<commit_message>
Views added. Documentation changed.
</commit_message>
<xml_diff>
--- a/Documentation/Documentation.docx
+++ b/Documentation/Documentation.docx
@@ -511,7 +511,21 @@
         <w:rPr>
           <w:rFonts w:cstheme="minorHAnsi"/>
         </w:rPr>
-        <w:t>- Każda kreacja musi mieć podany wymiar (FullPage, Banner, Bottom Banner).</w:t>
+        <w:t>- Każda kreacja musi mieć podany wymiar (</w:t>
+      </w:r>
+      <w:proofErr w:type="spellStart"/>
+      <w:r>
+        <w:rPr>
+          <w:rFonts w:cstheme="minorHAnsi"/>
+        </w:rPr>
+        <w:t>FullPage</w:t>
+      </w:r>
+      <w:proofErr w:type="spellEnd"/>
+      <w:r>
+        <w:rPr>
+          <w:rFonts w:cstheme="minorHAnsi"/>
+        </w:rPr>
+        <w:t>, Banner, Bottom Banner).</w:t>
       </w:r>
     </w:p>
     <w:p>
@@ -1480,7 +1494,35 @@
               <w:rPr>
                 <w:rFonts w:cstheme="minorHAnsi"/>
               </w:rPr>
-              <w:t>(Unical Users) liczba unikalnych użytkowników, przez których została wyświetlona reklama.</w:t>
+              <w:t>(</w:t>
+            </w:r>
+            <w:proofErr w:type="spellStart"/>
+            <w:r>
+              <w:rPr>
+                <w:rFonts w:cstheme="minorHAnsi"/>
+              </w:rPr>
+              <w:t>Unical</w:t>
+            </w:r>
+            <w:proofErr w:type="spellEnd"/>
+            <w:r>
+              <w:rPr>
+                <w:rFonts w:cstheme="minorHAnsi"/>
+              </w:rPr>
+              <w:t xml:space="preserve"> </w:t>
+            </w:r>
+            <w:proofErr w:type="spellStart"/>
+            <w:r>
+              <w:rPr>
+                <w:rFonts w:cstheme="minorHAnsi"/>
+              </w:rPr>
+              <w:t>Users</w:t>
+            </w:r>
+            <w:proofErr w:type="spellEnd"/>
+            <w:r>
+              <w:rPr>
+                <w:rFonts w:cstheme="minorHAnsi"/>
+              </w:rPr>
+              <w:t>) liczba unikalnych użytkowników, przez których została wyświetlona reklama.</w:t>
             </w:r>
           </w:p>
         </w:tc>
@@ -1498,12 +1540,14 @@
                 <w:rFonts w:cstheme="minorHAnsi"/>
               </w:rPr>
             </w:pPr>
+            <w:proofErr w:type="spellStart"/>
             <w:r>
               <w:rPr>
                 <w:rFonts w:cstheme="minorHAnsi"/>
               </w:rPr>
               <w:t>Clicks</w:t>
             </w:r>
+            <w:proofErr w:type="spellEnd"/>
           </w:p>
         </w:tc>
         <w:tc>
@@ -1540,12 +1584,14 @@
                 <w:rFonts w:cstheme="minorHAnsi"/>
               </w:rPr>
             </w:pPr>
+            <w:proofErr w:type="spellStart"/>
             <w:r>
               <w:rPr>
                 <w:rFonts w:cstheme="minorHAnsi"/>
               </w:rPr>
               <w:t>Views</w:t>
             </w:r>
+            <w:proofErr w:type="spellEnd"/>
           </w:p>
         </w:tc>
         <w:tc>
@@ -1607,7 +1653,35 @@
               <w:rPr>
                 <w:rFonts w:cstheme="minorHAnsi"/>
               </w:rPr>
-              <w:t>(Count Per Click) stawka określająca sposób rozliczenia reklamy (per kliknięcie w reklamę).</w:t>
+              <w:t>(</w:t>
+            </w:r>
+            <w:proofErr w:type="spellStart"/>
+            <w:r>
+              <w:rPr>
+                <w:rFonts w:cstheme="minorHAnsi"/>
+              </w:rPr>
+              <w:t>Count</w:t>
+            </w:r>
+            <w:proofErr w:type="spellEnd"/>
+            <w:r>
+              <w:rPr>
+                <w:rFonts w:cstheme="minorHAnsi"/>
+              </w:rPr>
+              <w:t xml:space="preserve"> Per </w:t>
+            </w:r>
+            <w:proofErr w:type="spellStart"/>
+            <w:r>
+              <w:rPr>
+                <w:rFonts w:cstheme="minorHAnsi"/>
+              </w:rPr>
+              <w:t>Click</w:t>
+            </w:r>
+            <w:proofErr w:type="spellEnd"/>
+            <w:r>
+              <w:rPr>
+                <w:rFonts w:cstheme="minorHAnsi"/>
+              </w:rPr>
+              <w:t>) stawka określająca sposób rozliczenia reklamy (per kliknięcie w reklamę).</w:t>
             </w:r>
           </w:p>
         </w:tc>
@@ -1649,7 +1723,35 @@
               <w:rPr>
                 <w:rFonts w:cstheme="minorHAnsi"/>
               </w:rPr>
-              <w:t>(Count Per User) stawka określająca sposób rozliczenia reklamy (per wyświetlenie przez unikalnego użytkownika).</w:t>
+              <w:t>(</w:t>
+            </w:r>
+            <w:proofErr w:type="spellStart"/>
+            <w:r>
+              <w:rPr>
+                <w:rFonts w:cstheme="minorHAnsi"/>
+              </w:rPr>
+              <w:t>Count</w:t>
+            </w:r>
+            <w:proofErr w:type="spellEnd"/>
+            <w:r>
+              <w:rPr>
+                <w:rFonts w:cstheme="minorHAnsi"/>
+              </w:rPr>
+              <w:t xml:space="preserve"> Per </w:t>
+            </w:r>
+            <w:proofErr w:type="spellStart"/>
+            <w:r>
+              <w:rPr>
+                <w:rFonts w:cstheme="minorHAnsi"/>
+              </w:rPr>
+              <w:t>User</w:t>
+            </w:r>
+            <w:proofErr w:type="spellEnd"/>
+            <w:r>
+              <w:rPr>
+                <w:rFonts w:cstheme="minorHAnsi"/>
+              </w:rPr>
+              <w:t>) stawka określająca sposób rozliczenia reklamy (per wyświetlenie przez unikalnego użytkownika).</w:t>
             </w:r>
           </w:p>
         </w:tc>
@@ -1691,7 +1793,21 @@
               <w:rPr>
                 <w:rFonts w:cstheme="minorHAnsi"/>
               </w:rPr>
-              <w:t>(Count Per Mile) stawka określająca sposób rozliczenia reklamy (per 1000 wyświetleń reklamy)</w:t>
+              <w:t>(</w:t>
+            </w:r>
+            <w:proofErr w:type="spellStart"/>
+            <w:r>
+              <w:rPr>
+                <w:rFonts w:cstheme="minorHAnsi"/>
+              </w:rPr>
+              <w:t>Count</w:t>
+            </w:r>
+            <w:proofErr w:type="spellEnd"/>
+            <w:r>
+              <w:rPr>
+                <w:rFonts w:cstheme="minorHAnsi"/>
+              </w:rPr>
+              <w:t xml:space="preserve"> Per Mile) stawka określająca sposób rozliczenia reklamy (per 1000 wyświetleń reklamy)</w:t>
             </w:r>
           </w:p>
         </w:tc>
@@ -1713,7 +1829,21 @@
               <w:rPr>
                 <w:rFonts w:cstheme="minorHAnsi"/>
               </w:rPr>
-              <w:t>Dom mediowy/Agencja reklamowa</w:t>
+              <w:t xml:space="preserve">Dom </w:t>
+            </w:r>
+            <w:proofErr w:type="spellStart"/>
+            <w:r>
+              <w:rPr>
+                <w:rFonts w:cstheme="minorHAnsi"/>
+              </w:rPr>
+              <w:t>mediowy</w:t>
+            </w:r>
+            <w:proofErr w:type="spellEnd"/>
+            <w:r>
+              <w:rPr>
+                <w:rFonts w:cstheme="minorHAnsi"/>
+              </w:rPr>
+              <w:t>/Agencja reklamowa</w:t>
             </w:r>
           </w:p>
         </w:tc>
@@ -1733,7 +1863,21 @@
               <w:rPr>
                 <w:rFonts w:cstheme="minorHAnsi"/>
               </w:rPr>
-              <w:t>Firma zajmująca się planowaniem, realizacją, wyceną itp. kampanii reklamowych dla klientów prywatnych oraz innych agencji/domów mediowych.</w:t>
+              <w:t xml:space="preserve">Firma zajmująca się planowaniem, realizacją, wyceną itp. kampanii reklamowych dla klientów prywatnych oraz innych agencji/domów </w:t>
+            </w:r>
+            <w:proofErr w:type="spellStart"/>
+            <w:r>
+              <w:rPr>
+                <w:rFonts w:cstheme="minorHAnsi"/>
+              </w:rPr>
+              <w:t>mediowych</w:t>
+            </w:r>
+            <w:proofErr w:type="spellEnd"/>
+            <w:r>
+              <w:rPr>
+                <w:rFonts w:cstheme="minorHAnsi"/>
+              </w:rPr>
+              <w:t>.</w:t>
             </w:r>
           </w:p>
         </w:tc>
@@ -2049,8 +2193,30 @@
         <w:rPr>
           <w:rFonts w:cstheme="minorHAnsi"/>
         </w:rPr>
-        <w:t xml:space="preserve"> oraz dziedziczenia dynamiczne, overlaping, wielodziedziczenie</w:t>
-      </w:r>
+        <w:t xml:space="preserve"> oraz dziedziczenia dynamiczne, </w:t>
+      </w:r>
+      <w:proofErr w:type="spellStart"/>
+      <w:r>
+        <w:rPr>
+          <w:rFonts w:cstheme="minorHAnsi"/>
+        </w:rPr>
+        <w:t>overlaping</w:t>
+      </w:r>
+      <w:proofErr w:type="spellEnd"/>
+      <w:r>
+        <w:rPr>
+          <w:rFonts w:cstheme="minorHAnsi"/>
+        </w:rPr>
+        <w:t xml:space="preserve">, </w:t>
+      </w:r>
+      <w:proofErr w:type="spellStart"/>
+      <w:r>
+        <w:rPr>
+          <w:rFonts w:cstheme="minorHAnsi"/>
+        </w:rPr>
+        <w:t>wielodziedziczenie</w:t>
+      </w:r>
+      <w:proofErr w:type="spellEnd"/>
       <w:r>
         <w:rPr>
           <w:rFonts w:cstheme="minorHAnsi"/>
@@ -2803,20 +2969,1620 @@
     <w:p>
       <w:pPr>
         <w:pStyle w:val="Akapitzlist"/>
-        <w:ind w:left="360"/>
-        <w:rPr>
-          <w:rFonts w:cstheme="minorHAnsi"/>
-          <w:sz w:val="24"/>
-          <w:szCs w:val="24"/>
-        </w:rPr>
-      </w:pPr>
-      <w:r>
-        <w:rPr>
-          <w:rFonts w:cstheme="minorHAnsi"/>
-          <w:sz w:val="24"/>
-          <w:szCs w:val="24"/>
-        </w:rPr>
-        <w:t>ddd</w:t>
+        <w:numPr>
+          <w:ilvl w:val="0"/>
+          <w:numId w:val="6"/>
+        </w:numPr>
+        <w:rPr>
+          <w:rFonts w:cstheme="minorHAnsi"/>
+          <w:sz w:val="24"/>
+          <w:szCs w:val="24"/>
+        </w:rPr>
+      </w:pPr>
+      <w:r>
+        <w:rPr>
+          <w:rFonts w:cstheme="minorHAnsi"/>
+          <w:sz w:val="24"/>
+          <w:szCs w:val="24"/>
+        </w:rPr>
+        <w:t>Ekran logowania</w:t>
+      </w:r>
+    </w:p>
+    <w:p>
+      <w:pPr>
+        <w:pStyle w:val="Akapitzlist"/>
+        <w:ind w:left="1080"/>
+        <w:rPr>
+          <w:rFonts w:cstheme="minorHAnsi"/>
+          <w:sz w:val="24"/>
+          <w:szCs w:val="24"/>
+        </w:rPr>
+      </w:pPr>
+      <w:r>
+        <w:rPr>
+          <w:rFonts w:cstheme="minorHAnsi"/>
+          <w:noProof/>
+          <w:sz w:val="24"/>
+          <w:szCs w:val="24"/>
+          <w:lang w:eastAsia="pl-PL"/>
+        </w:rPr>
+        <w:drawing>
+          <wp:inline distT="0" distB="0" distL="0" distR="0">
+            <wp:extent cx="4725670" cy="3101340"/>
+            <wp:effectExtent l="19050" t="0" r="0" b="0"/>
+            <wp:docPr id="4" name="Obraz 4"/>
+            <wp:cNvGraphicFramePr>
+              <a:graphicFrameLocks xmlns:a="http://schemas.openxmlformats.org/drawingml/2006/main" noChangeAspect="1"/>
+            </wp:cNvGraphicFramePr>
+            <a:graphic xmlns:a="http://schemas.openxmlformats.org/drawingml/2006/main">
+              <a:graphicData uri="http://schemas.openxmlformats.org/drawingml/2006/picture">
+                <pic:pic xmlns:pic="http://schemas.openxmlformats.org/drawingml/2006/picture">
+                  <pic:nvPicPr>
+                    <pic:cNvPr id="0" name="Picture 4"/>
+                    <pic:cNvPicPr>
+                      <a:picLocks noChangeAspect="1" noChangeArrowheads="1"/>
+                    </pic:cNvPicPr>
+                  </pic:nvPicPr>
+                  <pic:blipFill>
+                    <a:blip r:embed="rId14" cstate="print"/>
+                    <a:srcRect/>
+                    <a:stretch>
+                      <a:fillRect/>
+                    </a:stretch>
+                  </pic:blipFill>
+                  <pic:spPr bwMode="auto">
+                    <a:xfrm>
+                      <a:off x="0" y="0"/>
+                      <a:ext cx="4725670" cy="3101340"/>
+                    </a:xfrm>
+                    <a:prstGeom prst="rect">
+                      <a:avLst/>
+                    </a:prstGeom>
+                    <a:noFill/>
+                    <a:ln w="9525">
+                      <a:noFill/>
+                      <a:miter lim="800000"/>
+                      <a:headEnd/>
+                      <a:tailEnd/>
+                    </a:ln>
+                  </pic:spPr>
+                </pic:pic>
+              </a:graphicData>
+            </a:graphic>
+          </wp:inline>
+        </w:drawing>
+      </w:r>
+    </w:p>
+    <w:p>
+      <w:pPr>
+        <w:pStyle w:val="Akapitzlist"/>
+        <w:ind w:left="1080"/>
+        <w:rPr>
+          <w:rFonts w:cstheme="minorHAnsi"/>
+          <w:sz w:val="24"/>
+          <w:szCs w:val="24"/>
+        </w:rPr>
+      </w:pPr>
+    </w:p>
+    <w:p>
+      <w:pPr>
+        <w:pStyle w:val="Akapitzlist"/>
+        <w:ind w:left="1080"/>
+        <w:rPr>
+          <w:rFonts w:cstheme="minorHAnsi"/>
+          <w:sz w:val="24"/>
+          <w:szCs w:val="24"/>
+        </w:rPr>
+      </w:pPr>
+    </w:p>
+    <w:p>
+      <w:pPr>
+        <w:pStyle w:val="Akapitzlist"/>
+        <w:ind w:left="1080"/>
+        <w:rPr>
+          <w:rFonts w:cstheme="minorHAnsi"/>
+          <w:sz w:val="24"/>
+          <w:szCs w:val="24"/>
+        </w:rPr>
+      </w:pPr>
+    </w:p>
+    <w:p>
+      <w:pPr>
+        <w:pStyle w:val="Akapitzlist"/>
+        <w:numPr>
+          <w:ilvl w:val="0"/>
+          <w:numId w:val="6"/>
+        </w:numPr>
+        <w:rPr>
+          <w:rFonts w:cstheme="minorHAnsi"/>
+          <w:sz w:val="24"/>
+          <w:szCs w:val="24"/>
+        </w:rPr>
+      </w:pPr>
+      <w:r>
+        <w:rPr>
+          <w:rFonts w:cstheme="minorHAnsi"/>
+          <w:sz w:val="24"/>
+          <w:szCs w:val="24"/>
+        </w:rPr>
+        <w:lastRenderedPageBreak/>
+        <w:t>Niepoprawne dane logow</w:t>
+      </w:r>
+      <w:r>
+        <w:rPr>
+          <w:rFonts w:cstheme="minorHAnsi"/>
+          <w:sz w:val="24"/>
+          <w:szCs w:val="24"/>
+        </w:rPr>
+        <w:t>a</w:t>
+      </w:r>
+      <w:r>
+        <w:rPr>
+          <w:rFonts w:cstheme="minorHAnsi"/>
+          <w:sz w:val="24"/>
+          <w:szCs w:val="24"/>
+        </w:rPr>
+        <w:t>nia</w:t>
+      </w:r>
+    </w:p>
+    <w:p>
+      <w:pPr>
+        <w:pStyle w:val="Akapitzlist"/>
+        <w:ind w:left="1080"/>
+        <w:rPr>
+          <w:rFonts w:cstheme="minorHAnsi"/>
+          <w:sz w:val="24"/>
+          <w:szCs w:val="24"/>
+        </w:rPr>
+      </w:pPr>
+      <w:r>
+        <w:rPr>
+          <w:rFonts w:cstheme="minorHAnsi"/>
+          <w:noProof/>
+          <w:sz w:val="24"/>
+          <w:szCs w:val="24"/>
+          <w:lang w:eastAsia="pl-PL"/>
+        </w:rPr>
+        <w:drawing>
+          <wp:inline distT="0" distB="0" distL="0" distR="0">
+            <wp:extent cx="4725670" cy="3116580"/>
+            <wp:effectExtent l="19050" t="0" r="0" b="0"/>
+            <wp:docPr id="2" name="Obraz 7"/>
+            <wp:cNvGraphicFramePr>
+              <a:graphicFrameLocks xmlns:a="http://schemas.openxmlformats.org/drawingml/2006/main" noChangeAspect="1"/>
+            </wp:cNvGraphicFramePr>
+            <a:graphic xmlns:a="http://schemas.openxmlformats.org/drawingml/2006/main">
+              <a:graphicData uri="http://schemas.openxmlformats.org/drawingml/2006/picture">
+                <pic:pic xmlns:pic="http://schemas.openxmlformats.org/drawingml/2006/picture">
+                  <pic:nvPicPr>
+                    <pic:cNvPr id="0" name="Picture 7"/>
+                    <pic:cNvPicPr>
+                      <a:picLocks noChangeAspect="1" noChangeArrowheads="1"/>
+                    </pic:cNvPicPr>
+                  </pic:nvPicPr>
+                  <pic:blipFill>
+                    <a:blip r:embed="rId15" cstate="print"/>
+                    <a:srcRect/>
+                    <a:stretch>
+                      <a:fillRect/>
+                    </a:stretch>
+                  </pic:blipFill>
+                  <pic:spPr bwMode="auto">
+                    <a:xfrm>
+                      <a:off x="0" y="0"/>
+                      <a:ext cx="4725670" cy="3116580"/>
+                    </a:xfrm>
+                    <a:prstGeom prst="rect">
+                      <a:avLst/>
+                    </a:prstGeom>
+                    <a:noFill/>
+                    <a:ln w="9525">
+                      <a:noFill/>
+                      <a:miter lim="800000"/>
+                      <a:headEnd/>
+                      <a:tailEnd/>
+                    </a:ln>
+                  </pic:spPr>
+                </pic:pic>
+              </a:graphicData>
+            </a:graphic>
+          </wp:inline>
+        </w:drawing>
+      </w:r>
+    </w:p>
+    <w:p>
+      <w:pPr>
+        <w:pStyle w:val="Akapitzlist"/>
+        <w:ind w:left="1080"/>
+        <w:rPr>
+          <w:rFonts w:cstheme="minorHAnsi"/>
+          <w:sz w:val="24"/>
+          <w:szCs w:val="24"/>
+        </w:rPr>
+      </w:pPr>
+    </w:p>
+    <w:p>
+      <w:pPr>
+        <w:pStyle w:val="Akapitzlist"/>
+        <w:numPr>
+          <w:ilvl w:val="0"/>
+          <w:numId w:val="6"/>
+        </w:numPr>
+        <w:rPr>
+          <w:rFonts w:cstheme="minorHAnsi"/>
+          <w:sz w:val="24"/>
+          <w:szCs w:val="24"/>
+        </w:rPr>
+      </w:pPr>
+      <w:r>
+        <w:rPr>
+          <w:rFonts w:cstheme="minorHAnsi"/>
+          <w:sz w:val="24"/>
+          <w:szCs w:val="24"/>
+        </w:rPr>
+        <w:t>Główny panel Communication Plannera</w:t>
+      </w:r>
+    </w:p>
+    <w:p>
+      <w:pPr>
+        <w:pStyle w:val="Akapitzlist"/>
+        <w:ind w:left="1080"/>
+        <w:rPr>
+          <w:rFonts w:cstheme="minorHAnsi"/>
+          <w:sz w:val="24"/>
+          <w:szCs w:val="24"/>
+        </w:rPr>
+      </w:pPr>
+      <w:r>
+        <w:rPr>
+          <w:rFonts w:cstheme="minorHAnsi"/>
+          <w:noProof/>
+          <w:sz w:val="24"/>
+          <w:szCs w:val="24"/>
+          <w:lang w:eastAsia="pl-PL"/>
+        </w:rPr>
+        <w:drawing>
+          <wp:inline distT="0" distB="0" distL="0" distR="0">
+            <wp:extent cx="5760720" cy="3923106"/>
+            <wp:effectExtent l="19050" t="0" r="0" b="0"/>
+            <wp:docPr id="5" name="Obraz 10"/>
+            <wp:cNvGraphicFramePr>
+              <a:graphicFrameLocks xmlns:a="http://schemas.openxmlformats.org/drawingml/2006/main" noChangeAspect="1"/>
+            </wp:cNvGraphicFramePr>
+            <a:graphic xmlns:a="http://schemas.openxmlformats.org/drawingml/2006/main">
+              <a:graphicData uri="http://schemas.openxmlformats.org/drawingml/2006/picture">
+                <pic:pic xmlns:pic="http://schemas.openxmlformats.org/drawingml/2006/picture">
+                  <pic:nvPicPr>
+                    <pic:cNvPr id="0" name="Picture 10"/>
+                    <pic:cNvPicPr>
+                      <a:picLocks noChangeAspect="1" noChangeArrowheads="1"/>
+                    </pic:cNvPicPr>
+                  </pic:nvPicPr>
+                  <pic:blipFill>
+                    <a:blip r:embed="rId16" cstate="print"/>
+                    <a:srcRect/>
+                    <a:stretch>
+                      <a:fillRect/>
+                    </a:stretch>
+                  </pic:blipFill>
+                  <pic:spPr bwMode="auto">
+                    <a:xfrm>
+                      <a:off x="0" y="0"/>
+                      <a:ext cx="5760720" cy="3923106"/>
+                    </a:xfrm>
+                    <a:prstGeom prst="rect">
+                      <a:avLst/>
+                    </a:prstGeom>
+                    <a:noFill/>
+                    <a:ln w="9525">
+                      <a:noFill/>
+                      <a:miter lim="800000"/>
+                      <a:headEnd/>
+                      <a:tailEnd/>
+                    </a:ln>
+                  </pic:spPr>
+                </pic:pic>
+              </a:graphicData>
+            </a:graphic>
+          </wp:inline>
+        </w:drawing>
+      </w:r>
+    </w:p>
+    <w:p>
+      <w:pPr>
+        <w:pStyle w:val="Akapitzlist"/>
+        <w:ind w:left="1080"/>
+        <w:rPr>
+          <w:rFonts w:cstheme="minorHAnsi"/>
+          <w:sz w:val="24"/>
+          <w:szCs w:val="24"/>
+        </w:rPr>
+      </w:pPr>
+    </w:p>
+    <w:p>
+      <w:pPr>
+        <w:pStyle w:val="Akapitzlist"/>
+        <w:ind w:left="1080"/>
+        <w:rPr>
+          <w:rFonts w:cstheme="minorHAnsi"/>
+          <w:sz w:val="24"/>
+          <w:szCs w:val="24"/>
+        </w:rPr>
+      </w:pPr>
+    </w:p>
+    <w:p>
+      <w:pPr>
+        <w:pStyle w:val="Akapitzlist"/>
+        <w:ind w:left="1080"/>
+        <w:rPr>
+          <w:rFonts w:cstheme="minorHAnsi"/>
+          <w:sz w:val="24"/>
+          <w:szCs w:val="24"/>
+        </w:rPr>
+      </w:pPr>
+    </w:p>
+    <w:p>
+      <w:pPr>
+        <w:pStyle w:val="Akapitzlist"/>
+        <w:ind w:left="1080"/>
+        <w:rPr>
+          <w:rFonts w:cstheme="minorHAnsi"/>
+          <w:sz w:val="24"/>
+          <w:szCs w:val="24"/>
+        </w:rPr>
+      </w:pPr>
+    </w:p>
+    <w:p>
+      <w:pPr>
+        <w:pStyle w:val="Akapitzlist"/>
+        <w:ind w:left="1080"/>
+        <w:rPr>
+          <w:rFonts w:cstheme="minorHAnsi"/>
+          <w:sz w:val="24"/>
+          <w:szCs w:val="24"/>
+        </w:rPr>
+      </w:pPr>
+    </w:p>
+    <w:p>
+      <w:pPr>
+        <w:pStyle w:val="Akapitzlist"/>
+        <w:numPr>
+          <w:ilvl w:val="0"/>
+          <w:numId w:val="6"/>
+        </w:numPr>
+        <w:rPr>
+          <w:rFonts w:cstheme="minorHAnsi"/>
+          <w:sz w:val="24"/>
+          <w:szCs w:val="24"/>
+        </w:rPr>
+      </w:pPr>
+      <w:r>
+        <w:rPr>
+          <w:rFonts w:cstheme="minorHAnsi"/>
+          <w:sz w:val="24"/>
+          <w:szCs w:val="24"/>
+        </w:rPr>
+        <w:t>Widok dla tworzenia nowej kampanii</w:t>
+      </w:r>
+    </w:p>
+    <w:p>
+      <w:pPr>
+        <w:pStyle w:val="Akapitzlist"/>
+        <w:ind w:left="1080"/>
+        <w:rPr>
+          <w:rFonts w:cstheme="minorHAnsi"/>
+          <w:sz w:val="24"/>
+          <w:szCs w:val="24"/>
+        </w:rPr>
+      </w:pPr>
+      <w:r>
+        <w:rPr>
+          <w:rFonts w:cstheme="minorHAnsi"/>
+          <w:noProof/>
+          <w:sz w:val="24"/>
+          <w:szCs w:val="24"/>
+          <w:lang w:eastAsia="pl-PL"/>
+        </w:rPr>
+        <w:drawing>
+          <wp:inline distT="0" distB="0" distL="0" distR="0">
+            <wp:extent cx="5318125" cy="5010785"/>
+            <wp:effectExtent l="19050" t="0" r="0" b="0"/>
+            <wp:docPr id="6" name="Obraz 4"/>
+            <wp:cNvGraphicFramePr>
+              <a:graphicFrameLocks xmlns:a="http://schemas.openxmlformats.org/drawingml/2006/main" noChangeAspect="1"/>
+            </wp:cNvGraphicFramePr>
+            <a:graphic xmlns:a="http://schemas.openxmlformats.org/drawingml/2006/main">
+              <a:graphicData uri="http://schemas.openxmlformats.org/drawingml/2006/picture">
+                <pic:pic xmlns:pic="http://schemas.openxmlformats.org/drawingml/2006/picture">
+                  <pic:nvPicPr>
+                    <pic:cNvPr id="0" name="Picture 4"/>
+                    <pic:cNvPicPr>
+                      <a:picLocks noChangeAspect="1" noChangeArrowheads="1"/>
+                    </pic:cNvPicPr>
+                  </pic:nvPicPr>
+                  <pic:blipFill>
+                    <a:blip r:embed="rId17" cstate="print"/>
+                    <a:srcRect/>
+                    <a:stretch>
+                      <a:fillRect/>
+                    </a:stretch>
+                  </pic:blipFill>
+                  <pic:spPr bwMode="auto">
+                    <a:xfrm>
+                      <a:off x="0" y="0"/>
+                      <a:ext cx="5318125" cy="5010785"/>
+                    </a:xfrm>
+                    <a:prstGeom prst="rect">
+                      <a:avLst/>
+                    </a:prstGeom>
+                    <a:noFill/>
+                    <a:ln w="9525">
+                      <a:noFill/>
+                      <a:miter lim="800000"/>
+                      <a:headEnd/>
+                      <a:tailEnd/>
+                    </a:ln>
+                  </pic:spPr>
+                </pic:pic>
+              </a:graphicData>
+            </a:graphic>
+          </wp:inline>
+        </w:drawing>
+      </w:r>
+    </w:p>
+    <w:p>
+      <w:pPr>
+        <w:pStyle w:val="Akapitzlist"/>
+        <w:ind w:left="1080"/>
+        <w:rPr>
+          <w:rFonts w:cstheme="minorHAnsi"/>
+          <w:sz w:val="24"/>
+          <w:szCs w:val="24"/>
+        </w:rPr>
+      </w:pPr>
+    </w:p>
+    <w:p>
+      <w:pPr>
+        <w:pStyle w:val="Akapitzlist"/>
+        <w:ind w:left="1080"/>
+        <w:rPr>
+          <w:rFonts w:cstheme="minorHAnsi"/>
+          <w:sz w:val="24"/>
+          <w:szCs w:val="24"/>
+        </w:rPr>
+      </w:pPr>
+    </w:p>
+    <w:p>
+      <w:pPr>
+        <w:pStyle w:val="Akapitzlist"/>
+        <w:ind w:left="1080"/>
+        <w:rPr>
+          <w:rFonts w:cstheme="minorHAnsi"/>
+          <w:sz w:val="24"/>
+          <w:szCs w:val="24"/>
+        </w:rPr>
+      </w:pPr>
+    </w:p>
+    <w:p>
+      <w:pPr>
+        <w:pStyle w:val="Akapitzlist"/>
+        <w:ind w:left="1080"/>
+        <w:rPr>
+          <w:rFonts w:cstheme="minorHAnsi"/>
+          <w:sz w:val="24"/>
+          <w:szCs w:val="24"/>
+        </w:rPr>
+      </w:pPr>
+    </w:p>
+    <w:p>
+      <w:pPr>
+        <w:pStyle w:val="Akapitzlist"/>
+        <w:ind w:left="1080"/>
+        <w:rPr>
+          <w:rFonts w:cstheme="minorHAnsi"/>
+          <w:sz w:val="24"/>
+          <w:szCs w:val="24"/>
+        </w:rPr>
+      </w:pPr>
+    </w:p>
+    <w:p>
+      <w:pPr>
+        <w:pStyle w:val="Akapitzlist"/>
+        <w:ind w:left="1080"/>
+        <w:rPr>
+          <w:rFonts w:cstheme="minorHAnsi"/>
+          <w:sz w:val="24"/>
+          <w:szCs w:val="24"/>
+        </w:rPr>
+      </w:pPr>
+    </w:p>
+    <w:p>
+      <w:pPr>
+        <w:pStyle w:val="Akapitzlist"/>
+        <w:ind w:left="1080"/>
+        <w:rPr>
+          <w:rFonts w:cstheme="minorHAnsi"/>
+          <w:sz w:val="24"/>
+          <w:szCs w:val="24"/>
+        </w:rPr>
+      </w:pPr>
+    </w:p>
+    <w:p>
+      <w:pPr>
+        <w:pStyle w:val="Akapitzlist"/>
+        <w:ind w:left="1080"/>
+        <w:rPr>
+          <w:rFonts w:cstheme="minorHAnsi"/>
+          <w:sz w:val="24"/>
+          <w:szCs w:val="24"/>
+        </w:rPr>
+      </w:pPr>
+    </w:p>
+    <w:p>
+      <w:pPr>
+        <w:pStyle w:val="Akapitzlist"/>
+        <w:ind w:left="1080"/>
+        <w:rPr>
+          <w:rFonts w:cstheme="minorHAnsi"/>
+          <w:sz w:val="24"/>
+          <w:szCs w:val="24"/>
+        </w:rPr>
+      </w:pPr>
+    </w:p>
+    <w:p>
+      <w:pPr>
+        <w:pStyle w:val="Akapitzlist"/>
+        <w:ind w:left="1080"/>
+        <w:rPr>
+          <w:rFonts w:cstheme="minorHAnsi"/>
+          <w:sz w:val="24"/>
+          <w:szCs w:val="24"/>
+        </w:rPr>
+      </w:pPr>
+    </w:p>
+    <w:p>
+      <w:pPr>
+        <w:pStyle w:val="Akapitzlist"/>
+        <w:ind w:left="1080"/>
+        <w:rPr>
+          <w:rFonts w:cstheme="minorHAnsi"/>
+          <w:sz w:val="24"/>
+          <w:szCs w:val="24"/>
+        </w:rPr>
+      </w:pPr>
+    </w:p>
+    <w:p>
+      <w:pPr>
+        <w:pStyle w:val="Akapitzlist"/>
+        <w:ind w:left="1080"/>
+        <w:rPr>
+          <w:rFonts w:cstheme="minorHAnsi"/>
+          <w:sz w:val="24"/>
+          <w:szCs w:val="24"/>
+        </w:rPr>
+      </w:pPr>
+    </w:p>
+    <w:p>
+      <w:pPr>
+        <w:pStyle w:val="Akapitzlist"/>
+        <w:ind w:left="1080"/>
+        <w:rPr>
+          <w:rFonts w:cstheme="minorHAnsi"/>
+          <w:sz w:val="24"/>
+          <w:szCs w:val="24"/>
+        </w:rPr>
+      </w:pPr>
+    </w:p>
+    <w:p>
+      <w:pPr>
+        <w:pStyle w:val="Akapitzlist"/>
+        <w:ind w:left="1080"/>
+        <w:rPr>
+          <w:rFonts w:cstheme="minorHAnsi"/>
+          <w:sz w:val="24"/>
+          <w:szCs w:val="24"/>
+        </w:rPr>
+      </w:pPr>
+    </w:p>
+    <w:p>
+      <w:pPr>
+        <w:pStyle w:val="Akapitzlist"/>
+        <w:ind w:left="1080"/>
+        <w:rPr>
+          <w:rFonts w:cstheme="minorHAnsi"/>
+          <w:sz w:val="24"/>
+          <w:szCs w:val="24"/>
+        </w:rPr>
+      </w:pPr>
+    </w:p>
+    <w:p>
+      <w:pPr>
+        <w:pStyle w:val="Akapitzlist"/>
+        <w:numPr>
+          <w:ilvl w:val="0"/>
+          <w:numId w:val="6"/>
+        </w:numPr>
+        <w:rPr>
+          <w:rFonts w:cstheme="minorHAnsi"/>
+          <w:sz w:val="24"/>
+          <w:szCs w:val="24"/>
+        </w:rPr>
+      </w:pPr>
+      <w:r>
+        <w:rPr>
+          <w:rFonts w:cstheme="minorHAnsi"/>
+          <w:sz w:val="24"/>
+          <w:szCs w:val="24"/>
+        </w:rPr>
+        <w:lastRenderedPageBreak/>
+        <w:t>Panel główny dla Traffica</w:t>
+      </w:r>
+    </w:p>
+    <w:p>
+      <w:pPr>
+        <w:pStyle w:val="Akapitzlist"/>
+        <w:ind w:left="1080"/>
+        <w:rPr>
+          <w:rFonts w:cstheme="minorHAnsi"/>
+          <w:sz w:val="24"/>
+          <w:szCs w:val="24"/>
+        </w:rPr>
+      </w:pPr>
+      <w:r>
+        <w:rPr>
+          <w:rFonts w:cstheme="minorHAnsi"/>
+          <w:noProof/>
+          <w:sz w:val="24"/>
+          <w:szCs w:val="24"/>
+          <w:lang w:eastAsia="pl-PL"/>
+        </w:rPr>
+        <w:drawing>
+          <wp:inline distT="0" distB="0" distL="0" distR="0">
+            <wp:extent cx="5760720" cy="3930517"/>
+            <wp:effectExtent l="19050" t="0" r="0" b="0"/>
+            <wp:docPr id="1" name="Obraz 1"/>
+            <wp:cNvGraphicFramePr>
+              <a:graphicFrameLocks xmlns:a="http://schemas.openxmlformats.org/drawingml/2006/main" noChangeAspect="1"/>
+            </wp:cNvGraphicFramePr>
+            <a:graphic xmlns:a="http://schemas.openxmlformats.org/drawingml/2006/main">
+              <a:graphicData uri="http://schemas.openxmlformats.org/drawingml/2006/picture">
+                <pic:pic xmlns:pic="http://schemas.openxmlformats.org/drawingml/2006/picture">
+                  <pic:nvPicPr>
+                    <pic:cNvPr id="0" name="Picture 1"/>
+                    <pic:cNvPicPr>
+                      <a:picLocks noChangeAspect="1" noChangeArrowheads="1"/>
+                    </pic:cNvPicPr>
+                  </pic:nvPicPr>
+                  <pic:blipFill>
+                    <a:blip r:embed="rId18" cstate="print"/>
+                    <a:srcRect/>
+                    <a:stretch>
+                      <a:fillRect/>
+                    </a:stretch>
+                  </pic:blipFill>
+                  <pic:spPr bwMode="auto">
+                    <a:xfrm>
+                      <a:off x="0" y="0"/>
+                      <a:ext cx="5760720" cy="3930517"/>
+                    </a:xfrm>
+                    <a:prstGeom prst="rect">
+                      <a:avLst/>
+                    </a:prstGeom>
+                    <a:noFill/>
+                    <a:ln w="9525">
+                      <a:noFill/>
+                      <a:miter lim="800000"/>
+                      <a:headEnd/>
+                      <a:tailEnd/>
+                    </a:ln>
+                  </pic:spPr>
+                </pic:pic>
+              </a:graphicData>
+            </a:graphic>
+          </wp:inline>
+        </w:drawing>
+      </w:r>
+    </w:p>
+    <w:p>
+      <w:pPr>
+        <w:pStyle w:val="Akapitzlist"/>
+        <w:ind w:left="1080"/>
+        <w:rPr>
+          <w:rFonts w:cstheme="minorHAnsi"/>
+          <w:sz w:val="24"/>
+          <w:szCs w:val="24"/>
+        </w:rPr>
+      </w:pPr>
+    </w:p>
+    <w:p>
+      <w:pPr>
+        <w:pStyle w:val="Akapitzlist"/>
+        <w:ind w:left="1080"/>
+        <w:rPr>
+          <w:rFonts w:cstheme="minorHAnsi"/>
+          <w:sz w:val="24"/>
+          <w:szCs w:val="24"/>
+        </w:rPr>
+      </w:pPr>
+    </w:p>
+    <w:p>
+      <w:pPr>
+        <w:pStyle w:val="Akapitzlist"/>
+        <w:ind w:left="1080"/>
+        <w:rPr>
+          <w:rFonts w:cstheme="minorHAnsi"/>
+          <w:sz w:val="24"/>
+          <w:szCs w:val="24"/>
+        </w:rPr>
+      </w:pPr>
+    </w:p>
+    <w:p>
+      <w:pPr>
+        <w:pStyle w:val="Akapitzlist"/>
+        <w:ind w:left="1080"/>
+        <w:rPr>
+          <w:rFonts w:cstheme="minorHAnsi"/>
+          <w:sz w:val="24"/>
+          <w:szCs w:val="24"/>
+        </w:rPr>
+      </w:pPr>
+    </w:p>
+    <w:p>
+      <w:pPr>
+        <w:pStyle w:val="Akapitzlist"/>
+        <w:ind w:left="1080"/>
+        <w:rPr>
+          <w:rFonts w:cstheme="minorHAnsi"/>
+          <w:sz w:val="24"/>
+          <w:szCs w:val="24"/>
+        </w:rPr>
+      </w:pPr>
+    </w:p>
+    <w:p>
+      <w:pPr>
+        <w:pStyle w:val="Akapitzlist"/>
+        <w:ind w:left="1080"/>
+        <w:rPr>
+          <w:rFonts w:cstheme="minorHAnsi"/>
+          <w:sz w:val="24"/>
+          <w:szCs w:val="24"/>
+        </w:rPr>
+      </w:pPr>
+    </w:p>
+    <w:p>
+      <w:pPr>
+        <w:pStyle w:val="Akapitzlist"/>
+        <w:ind w:left="1080"/>
+        <w:rPr>
+          <w:rFonts w:cstheme="minorHAnsi"/>
+          <w:sz w:val="24"/>
+          <w:szCs w:val="24"/>
+        </w:rPr>
+      </w:pPr>
+    </w:p>
+    <w:p>
+      <w:pPr>
+        <w:pStyle w:val="Akapitzlist"/>
+        <w:ind w:left="1080"/>
+        <w:rPr>
+          <w:rFonts w:cstheme="minorHAnsi"/>
+          <w:sz w:val="24"/>
+          <w:szCs w:val="24"/>
+        </w:rPr>
+      </w:pPr>
+    </w:p>
+    <w:p>
+      <w:pPr>
+        <w:pStyle w:val="Akapitzlist"/>
+        <w:ind w:left="1080"/>
+        <w:rPr>
+          <w:rFonts w:cstheme="minorHAnsi"/>
+          <w:sz w:val="24"/>
+          <w:szCs w:val="24"/>
+        </w:rPr>
+      </w:pPr>
+    </w:p>
+    <w:p>
+      <w:pPr>
+        <w:pStyle w:val="Akapitzlist"/>
+        <w:ind w:left="1080"/>
+        <w:rPr>
+          <w:rFonts w:cstheme="minorHAnsi"/>
+          <w:sz w:val="24"/>
+          <w:szCs w:val="24"/>
+        </w:rPr>
+      </w:pPr>
+    </w:p>
+    <w:p>
+      <w:pPr>
+        <w:pStyle w:val="Akapitzlist"/>
+        <w:ind w:left="1080"/>
+        <w:rPr>
+          <w:rFonts w:cstheme="minorHAnsi"/>
+          <w:sz w:val="24"/>
+          <w:szCs w:val="24"/>
+        </w:rPr>
+      </w:pPr>
+    </w:p>
+    <w:p>
+      <w:pPr>
+        <w:pStyle w:val="Akapitzlist"/>
+        <w:ind w:left="1080"/>
+        <w:rPr>
+          <w:rFonts w:cstheme="minorHAnsi"/>
+          <w:sz w:val="24"/>
+          <w:szCs w:val="24"/>
+        </w:rPr>
+      </w:pPr>
+    </w:p>
+    <w:p>
+      <w:pPr>
+        <w:pStyle w:val="Akapitzlist"/>
+        <w:ind w:left="1080"/>
+        <w:rPr>
+          <w:rFonts w:cstheme="minorHAnsi"/>
+          <w:sz w:val="24"/>
+          <w:szCs w:val="24"/>
+        </w:rPr>
+      </w:pPr>
+    </w:p>
+    <w:p>
+      <w:pPr>
+        <w:pStyle w:val="Akapitzlist"/>
+        <w:ind w:left="1080"/>
+        <w:rPr>
+          <w:rFonts w:cstheme="minorHAnsi"/>
+          <w:sz w:val="24"/>
+          <w:szCs w:val="24"/>
+        </w:rPr>
+      </w:pPr>
+    </w:p>
+    <w:p>
+      <w:pPr>
+        <w:pStyle w:val="Akapitzlist"/>
+        <w:ind w:left="1080"/>
+        <w:rPr>
+          <w:rFonts w:cstheme="minorHAnsi"/>
+          <w:sz w:val="24"/>
+          <w:szCs w:val="24"/>
+        </w:rPr>
+      </w:pPr>
+    </w:p>
+    <w:p>
+      <w:pPr>
+        <w:pStyle w:val="Akapitzlist"/>
+        <w:ind w:left="1080"/>
+        <w:rPr>
+          <w:rFonts w:cstheme="minorHAnsi"/>
+          <w:sz w:val="24"/>
+          <w:szCs w:val="24"/>
+        </w:rPr>
+      </w:pPr>
+    </w:p>
+    <w:p>
+      <w:pPr>
+        <w:pStyle w:val="Akapitzlist"/>
+        <w:ind w:left="1080"/>
+        <w:rPr>
+          <w:rFonts w:cstheme="minorHAnsi"/>
+          <w:sz w:val="24"/>
+          <w:szCs w:val="24"/>
+        </w:rPr>
+      </w:pPr>
+    </w:p>
+    <w:p>
+      <w:pPr>
+        <w:pStyle w:val="Akapitzlist"/>
+        <w:ind w:left="1080"/>
+        <w:rPr>
+          <w:rFonts w:cstheme="minorHAnsi"/>
+          <w:sz w:val="24"/>
+          <w:szCs w:val="24"/>
+        </w:rPr>
+      </w:pPr>
+    </w:p>
+    <w:p>
+      <w:pPr>
+        <w:pStyle w:val="Akapitzlist"/>
+        <w:ind w:left="1080"/>
+        <w:rPr>
+          <w:rFonts w:cstheme="minorHAnsi"/>
+          <w:sz w:val="24"/>
+          <w:szCs w:val="24"/>
+        </w:rPr>
+      </w:pPr>
+    </w:p>
+    <w:p>
+      <w:pPr>
+        <w:pStyle w:val="Akapitzlist"/>
+        <w:ind w:left="1080"/>
+        <w:rPr>
+          <w:rFonts w:cstheme="minorHAnsi"/>
+          <w:sz w:val="24"/>
+          <w:szCs w:val="24"/>
+        </w:rPr>
+      </w:pPr>
+    </w:p>
+    <w:p>
+      <w:pPr>
+        <w:pStyle w:val="Akapitzlist"/>
+        <w:ind w:left="1080"/>
+        <w:rPr>
+          <w:rFonts w:cstheme="minorHAnsi"/>
+          <w:sz w:val="24"/>
+          <w:szCs w:val="24"/>
+        </w:rPr>
+      </w:pPr>
+    </w:p>
+    <w:p>
+      <w:pPr>
+        <w:pStyle w:val="Akapitzlist"/>
+        <w:numPr>
+          <w:ilvl w:val="0"/>
+          <w:numId w:val="6"/>
+        </w:numPr>
+        <w:rPr>
+          <w:rFonts w:cstheme="minorHAnsi"/>
+          <w:sz w:val="24"/>
+          <w:szCs w:val="24"/>
+        </w:rPr>
+      </w:pPr>
+      <w:r>
+        <w:rPr>
+          <w:rFonts w:cstheme="minorHAnsi"/>
+          <w:sz w:val="24"/>
+          <w:szCs w:val="24"/>
+        </w:rPr>
+        <w:lastRenderedPageBreak/>
+        <w:t>Panel edycji dla Traffica</w:t>
+      </w:r>
+    </w:p>
+    <w:p>
+      <w:pPr>
+        <w:pStyle w:val="Akapitzlist"/>
+        <w:ind w:left="1080"/>
+        <w:rPr>
+          <w:rFonts w:cstheme="minorHAnsi"/>
+          <w:sz w:val="24"/>
+          <w:szCs w:val="24"/>
+        </w:rPr>
+      </w:pPr>
+      <w:r>
+        <w:rPr>
+          <w:rFonts w:cstheme="minorHAnsi"/>
+          <w:noProof/>
+          <w:sz w:val="24"/>
+          <w:szCs w:val="24"/>
+          <w:lang w:eastAsia="pl-PL"/>
+        </w:rPr>
+        <w:drawing>
+          <wp:inline distT="0" distB="0" distL="0" distR="0">
+            <wp:extent cx="5332730" cy="5047615"/>
+            <wp:effectExtent l="19050" t="0" r="1270" b="0"/>
+            <wp:docPr id="13" name="Obraz 7"/>
+            <wp:cNvGraphicFramePr>
+              <a:graphicFrameLocks xmlns:a="http://schemas.openxmlformats.org/drawingml/2006/main" noChangeAspect="1"/>
+            </wp:cNvGraphicFramePr>
+            <a:graphic xmlns:a="http://schemas.openxmlformats.org/drawingml/2006/main">
+              <a:graphicData uri="http://schemas.openxmlformats.org/drawingml/2006/picture">
+                <pic:pic xmlns:pic="http://schemas.openxmlformats.org/drawingml/2006/picture">
+                  <pic:nvPicPr>
+                    <pic:cNvPr id="0" name="Picture 7"/>
+                    <pic:cNvPicPr>
+                      <a:picLocks noChangeAspect="1" noChangeArrowheads="1"/>
+                    </pic:cNvPicPr>
+                  </pic:nvPicPr>
+                  <pic:blipFill>
+                    <a:blip r:embed="rId19" cstate="print"/>
+                    <a:srcRect/>
+                    <a:stretch>
+                      <a:fillRect/>
+                    </a:stretch>
+                  </pic:blipFill>
+                  <pic:spPr bwMode="auto">
+                    <a:xfrm>
+                      <a:off x="0" y="0"/>
+                      <a:ext cx="5332730" cy="5047615"/>
+                    </a:xfrm>
+                    <a:prstGeom prst="rect">
+                      <a:avLst/>
+                    </a:prstGeom>
+                    <a:noFill/>
+                    <a:ln w="9525">
+                      <a:noFill/>
+                      <a:miter lim="800000"/>
+                      <a:headEnd/>
+                      <a:tailEnd/>
+                    </a:ln>
+                  </pic:spPr>
+                </pic:pic>
+              </a:graphicData>
+            </a:graphic>
+          </wp:inline>
+        </w:drawing>
+      </w:r>
+    </w:p>
+    <w:p>
+      <w:pPr>
+        <w:pStyle w:val="Akapitzlist"/>
+        <w:ind w:left="1080"/>
+        <w:rPr>
+          <w:rFonts w:cstheme="minorHAnsi"/>
+          <w:sz w:val="24"/>
+          <w:szCs w:val="24"/>
+        </w:rPr>
+      </w:pPr>
+    </w:p>
+    <w:p>
+      <w:pPr>
+        <w:pStyle w:val="Akapitzlist"/>
+        <w:ind w:left="1080"/>
+        <w:rPr>
+          <w:rFonts w:cstheme="minorHAnsi"/>
+          <w:sz w:val="24"/>
+          <w:szCs w:val="24"/>
+        </w:rPr>
+      </w:pPr>
+    </w:p>
+    <w:p>
+      <w:pPr>
+        <w:pStyle w:val="Akapitzlist"/>
+        <w:ind w:left="1080"/>
+        <w:rPr>
+          <w:rFonts w:cstheme="minorHAnsi"/>
+          <w:sz w:val="24"/>
+          <w:szCs w:val="24"/>
+        </w:rPr>
+      </w:pPr>
+    </w:p>
+    <w:p>
+      <w:pPr>
+        <w:pStyle w:val="Akapitzlist"/>
+        <w:ind w:left="1080"/>
+        <w:rPr>
+          <w:rFonts w:cstheme="minorHAnsi"/>
+          <w:sz w:val="24"/>
+          <w:szCs w:val="24"/>
+        </w:rPr>
+      </w:pPr>
+    </w:p>
+    <w:p>
+      <w:pPr>
+        <w:pStyle w:val="Akapitzlist"/>
+        <w:ind w:left="1080"/>
+        <w:rPr>
+          <w:rFonts w:cstheme="minorHAnsi"/>
+          <w:sz w:val="24"/>
+          <w:szCs w:val="24"/>
+        </w:rPr>
+      </w:pPr>
+    </w:p>
+    <w:p>
+      <w:pPr>
+        <w:pStyle w:val="Akapitzlist"/>
+        <w:ind w:left="1080"/>
+        <w:rPr>
+          <w:rFonts w:cstheme="minorHAnsi"/>
+          <w:sz w:val="24"/>
+          <w:szCs w:val="24"/>
+        </w:rPr>
+      </w:pPr>
+    </w:p>
+    <w:p>
+      <w:pPr>
+        <w:pStyle w:val="Akapitzlist"/>
+        <w:ind w:left="1080"/>
+        <w:rPr>
+          <w:rFonts w:cstheme="minorHAnsi"/>
+          <w:sz w:val="24"/>
+          <w:szCs w:val="24"/>
+        </w:rPr>
+      </w:pPr>
+    </w:p>
+    <w:p>
+      <w:pPr>
+        <w:pStyle w:val="Akapitzlist"/>
+        <w:ind w:left="1080"/>
+        <w:rPr>
+          <w:rFonts w:cstheme="minorHAnsi"/>
+          <w:sz w:val="24"/>
+          <w:szCs w:val="24"/>
+        </w:rPr>
+      </w:pPr>
+    </w:p>
+    <w:p>
+      <w:pPr>
+        <w:pStyle w:val="Akapitzlist"/>
+        <w:ind w:left="1080"/>
+        <w:rPr>
+          <w:rFonts w:cstheme="minorHAnsi"/>
+          <w:sz w:val="24"/>
+          <w:szCs w:val="24"/>
+        </w:rPr>
+      </w:pPr>
+    </w:p>
+    <w:p>
+      <w:pPr>
+        <w:pStyle w:val="Akapitzlist"/>
+        <w:ind w:left="1080"/>
+        <w:rPr>
+          <w:rFonts w:cstheme="minorHAnsi"/>
+          <w:sz w:val="24"/>
+          <w:szCs w:val="24"/>
+        </w:rPr>
+      </w:pPr>
+    </w:p>
+    <w:p>
+      <w:pPr>
+        <w:pStyle w:val="Akapitzlist"/>
+        <w:ind w:left="1080"/>
+        <w:rPr>
+          <w:rFonts w:cstheme="minorHAnsi"/>
+          <w:sz w:val="24"/>
+          <w:szCs w:val="24"/>
+        </w:rPr>
+      </w:pPr>
+    </w:p>
+    <w:p>
+      <w:pPr>
+        <w:pStyle w:val="Akapitzlist"/>
+        <w:ind w:left="1080"/>
+        <w:rPr>
+          <w:rFonts w:cstheme="minorHAnsi"/>
+          <w:sz w:val="24"/>
+          <w:szCs w:val="24"/>
+        </w:rPr>
+      </w:pPr>
+    </w:p>
+    <w:p>
+      <w:pPr>
+        <w:pStyle w:val="Akapitzlist"/>
+        <w:ind w:left="1080"/>
+        <w:rPr>
+          <w:rFonts w:cstheme="minorHAnsi"/>
+          <w:sz w:val="24"/>
+          <w:szCs w:val="24"/>
+        </w:rPr>
+      </w:pPr>
+    </w:p>
+    <w:p>
+      <w:pPr>
+        <w:pStyle w:val="Akapitzlist"/>
+        <w:ind w:left="1080"/>
+        <w:rPr>
+          <w:rFonts w:cstheme="minorHAnsi"/>
+          <w:sz w:val="24"/>
+          <w:szCs w:val="24"/>
+        </w:rPr>
+      </w:pPr>
+    </w:p>
+    <w:p>
+      <w:pPr>
+        <w:pStyle w:val="Akapitzlist"/>
+        <w:ind w:left="1080"/>
+        <w:rPr>
+          <w:rFonts w:cstheme="minorHAnsi"/>
+          <w:sz w:val="24"/>
+          <w:szCs w:val="24"/>
+        </w:rPr>
+      </w:pPr>
+    </w:p>
+    <w:p>
+      <w:pPr>
+        <w:pStyle w:val="Akapitzlist"/>
+        <w:ind w:left="1080"/>
+        <w:rPr>
+          <w:rFonts w:cstheme="minorHAnsi"/>
+          <w:sz w:val="24"/>
+          <w:szCs w:val="24"/>
+        </w:rPr>
+      </w:pPr>
+    </w:p>
+    <w:p>
+      <w:pPr>
+        <w:pStyle w:val="Akapitzlist"/>
+        <w:numPr>
+          <w:ilvl w:val="0"/>
+          <w:numId w:val="6"/>
+        </w:numPr>
+        <w:rPr>
+          <w:rFonts w:cstheme="minorHAnsi"/>
+          <w:sz w:val="24"/>
+          <w:szCs w:val="24"/>
+        </w:rPr>
+      </w:pPr>
+      <w:r>
+        <w:rPr>
+          <w:rFonts w:cstheme="minorHAnsi"/>
+          <w:sz w:val="24"/>
+          <w:szCs w:val="24"/>
+        </w:rPr>
+        <w:lastRenderedPageBreak/>
+        <w:t>Główny panel księgowego</w:t>
+      </w:r>
+    </w:p>
+    <w:p>
+      <w:pPr>
+        <w:pStyle w:val="Akapitzlist"/>
+        <w:ind w:left="1080"/>
+        <w:rPr>
+          <w:rFonts w:cstheme="minorHAnsi"/>
+          <w:sz w:val="24"/>
+          <w:szCs w:val="24"/>
+        </w:rPr>
+      </w:pPr>
+    </w:p>
+    <w:p>
+      <w:pPr>
+        <w:pStyle w:val="Akapitzlist"/>
+        <w:ind w:left="1080"/>
+        <w:rPr>
+          <w:rFonts w:cstheme="minorHAnsi"/>
+          <w:sz w:val="24"/>
+          <w:szCs w:val="24"/>
+        </w:rPr>
+      </w:pPr>
+      <w:r>
+        <w:rPr>
+          <w:rFonts w:cstheme="minorHAnsi"/>
+          <w:noProof/>
+          <w:sz w:val="24"/>
+          <w:szCs w:val="24"/>
+          <w:lang w:eastAsia="pl-PL"/>
+        </w:rPr>
+        <w:drawing>
+          <wp:inline distT="0" distB="0" distL="0" distR="0">
+            <wp:extent cx="5760720" cy="3874572"/>
+            <wp:effectExtent l="19050" t="0" r="0" b="0"/>
+            <wp:docPr id="19" name="Obraz 19"/>
+            <wp:cNvGraphicFramePr>
+              <a:graphicFrameLocks xmlns:a="http://schemas.openxmlformats.org/drawingml/2006/main" noChangeAspect="1"/>
+            </wp:cNvGraphicFramePr>
+            <a:graphic xmlns:a="http://schemas.openxmlformats.org/drawingml/2006/main">
+              <a:graphicData uri="http://schemas.openxmlformats.org/drawingml/2006/picture">
+                <pic:pic xmlns:pic="http://schemas.openxmlformats.org/drawingml/2006/picture">
+                  <pic:nvPicPr>
+                    <pic:cNvPr id="0" name="Picture 19"/>
+                    <pic:cNvPicPr>
+                      <a:picLocks noChangeAspect="1" noChangeArrowheads="1"/>
+                    </pic:cNvPicPr>
+                  </pic:nvPicPr>
+                  <pic:blipFill>
+                    <a:blip r:embed="rId20" cstate="print"/>
+                    <a:srcRect/>
+                    <a:stretch>
+                      <a:fillRect/>
+                    </a:stretch>
+                  </pic:blipFill>
+                  <pic:spPr bwMode="auto">
+                    <a:xfrm>
+                      <a:off x="0" y="0"/>
+                      <a:ext cx="5760720" cy="3874572"/>
+                    </a:xfrm>
+                    <a:prstGeom prst="rect">
+                      <a:avLst/>
+                    </a:prstGeom>
+                    <a:noFill/>
+                    <a:ln w="9525">
+                      <a:noFill/>
+                      <a:miter lim="800000"/>
+                      <a:headEnd/>
+                      <a:tailEnd/>
+                    </a:ln>
+                  </pic:spPr>
+                </pic:pic>
+              </a:graphicData>
+            </a:graphic>
+          </wp:inline>
+        </w:drawing>
+      </w:r>
+    </w:p>
+    <w:p>
+      <w:pPr>
+        <w:pStyle w:val="Akapitzlist"/>
+        <w:ind w:left="1080"/>
+        <w:rPr>
+          <w:rFonts w:cstheme="minorHAnsi"/>
+          <w:sz w:val="24"/>
+          <w:szCs w:val="24"/>
+        </w:rPr>
+      </w:pPr>
+    </w:p>
+    <w:p>
+      <w:pPr>
+        <w:pStyle w:val="Akapitzlist"/>
+        <w:ind w:left="1080"/>
+        <w:rPr>
+          <w:rFonts w:cstheme="minorHAnsi"/>
+          <w:sz w:val="24"/>
+          <w:szCs w:val="24"/>
+        </w:rPr>
+      </w:pPr>
+    </w:p>
+    <w:p>
+      <w:pPr>
+        <w:pStyle w:val="Akapitzlist"/>
+        <w:ind w:left="1080"/>
+        <w:rPr>
+          <w:rFonts w:cstheme="minorHAnsi"/>
+          <w:sz w:val="24"/>
+          <w:szCs w:val="24"/>
+        </w:rPr>
+      </w:pPr>
+    </w:p>
+    <w:p>
+      <w:pPr>
+        <w:pStyle w:val="Akapitzlist"/>
+        <w:ind w:left="1080"/>
+        <w:rPr>
+          <w:rFonts w:cstheme="minorHAnsi"/>
+          <w:sz w:val="24"/>
+          <w:szCs w:val="24"/>
+        </w:rPr>
+      </w:pPr>
+    </w:p>
+    <w:p>
+      <w:pPr>
+        <w:pStyle w:val="Akapitzlist"/>
+        <w:ind w:left="1080"/>
+        <w:rPr>
+          <w:rFonts w:cstheme="minorHAnsi"/>
+          <w:sz w:val="24"/>
+          <w:szCs w:val="24"/>
+        </w:rPr>
+      </w:pPr>
+    </w:p>
+    <w:p>
+      <w:pPr>
+        <w:pStyle w:val="Akapitzlist"/>
+        <w:ind w:left="1080"/>
+        <w:rPr>
+          <w:rFonts w:cstheme="minorHAnsi"/>
+          <w:sz w:val="24"/>
+          <w:szCs w:val="24"/>
+        </w:rPr>
+      </w:pPr>
+    </w:p>
+    <w:p>
+      <w:pPr>
+        <w:pStyle w:val="Akapitzlist"/>
+        <w:ind w:left="1080"/>
+        <w:rPr>
+          <w:rFonts w:cstheme="minorHAnsi"/>
+          <w:sz w:val="24"/>
+          <w:szCs w:val="24"/>
+        </w:rPr>
+      </w:pPr>
+    </w:p>
+    <w:p>
+      <w:pPr>
+        <w:pStyle w:val="Akapitzlist"/>
+        <w:ind w:left="1080"/>
+        <w:rPr>
+          <w:rFonts w:cstheme="minorHAnsi"/>
+          <w:sz w:val="24"/>
+          <w:szCs w:val="24"/>
+        </w:rPr>
+      </w:pPr>
+    </w:p>
+    <w:p>
+      <w:pPr>
+        <w:pStyle w:val="Akapitzlist"/>
+        <w:ind w:left="1080"/>
+        <w:rPr>
+          <w:rFonts w:cstheme="minorHAnsi"/>
+          <w:sz w:val="24"/>
+          <w:szCs w:val="24"/>
+        </w:rPr>
+      </w:pPr>
+    </w:p>
+    <w:p>
+      <w:pPr>
+        <w:pStyle w:val="Akapitzlist"/>
+        <w:ind w:left="1080"/>
+        <w:rPr>
+          <w:rFonts w:cstheme="minorHAnsi"/>
+          <w:sz w:val="24"/>
+          <w:szCs w:val="24"/>
+        </w:rPr>
+      </w:pPr>
+    </w:p>
+    <w:p>
+      <w:pPr>
+        <w:pStyle w:val="Akapitzlist"/>
+        <w:ind w:left="1080"/>
+        <w:rPr>
+          <w:rFonts w:cstheme="minorHAnsi"/>
+          <w:sz w:val="24"/>
+          <w:szCs w:val="24"/>
+        </w:rPr>
+      </w:pPr>
+    </w:p>
+    <w:p>
+      <w:pPr>
+        <w:pStyle w:val="Akapitzlist"/>
+        <w:ind w:left="1080"/>
+        <w:rPr>
+          <w:rFonts w:cstheme="minorHAnsi"/>
+          <w:sz w:val="24"/>
+          <w:szCs w:val="24"/>
+        </w:rPr>
+      </w:pPr>
+    </w:p>
+    <w:p>
+      <w:pPr>
+        <w:pStyle w:val="Akapitzlist"/>
+        <w:ind w:left="1080"/>
+        <w:rPr>
+          <w:rFonts w:cstheme="minorHAnsi"/>
+          <w:sz w:val="24"/>
+          <w:szCs w:val="24"/>
+        </w:rPr>
+      </w:pPr>
+    </w:p>
+    <w:p>
+      <w:pPr>
+        <w:pStyle w:val="Akapitzlist"/>
+        <w:ind w:left="1080"/>
+        <w:rPr>
+          <w:rFonts w:cstheme="minorHAnsi"/>
+          <w:sz w:val="24"/>
+          <w:szCs w:val="24"/>
+        </w:rPr>
+      </w:pPr>
+    </w:p>
+    <w:p>
+      <w:pPr>
+        <w:pStyle w:val="Akapitzlist"/>
+        <w:ind w:left="1080"/>
+        <w:rPr>
+          <w:rFonts w:cstheme="minorHAnsi"/>
+          <w:sz w:val="24"/>
+          <w:szCs w:val="24"/>
+        </w:rPr>
+      </w:pPr>
+    </w:p>
+    <w:p>
+      <w:pPr>
+        <w:pStyle w:val="Akapitzlist"/>
+        <w:ind w:left="1080"/>
+        <w:rPr>
+          <w:rFonts w:cstheme="minorHAnsi"/>
+          <w:sz w:val="24"/>
+          <w:szCs w:val="24"/>
+        </w:rPr>
+      </w:pPr>
+    </w:p>
+    <w:p>
+      <w:pPr>
+        <w:pStyle w:val="Akapitzlist"/>
+        <w:ind w:left="1080"/>
+        <w:rPr>
+          <w:rFonts w:cstheme="minorHAnsi"/>
+          <w:sz w:val="24"/>
+          <w:szCs w:val="24"/>
+        </w:rPr>
+      </w:pPr>
+    </w:p>
+    <w:p>
+      <w:pPr>
+        <w:pStyle w:val="Akapitzlist"/>
+        <w:ind w:left="1080"/>
+        <w:rPr>
+          <w:rFonts w:cstheme="minorHAnsi"/>
+          <w:sz w:val="24"/>
+          <w:szCs w:val="24"/>
+        </w:rPr>
+      </w:pPr>
+    </w:p>
+    <w:p>
+      <w:pPr>
+        <w:pStyle w:val="Akapitzlist"/>
+        <w:ind w:left="1080"/>
+        <w:rPr>
+          <w:rFonts w:cstheme="minorHAnsi"/>
+          <w:sz w:val="24"/>
+          <w:szCs w:val="24"/>
+        </w:rPr>
+      </w:pPr>
+    </w:p>
+    <w:p>
+      <w:pPr>
+        <w:pStyle w:val="Akapitzlist"/>
+        <w:ind w:left="1080"/>
+        <w:rPr>
+          <w:rFonts w:cstheme="minorHAnsi"/>
+          <w:sz w:val="24"/>
+          <w:szCs w:val="24"/>
+        </w:rPr>
+      </w:pPr>
+    </w:p>
+    <w:p>
+      <w:pPr>
+        <w:pStyle w:val="Akapitzlist"/>
+        <w:numPr>
+          <w:ilvl w:val="0"/>
+          <w:numId w:val="6"/>
+        </w:numPr>
+        <w:rPr>
+          <w:rFonts w:cstheme="minorHAnsi"/>
+          <w:sz w:val="24"/>
+          <w:szCs w:val="24"/>
+        </w:rPr>
+      </w:pPr>
+      <w:r>
+        <w:rPr>
+          <w:rFonts w:cstheme="minorHAnsi"/>
+          <w:sz w:val="24"/>
+          <w:szCs w:val="24"/>
+        </w:rPr>
+        <w:lastRenderedPageBreak/>
+        <w:t>Panel rozliczenia kampanii</w:t>
+      </w:r>
+    </w:p>
+    <w:p>
+      <w:pPr>
+        <w:pStyle w:val="Akapitzlist"/>
+        <w:ind w:left="1080"/>
+        <w:rPr>
+          <w:rFonts w:cstheme="minorHAnsi"/>
+          <w:sz w:val="24"/>
+          <w:szCs w:val="24"/>
+        </w:rPr>
+      </w:pPr>
+      <w:r>
+        <w:rPr>
+          <w:rFonts w:cstheme="minorHAnsi"/>
+          <w:noProof/>
+          <w:sz w:val="24"/>
+          <w:szCs w:val="24"/>
+          <w:lang w:eastAsia="pl-PL"/>
+        </w:rPr>
+        <w:drawing>
+          <wp:inline distT="0" distB="0" distL="0" distR="0">
+            <wp:extent cx="3745230" cy="4286885"/>
+            <wp:effectExtent l="19050" t="0" r="7620" b="0"/>
+            <wp:docPr id="16" name="Obraz 16"/>
+            <wp:cNvGraphicFramePr>
+              <a:graphicFrameLocks xmlns:a="http://schemas.openxmlformats.org/drawingml/2006/main" noChangeAspect="1"/>
+            </wp:cNvGraphicFramePr>
+            <a:graphic xmlns:a="http://schemas.openxmlformats.org/drawingml/2006/main">
+              <a:graphicData uri="http://schemas.openxmlformats.org/drawingml/2006/picture">
+                <pic:pic xmlns:pic="http://schemas.openxmlformats.org/drawingml/2006/picture">
+                  <pic:nvPicPr>
+                    <pic:cNvPr id="0" name="Picture 16"/>
+                    <pic:cNvPicPr>
+                      <a:picLocks noChangeAspect="1" noChangeArrowheads="1"/>
+                    </pic:cNvPicPr>
+                  </pic:nvPicPr>
+                  <pic:blipFill>
+                    <a:blip r:embed="rId21" cstate="print"/>
+                    <a:srcRect/>
+                    <a:stretch>
+                      <a:fillRect/>
+                    </a:stretch>
+                  </pic:blipFill>
+                  <pic:spPr bwMode="auto">
+                    <a:xfrm>
+                      <a:off x="0" y="0"/>
+                      <a:ext cx="3745230" cy="4286885"/>
+                    </a:xfrm>
+                    <a:prstGeom prst="rect">
+                      <a:avLst/>
+                    </a:prstGeom>
+                    <a:noFill/>
+                    <a:ln w="9525">
+                      <a:noFill/>
+                      <a:miter lim="800000"/>
+                      <a:headEnd/>
+                      <a:tailEnd/>
+                    </a:ln>
+                  </pic:spPr>
+                </pic:pic>
+              </a:graphicData>
+            </a:graphic>
+          </wp:inline>
+        </w:drawing>
       </w:r>
     </w:p>
     <w:p>
@@ -3026,8 +4792,8 @@
       </w:r>
     </w:p>
     <w:sectPr>
-      <w:headerReference w:type="default" r:id="rId14"/>
-      <w:footerReference w:type="default" r:id="rId15"/>
+      <w:headerReference w:type="default" r:id="rId22"/>
+      <w:footerReference w:type="default" r:id="rId23"/>
       <w:pgSz w:w="11906" w:h="16838"/>
       <w:pgMar w:top="1417" w:right="1417" w:bottom="1417" w:left="1417" w:header="708" w:footer="708" w:gutter="0"/>
       <w:cols w:space="708"/>
@@ -3092,7 +4858,7 @@
             <w:rPr>
               <w:noProof/>
             </w:rPr>
-            <w:t>4</w:t>
+            <w:t>12</w:t>
           </w:r>
         </w:fldSimple>
         <w:r>
@@ -3313,6 +5079,119 @@
     </w:lvl>
   </w:abstractNum>
   <w:abstractNum w:abstractNumId="1">
+    <w:nsid w:val="08EC7E96"/>
+    <w:multiLevelType w:val="hybridMultilevel"/>
+    <w:tmpl w:val="0D5E53CA"/>
+    <w:lvl w:ilvl="0" w:tplc="04150001">
+      <w:start w:val="1"/>
+      <w:numFmt w:val="bullet"/>
+      <w:lvlText w:val=""/>
+      <w:lvlJc w:val="left"/>
+      <w:pPr>
+        <w:ind w:left="1080" w:hanging="360"/>
+      </w:pPr>
+      <w:rPr>
+        <w:rFonts w:ascii="Symbol" w:hAnsi="Symbol" w:hint="default"/>
+      </w:rPr>
+    </w:lvl>
+    <w:lvl w:ilvl="1" w:tplc="04150003" w:tentative="1">
+      <w:start w:val="1"/>
+      <w:numFmt w:val="bullet"/>
+      <w:lvlText w:val="o"/>
+      <w:lvlJc w:val="left"/>
+      <w:pPr>
+        <w:ind w:left="1800" w:hanging="360"/>
+      </w:pPr>
+      <w:rPr>
+        <w:rFonts w:ascii="Courier New" w:hAnsi="Courier New" w:cs="Courier New" w:hint="default"/>
+      </w:rPr>
+    </w:lvl>
+    <w:lvl w:ilvl="2" w:tplc="04150005" w:tentative="1">
+      <w:start w:val="1"/>
+      <w:numFmt w:val="bullet"/>
+      <w:lvlText w:val=""/>
+      <w:lvlJc w:val="left"/>
+      <w:pPr>
+        <w:ind w:left="2520" w:hanging="360"/>
+      </w:pPr>
+      <w:rPr>
+        <w:rFonts w:ascii="Wingdings" w:hAnsi="Wingdings" w:hint="default"/>
+      </w:rPr>
+    </w:lvl>
+    <w:lvl w:ilvl="3" w:tplc="04150001" w:tentative="1">
+      <w:start w:val="1"/>
+      <w:numFmt w:val="bullet"/>
+      <w:lvlText w:val=""/>
+      <w:lvlJc w:val="left"/>
+      <w:pPr>
+        <w:ind w:left="3240" w:hanging="360"/>
+      </w:pPr>
+      <w:rPr>
+        <w:rFonts w:ascii="Symbol" w:hAnsi="Symbol" w:hint="default"/>
+      </w:rPr>
+    </w:lvl>
+    <w:lvl w:ilvl="4" w:tplc="04150003" w:tentative="1">
+      <w:start w:val="1"/>
+      <w:numFmt w:val="bullet"/>
+      <w:lvlText w:val="o"/>
+      <w:lvlJc w:val="left"/>
+      <w:pPr>
+        <w:ind w:left="3960" w:hanging="360"/>
+      </w:pPr>
+      <w:rPr>
+        <w:rFonts w:ascii="Courier New" w:hAnsi="Courier New" w:cs="Courier New" w:hint="default"/>
+      </w:rPr>
+    </w:lvl>
+    <w:lvl w:ilvl="5" w:tplc="04150005" w:tentative="1">
+      <w:start w:val="1"/>
+      <w:numFmt w:val="bullet"/>
+      <w:lvlText w:val=""/>
+      <w:lvlJc w:val="left"/>
+      <w:pPr>
+        <w:ind w:left="4680" w:hanging="360"/>
+      </w:pPr>
+      <w:rPr>
+        <w:rFonts w:ascii="Wingdings" w:hAnsi="Wingdings" w:hint="default"/>
+      </w:rPr>
+    </w:lvl>
+    <w:lvl w:ilvl="6" w:tplc="04150001" w:tentative="1">
+      <w:start w:val="1"/>
+      <w:numFmt w:val="bullet"/>
+      <w:lvlText w:val=""/>
+      <w:lvlJc w:val="left"/>
+      <w:pPr>
+        <w:ind w:left="5400" w:hanging="360"/>
+      </w:pPr>
+      <w:rPr>
+        <w:rFonts w:ascii="Symbol" w:hAnsi="Symbol" w:hint="default"/>
+      </w:rPr>
+    </w:lvl>
+    <w:lvl w:ilvl="7" w:tplc="04150003" w:tentative="1">
+      <w:start w:val="1"/>
+      <w:numFmt w:val="bullet"/>
+      <w:lvlText w:val="o"/>
+      <w:lvlJc w:val="left"/>
+      <w:pPr>
+        <w:ind w:left="6120" w:hanging="360"/>
+      </w:pPr>
+      <w:rPr>
+        <w:rFonts w:ascii="Courier New" w:hAnsi="Courier New" w:cs="Courier New" w:hint="default"/>
+      </w:rPr>
+    </w:lvl>
+    <w:lvl w:ilvl="8" w:tplc="04150005" w:tentative="1">
+      <w:start w:val="1"/>
+      <w:numFmt w:val="bullet"/>
+      <w:lvlText w:val=""/>
+      <w:lvlJc w:val="left"/>
+      <w:pPr>
+        <w:ind w:left="6840" w:hanging="360"/>
+      </w:pPr>
+      <w:rPr>
+        <w:rFonts w:ascii="Wingdings" w:hAnsi="Wingdings" w:hint="default"/>
+      </w:rPr>
+    </w:lvl>
+  </w:abstractNum>
+  <w:abstractNum w:abstractNumId="2">
     <w:nsid w:val="0ACD062D"/>
     <w:multiLevelType w:val="multilevel"/>
     <w:tmpl w:val="67BCFD16"/>
@@ -3430,7 +5309,7 @@
       </w:rPr>
     </w:lvl>
   </w:abstractNum>
-  <w:abstractNum w:abstractNumId="2">
+  <w:abstractNum w:abstractNumId="3">
     <w:nsid w:val="281859B8"/>
     <w:multiLevelType w:val="hybridMultilevel"/>
     <w:tmpl w:val="7BE0DFFA"/>
@@ -3543,7 +5422,7 @@
       </w:rPr>
     </w:lvl>
   </w:abstractNum>
-  <w:abstractNum w:abstractNumId="3">
+  <w:abstractNum w:abstractNumId="4">
     <w:nsid w:val="29A96941"/>
     <w:multiLevelType w:val="hybridMultilevel"/>
     <w:tmpl w:val="854063A6"/>
@@ -3656,7 +5535,7 @@
       </w:rPr>
     </w:lvl>
   </w:abstractNum>
-  <w:abstractNum w:abstractNumId="4">
+  <w:abstractNum w:abstractNumId="5">
     <w:nsid w:val="51E74C19"/>
     <w:multiLevelType w:val="multilevel"/>
     <w:tmpl w:val="0415001F"/>
@@ -3743,19 +5622,22 @@
     </w:lvl>
   </w:abstractNum>
   <w:num w:numId="1">
-    <w:abstractNumId w:val="1"/>
+    <w:abstractNumId w:val="2"/>
   </w:num>
   <w:num w:numId="2">
-    <w:abstractNumId w:val="4"/>
+    <w:abstractNumId w:val="5"/>
   </w:num>
   <w:num w:numId="3">
     <w:abstractNumId w:val="0"/>
   </w:num>
   <w:num w:numId="4">
+    <w:abstractNumId w:val="4"/>
+  </w:num>
+  <w:num w:numId="5">
     <w:abstractNumId w:val="3"/>
   </w:num>
-  <w:num w:numId="5">
-    <w:abstractNumId w:val="2"/>
+  <w:num w:numId="6">
+    <w:abstractNumId w:val="1"/>
   </w:num>
 </w:numbering>
 </file>
@@ -4244,7 +6126,10 @@
   </w:compat>
   <w:rsids>
     <w:rsidRoot w:val="00EA0AF6"/>
+    <w:rsid w:val="00143CB0"/>
+    <w:rsid w:val="00A63EA0"/>
     <w:rsid w:val="00B53622"/>
+    <w:rsid w:val="00C60060"/>
     <w:rsid w:val="00EA0AF6"/>
   </w:rsids>
   <m:mathPr>
@@ -4426,6 +6311,7 @@
   <w:style w:type="paragraph" w:default="1" w:styleId="Normalny">
     <w:name w:val="Normal"/>
     <w:qFormat/>
+    <w:rsid w:val="00C60060"/>
   </w:style>
   <w:style w:type="character" w:default="1" w:styleId="Domylnaczcionkaakapitu">
     <w:name w:val="Default Paragraph Font"/>
@@ -4756,7 +6642,7 @@
 </file>
 
 <file path=customXml/itemProps1.xml><?xml version="1.0" encoding="utf-8"?>
-<ds:datastoreItem xmlns:ds="http://schemas.openxmlformats.org/officeDocument/2006/customXml" ds:itemID="{2F86F4E9-5722-462E-AFAA-633E9E28619F}">
+<ds:datastoreItem xmlns:ds="http://schemas.openxmlformats.org/officeDocument/2006/customXml" ds:itemID="{3BD728BF-2C67-44FF-BED2-C84E08C8A0E0}">
   <ds:schemaRefs>
     <ds:schemaRef ds:uri="http://schemas.openxmlformats.org/officeDocument/2006/bibliography"/>
   </ds:schemaRefs>

</xml_diff>

<commit_message>
Some DB things added.
</commit_message>
<xml_diff>
--- a/Documentation/Documentation.docx
+++ b/Documentation/Documentation.docx
@@ -1,6 +1,6 @@
 
 <file path=word/document.xml><?xml version="1.0" encoding="utf-8"?>
-<w:document xmlns:wpc="http://schemas.microsoft.com/office/word/2010/wordprocessingCanvas" xmlns:cx="http://schemas.microsoft.com/office/drawing/2014/chartex" xmlns:cx1="http://schemas.microsoft.com/office/drawing/2015/9/8/chartex" xmlns:cx2="http://schemas.microsoft.com/office/drawing/2015/10/21/chartex" xmlns:cx3="http://schemas.microsoft.com/office/drawing/2016/5/9/chartex" xmlns:cx4="http://schemas.microsoft.com/office/drawing/2016/5/10/chartex" xmlns:cx5="http://schemas.microsoft.com/office/drawing/2016/5/11/chartex" xmlns:cx6="http://schemas.microsoft.com/office/drawing/2016/5/12/chartex" xmlns:cx7="http://schemas.microsoft.com/office/drawing/2016/5/13/chartex" xmlns:cx8="http://schemas.microsoft.com/office/drawing/2016/5/14/chartex" xmlns:mc="http://schemas.openxmlformats.org/markup-compatibility/2006" xmlns:aink="http://schemas.microsoft.com/office/drawing/2016/ink" xmlns:am3d="http://schemas.microsoft.com/office/drawing/2017/model3d" xmlns:o="urn:schemas-microsoft-com:office:office" xmlns:oel="http://schemas.microsoft.com/office/2019/extlst" xmlns:r="http://schemas.openxmlformats.org/officeDocument/2006/relationships" xmlns:m="http://schemas.openxmlformats.org/officeDocument/2006/math" xmlns:v="urn:schemas-microsoft-com:vml" xmlns:wp14="http://schemas.microsoft.com/office/word/2010/wordprocessingDrawing" xmlns:wp="http://schemas.openxmlformats.org/drawingml/2006/wordprocessingDrawing" xmlns:w10="urn:schemas-microsoft-com:office:word" xmlns:w="http://schemas.openxmlformats.org/wordprocessingml/2006/main" xmlns:w14="http://schemas.microsoft.com/office/word/2010/wordml" xmlns:w15="http://schemas.microsoft.com/office/word/2012/wordml" xmlns:w16cex="http://schemas.microsoft.com/office/word/2018/wordml/cex" xmlns:w16cid="http://schemas.microsoft.com/office/word/2016/wordml/cid" xmlns:w16="http://schemas.microsoft.com/office/word/2018/wordml" xmlns:w16du="http://schemas.microsoft.com/office/word/2023/wordml/word16du" xmlns:w16sdtdh="http://schemas.microsoft.com/office/word/2020/wordml/sdtdatahash" xmlns:w16se="http://schemas.microsoft.com/office/word/2015/wordml/symex" xmlns:wpg="http://schemas.microsoft.com/office/word/2010/wordprocessingGroup" xmlns:wpi="http://schemas.microsoft.com/office/word/2010/wordprocessingInk" xmlns:wne="http://schemas.microsoft.com/office/word/2006/wordml" xmlns:wps="http://schemas.microsoft.com/office/word/2010/wordprocessingShape" mc:Ignorable="w14 w15 w16se w16cid w16 w16cex w16sdtdh w16du wp14">
+<w:document xmlns:ve="http://schemas.openxmlformats.org/markup-compatibility/2006" xmlns:o="urn:schemas-microsoft-com:office:office" xmlns:r="http://schemas.openxmlformats.org/officeDocument/2006/relationships" xmlns:m="http://schemas.openxmlformats.org/officeDocument/2006/math" xmlns:v="urn:schemas-microsoft-com:vml" xmlns:wp="http://schemas.openxmlformats.org/drawingml/2006/wordprocessingDrawing" xmlns:w10="urn:schemas-microsoft-com:office:word" xmlns:w="http://schemas.openxmlformats.org/wordprocessingml/2006/main" xmlns:wne="http://schemas.microsoft.com/office/word/2006/wordml">
   <w:body>
     <w:p>
       <w:pPr>
@@ -525,21 +525,7 @@
         <w:rPr>
           <w:rFonts w:cstheme="minorHAnsi"/>
         </w:rPr>
-        <w:t xml:space="preserve">, Banner, </w:t>
-      </w:r>
-      <w:proofErr w:type="spellStart"/>
-      <w:r>
-        <w:rPr>
-          <w:rFonts w:cstheme="minorHAnsi"/>
-        </w:rPr>
-        <w:t>Bottom</w:t>
-      </w:r>
-      <w:proofErr w:type="spellEnd"/>
-      <w:r>
-        <w:rPr>
-          <w:rFonts w:cstheme="minorHAnsi"/>
-        </w:rPr>
-        <w:t xml:space="preserve"> Banner).</w:t>
+        <w:t>, Banner, Bottom Banner).</w:t>
       </w:r>
     </w:p>
     <w:p>
@@ -705,20 +691,6 @@
         <w:rPr>
           <w:rFonts w:cstheme="minorHAnsi"/>
         </w:rPr>
-        <w:t>- Dodania oraz usuwania pracowników</w:t>
-      </w:r>
-    </w:p>
-    <w:p>
-      <w:pPr>
-        <w:pStyle w:val="Akapitzlist"/>
-        <w:rPr>
-          <w:rFonts w:cstheme="minorHAnsi"/>
-        </w:rPr>
-      </w:pPr>
-      <w:r>
-        <w:rPr>
-          <w:rFonts w:cstheme="minorHAnsi"/>
-        </w:rPr>
         <w:t>- Zmiany wysokości rocznej premii</w:t>
       </w:r>
     </w:p>
@@ -733,7 +705,6 @@
         <w:rPr>
           <w:rFonts w:cstheme="minorHAnsi"/>
         </w:rPr>
-        <w:lastRenderedPageBreak/>
         <w:t>- Wyświetlenia danych do rozliczenia kampanii</w:t>
       </w:r>
     </w:p>
@@ -856,7 +827,7 @@
         <w:tblStyle w:val="Tabela-Siatka"/>
         <w:tblW w:w="0" w:type="auto"/>
         <w:tblInd w:w="720" w:type="dxa"/>
-        <w:tblLook w:val="04A0" w:firstRow="1" w:lastRow="0" w:firstColumn="1" w:lastColumn="0" w:noHBand="0" w:noVBand="1"/>
+        <w:tblLook w:val="04A0"/>
       </w:tblPr>
       <w:tblGrid>
         <w:gridCol w:w="4296"/>
@@ -987,7 +958,19 @@
               <w:rPr>
                 <w:rFonts w:cstheme="minorHAnsi"/>
               </w:rPr>
-              <w:t>Dostęp i poprawna obsługa dla 1000 użytkowników jednocześnie niezależnie od rodzaju pracownika.</w:t>
+              <w:t>Dos</w:t>
+            </w:r>
+            <w:r>
+              <w:rPr>
+                <w:rFonts w:cstheme="minorHAnsi"/>
+              </w:rPr>
+              <w:t xml:space="preserve">tęp i poprawna obsługa dla 100 </w:t>
+            </w:r>
+            <w:r>
+              <w:rPr>
+                <w:rFonts w:cstheme="minorHAnsi"/>
+              </w:rPr>
+              <w:t>użytkowników jednocześnie niezależnie od rodzaju pracownika.</w:t>
             </w:r>
           </w:p>
         </w:tc>
@@ -1119,7 +1102,39 @@
               <w:rPr>
                 <w:rFonts w:cstheme="minorHAnsi"/>
               </w:rPr>
-              <w:t>azą danych winna być MSSQL DB w wersji 20.</w:t>
+              <w:t xml:space="preserve">azą danych winna być </w:t>
+            </w:r>
+            <w:proofErr w:type="spellStart"/>
+            <w:r>
+              <w:rPr>
+                <w:rFonts w:cstheme="minorHAnsi"/>
+              </w:rPr>
+              <w:t>MSSQL</w:t>
+            </w:r>
+            <w:r>
+              <w:rPr>
+                <w:rFonts w:cstheme="minorHAnsi"/>
+              </w:rPr>
+              <w:t>Server</w:t>
+            </w:r>
+            <w:proofErr w:type="spellEnd"/>
+            <w:r>
+              <w:rPr>
+                <w:rFonts w:cstheme="minorHAnsi"/>
+              </w:rPr>
+              <w:t xml:space="preserve"> w wersji 20</w:t>
+            </w:r>
+            <w:r>
+              <w:rPr>
+                <w:rFonts w:cstheme="minorHAnsi"/>
+              </w:rPr>
+              <w:t>22</w:t>
+            </w:r>
+            <w:r>
+              <w:rPr>
+                <w:rFonts w:cstheme="minorHAnsi"/>
+              </w:rPr>
+              <w:t>.</w:t>
             </w:r>
           </w:p>
         </w:tc>
@@ -1203,7 +1218,7 @@
         <w:tblStyle w:val="Tabela-Siatka"/>
         <w:tblW w:w="0" w:type="auto"/>
         <w:tblInd w:w="720" w:type="dxa"/>
-        <w:tblLook w:val="04A0" w:firstRow="1" w:lastRow="0" w:firstColumn="1" w:lastColumn="0" w:noHBand="0" w:noVBand="1"/>
+        <w:tblLook w:val="04A0"/>
       </w:tblPr>
       <w:tblGrid>
         <w:gridCol w:w="4296"/>
@@ -1646,7 +1661,6 @@
               <w:rPr>
                 <w:rFonts w:cstheme="minorHAnsi"/>
               </w:rPr>
-              <w:lastRenderedPageBreak/>
               <w:t>CPC</w:t>
             </w:r>
           </w:p>
@@ -1695,7 +1709,14 @@
               <w:rPr>
                 <w:rFonts w:cstheme="minorHAnsi"/>
               </w:rPr>
-              <w:t>) stawka określająca sposób rozliczenia reklamy (per kliknięcie w reklamę).</w:t>
+              <w:t xml:space="preserve">) stawka określająca sposób </w:t>
+            </w:r>
+            <w:r>
+              <w:rPr>
+                <w:rFonts w:cstheme="minorHAnsi"/>
+              </w:rPr>
+              <w:lastRenderedPageBreak/>
+              <w:t>rozliczenia reklamy (per kliknięcie w reklamę).</w:t>
             </w:r>
           </w:p>
         </w:tc>
@@ -1717,6 +1738,7 @@
               <w:rPr>
                 <w:rFonts w:cstheme="minorHAnsi"/>
               </w:rPr>
+              <w:lastRenderedPageBreak/>
               <w:t>CPU</w:t>
             </w:r>
           </w:p>
@@ -1751,7 +1773,21 @@
               <w:rPr>
                 <w:rFonts w:cstheme="minorHAnsi"/>
               </w:rPr>
-              <w:t xml:space="preserve"> Per User) stawka określająca sposób rozliczenia reklamy (per wyświetlenie przez unikalnego użytkownika).</w:t>
+              <w:t xml:space="preserve"> Per </w:t>
+            </w:r>
+            <w:proofErr w:type="spellStart"/>
+            <w:r>
+              <w:rPr>
+                <w:rFonts w:cstheme="minorHAnsi"/>
+              </w:rPr>
+              <w:t>User</w:t>
+            </w:r>
+            <w:proofErr w:type="spellEnd"/>
+            <w:r>
+              <w:rPr>
+                <w:rFonts w:cstheme="minorHAnsi"/>
+              </w:rPr>
+              <w:t>) stawka określająca sposób rozliczenia reklamy (per wyświetlenie przez unikalnego użytkownika).</w:t>
             </w:r>
           </w:p>
         </w:tc>
@@ -1930,7 +1966,7 @@
           <w:lang w:eastAsia="pl-PL"/>
         </w:rPr>
         <w:drawing>
-          <wp:inline distT="0" distB="0" distL="0" distR="0" wp14:anchorId="4AEDA410">
+          <wp:inline distT="0" distB="0" distL="0" distR="0">
             <wp:extent cx="5760720" cy="4333240"/>
             <wp:effectExtent l="19050" t="0" r="0" b="0"/>
             <wp:docPr id="3" name="Obraz 2" descr="Przybylski_Jakub_s24512 - PROJEKT MAS_użycie.png"/>
@@ -2106,7 +2142,7 @@
           <w:lang w:eastAsia="pl-PL"/>
         </w:rPr>
         <w:drawing>
-          <wp:inline distT="0" distB="0" distL="0" distR="0" wp14:anchorId="19BBD36E">
+          <wp:inline distT="0" distB="0" distL="0" distR="0">
             <wp:extent cx="5760720" cy="3054985"/>
             <wp:effectExtent l="19050" t="0" r="0" b="0"/>
             <wp:docPr id="10" name="Obraz 9" descr="Przybylski_Jakub_s24512 - PROJEKT_MAS_analityczny.png"/>
@@ -2296,7 +2332,7 @@
           <w:lang w:eastAsia="pl-PL"/>
         </w:rPr>
         <w:drawing>
-          <wp:inline distT="0" distB="0" distL="0" distR="0" wp14:anchorId="55AADFBA">
+          <wp:inline distT="0" distB="0" distL="0" distR="0">
             <wp:extent cx="5760720" cy="2927985"/>
             <wp:effectExtent l="19050" t="0" r="0" b="0"/>
             <wp:docPr id="11" name="Obraz 10" descr="Przybylski_Jakub_s24512 - PROJEKT_MAS_klasy.png"/>
@@ -2335,6 +2371,42 @@
     <w:p>
       <w:pPr>
         <w:pStyle w:val="Akapitzlist"/>
+        <w:ind w:left="360"/>
+        <w:rPr>
+          <w:rFonts w:cstheme="minorHAnsi"/>
+        </w:rPr>
+      </w:pPr>
+    </w:p>
+    <w:p>
+      <w:pPr>
+        <w:pStyle w:val="Akapitzlist"/>
+        <w:ind w:left="360"/>
+        <w:rPr>
+          <w:rFonts w:cstheme="minorHAnsi"/>
+        </w:rPr>
+      </w:pPr>
+    </w:p>
+    <w:p>
+      <w:pPr>
+        <w:pStyle w:val="Akapitzlist"/>
+        <w:ind w:left="360"/>
+        <w:rPr>
+          <w:rFonts w:cstheme="minorHAnsi"/>
+        </w:rPr>
+      </w:pPr>
+    </w:p>
+    <w:p>
+      <w:pPr>
+        <w:pStyle w:val="Akapitzlist"/>
+        <w:ind w:left="360"/>
+        <w:rPr>
+          <w:rFonts w:cstheme="minorHAnsi"/>
+        </w:rPr>
+      </w:pPr>
+    </w:p>
+    <w:p>
+      <w:pPr>
+        <w:pStyle w:val="Akapitzlist"/>
         <w:numPr>
           <w:ilvl w:val="0"/>
           <w:numId w:val="2"/>
@@ -2353,6 +2425,7 @@
           <w:sz w:val="28"/>
           <w:szCs w:val="28"/>
         </w:rPr>
+        <w:lastRenderedPageBreak/>
         <w:t xml:space="preserve">Opis tekstowy scenariusza przypadku użycia </w:t>
       </w:r>
       <w:r>
@@ -2392,7 +2465,6 @@
           <w:sz w:val="24"/>
           <w:szCs w:val="24"/>
         </w:rPr>
-        <w:lastRenderedPageBreak/>
         <w:t>Kampania jest tworzona przez Plannera lub Planner Managera z odpowiednimi parametrami</w:t>
       </w:r>
       <w:r>
@@ -2609,17 +2681,6 @@
         </w:rPr>
         <w:t>Po jej zakończeniu automatycznie się ona podsumowuje i może zostać rozliczona przez księgowego od spraw kampanii reklamowych.</w:t>
       </w:r>
-    </w:p>
-    <w:p>
-      <w:pPr>
-        <w:pStyle w:val="Akapitzlist"/>
-        <w:ind w:left="360"/>
-        <w:rPr>
-          <w:rFonts w:cstheme="minorHAnsi"/>
-          <w:sz w:val="24"/>
-          <w:szCs w:val="24"/>
-        </w:rPr>
-      </w:pPr>
     </w:p>
     <w:p>
       <w:pPr>
@@ -2695,7 +2756,7 @@
           <w:lang w:eastAsia="pl-PL"/>
         </w:rPr>
         <w:drawing>
-          <wp:inline distT="0" distB="0" distL="0" distR="0" wp14:anchorId="1755C853">
+          <wp:inline distT="0" distB="0" distL="0" distR="0">
             <wp:extent cx="5760720" cy="2608580"/>
             <wp:effectExtent l="19050" t="0" r="0" b="0"/>
             <wp:docPr id="7" name="Obraz 6" descr="Przybylski_Jakub_s24512 - PROJEKT_MAS_aktyw.png"/>
@@ -2794,7 +2855,7 @@
           <w:lang w:eastAsia="pl-PL"/>
         </w:rPr>
         <w:drawing>
-          <wp:inline distT="0" distB="0" distL="0" distR="0" wp14:anchorId="50F2E541">
+          <wp:inline distT="0" distB="0" distL="0" distR="0">
             <wp:extent cx="5760720" cy="2569845"/>
             <wp:effectExtent l="19050" t="0" r="0" b="0"/>
             <wp:docPr id="8" name="Obraz 7" descr="Przybylski_Jakub_s24512 - PROJEKT_MAS_stan.png"/>
@@ -2833,39 +2894,6 @@
     <w:p>
       <w:pPr>
         <w:pStyle w:val="Akapitzlist"/>
-        <w:ind w:left="360"/>
-        <w:rPr>
-          <w:rFonts w:cstheme="minorHAnsi"/>
-          <w:sz w:val="24"/>
-          <w:szCs w:val="24"/>
-        </w:rPr>
-      </w:pPr>
-    </w:p>
-    <w:p>
-      <w:pPr>
-        <w:pStyle w:val="Akapitzlist"/>
-        <w:ind w:left="360"/>
-        <w:rPr>
-          <w:rFonts w:cstheme="minorHAnsi"/>
-          <w:sz w:val="24"/>
-          <w:szCs w:val="24"/>
-        </w:rPr>
-      </w:pPr>
-    </w:p>
-    <w:p>
-      <w:pPr>
-        <w:pStyle w:val="Akapitzlist"/>
-        <w:ind w:left="360"/>
-        <w:rPr>
-          <w:rFonts w:cstheme="minorHAnsi"/>
-          <w:sz w:val="24"/>
-          <w:szCs w:val="24"/>
-        </w:rPr>
-      </w:pPr>
-    </w:p>
-    <w:p>
-      <w:pPr>
-        <w:pStyle w:val="Akapitzlist"/>
         <w:numPr>
           <w:ilvl w:val="0"/>
           <w:numId w:val="2"/>
@@ -2884,6 +2912,7 @@
           <w:sz w:val="28"/>
           <w:szCs w:val="28"/>
         </w:rPr>
+        <w:lastRenderedPageBreak/>
         <w:t>Diagram interakcji (sekwencji) przypadku użycia</w:t>
       </w:r>
     </w:p>
@@ -2906,7 +2935,7 @@
           <w:lang w:eastAsia="pl-PL"/>
         </w:rPr>
         <w:drawing>
-          <wp:inline distT="0" distB="0" distL="0" distR="0" wp14:anchorId="1151C4EF">
+          <wp:inline distT="0" distB="0" distL="0" distR="0">
             <wp:extent cx="5760720" cy="3697605"/>
             <wp:effectExtent l="19050" t="0" r="0" b="0"/>
             <wp:docPr id="9" name="Obraz 8" descr="Przybylski_Jakub_s24512 - PROJEKT_MAS_inter.png"/>
@@ -3007,7 +3036,7 @@
           <w:lang w:eastAsia="pl-PL"/>
         </w:rPr>
         <w:drawing>
-          <wp:inline distT="0" distB="0" distL="0" distR="0" wp14:anchorId="08FCC1E5">
+          <wp:inline distT="0" distB="0" distL="0" distR="0">
             <wp:extent cx="4725670" cy="3101340"/>
             <wp:effectExtent l="19050" t="0" r="0" b="0"/>
             <wp:docPr id="4" name="Obraz 4"/>
@@ -3089,6 +3118,28 @@
     <w:p>
       <w:pPr>
         <w:pStyle w:val="Akapitzlist"/>
+        <w:ind w:left="1080"/>
+        <w:rPr>
+          <w:rFonts w:cstheme="minorHAnsi"/>
+          <w:sz w:val="24"/>
+          <w:szCs w:val="24"/>
+        </w:rPr>
+      </w:pPr>
+    </w:p>
+    <w:p>
+      <w:pPr>
+        <w:pStyle w:val="Akapitzlist"/>
+        <w:ind w:left="1080"/>
+        <w:rPr>
+          <w:rFonts w:cstheme="minorHAnsi"/>
+          <w:sz w:val="24"/>
+          <w:szCs w:val="24"/>
+        </w:rPr>
+      </w:pPr>
+    </w:p>
+    <w:p>
+      <w:pPr>
+        <w:pStyle w:val="Akapitzlist"/>
         <w:numPr>
           <w:ilvl w:val="0"/>
           <w:numId w:val="6"/>
@@ -3144,7 +3195,7 @@
           <w:lang w:eastAsia="pl-PL"/>
         </w:rPr>
         <w:drawing>
-          <wp:inline distT="0" distB="0" distL="0" distR="0" wp14:anchorId="63A72317">
+          <wp:inline distT="0" distB="0" distL="0" distR="0">
             <wp:extent cx="4725670" cy="3116580"/>
             <wp:effectExtent l="19050" t="0" r="0" b="0"/>
             <wp:docPr id="2" name="Obraz 7"/>
@@ -3242,7 +3293,7 @@
           <w:lang w:eastAsia="pl-PL"/>
         </w:rPr>
         <w:drawing>
-          <wp:inline distT="0" distB="0" distL="0" distR="0" wp14:anchorId="1DFA0C57">
+          <wp:inline distT="0" distB="0" distL="0" distR="0">
             <wp:extent cx="5760720" cy="3923106"/>
             <wp:effectExtent l="19050" t="0" r="0" b="0"/>
             <wp:docPr id="5" name="Obraz 10"/>
@@ -3384,7 +3435,7 @@
           <w:lang w:eastAsia="pl-PL"/>
         </w:rPr>
         <w:drawing>
-          <wp:inline distT="0" distB="0" distL="0" distR="0" wp14:anchorId="1CB81710">
+          <wp:inline distT="0" distB="0" distL="0" distR="0">
             <wp:extent cx="5318125" cy="5010785"/>
             <wp:effectExtent l="19050" t="0" r="0" b="0"/>
             <wp:docPr id="6" name="Obraz 4"/>
@@ -3637,7 +3688,7 @@
           <w:lang w:eastAsia="pl-PL"/>
         </w:rPr>
         <w:drawing>
-          <wp:inline distT="0" distB="0" distL="0" distR="0" wp14:anchorId="5D596FCB">
+          <wp:inline distT="0" distB="0" distL="0" distR="0">
             <wp:extent cx="5760720" cy="3930517"/>
             <wp:effectExtent l="19050" t="0" r="0" b="0"/>
             <wp:docPr id="1" name="Obraz 1"/>
@@ -3956,7 +4007,7 @@
           <w:lang w:eastAsia="pl-PL"/>
         </w:rPr>
         <w:drawing>
-          <wp:inline distT="0" distB="0" distL="0" distR="0" wp14:anchorId="4B229450">
+          <wp:inline distT="0" distB="0" distL="0" distR="0">
             <wp:extent cx="5332730" cy="5047615"/>
             <wp:effectExtent l="19050" t="0" r="1270" b="0"/>
             <wp:docPr id="13" name="Obraz 7"/>
@@ -4239,7 +4290,7 @@
           <w:lang w:eastAsia="pl-PL"/>
         </w:rPr>
         <w:drawing>
-          <wp:inline distT="0" distB="0" distL="0" distR="0" wp14:anchorId="08A0AB8A">
+          <wp:inline distT="0" distB="0" distL="0" distR="0">
             <wp:extent cx="5760720" cy="3831376"/>
             <wp:effectExtent l="19050" t="0" r="0" b="0"/>
             <wp:docPr id="22" name="Obraz 6"/>
@@ -4326,7 +4377,7 @@
           <w:lang w:eastAsia="pl-PL"/>
         </w:rPr>
         <w:drawing>
-          <wp:inline distT="0" distB="0" distL="0" distR="0" wp14:anchorId="16E184E2">
+          <wp:inline distT="0" distB="0" distL="0" distR="0">
             <wp:extent cx="5760720" cy="3893681"/>
             <wp:effectExtent l="19050" t="0" r="0" b="0"/>
             <wp:docPr id="23" name="Obraz 9"/>
@@ -4425,7 +4476,7 @@
           <w:lang w:eastAsia="pl-PL"/>
         </w:rPr>
         <w:drawing>
-          <wp:inline distT="0" distB="0" distL="0" distR="0" wp14:anchorId="64B38AF8">
+          <wp:inline distT="0" distB="0" distL="0" distR="0">
             <wp:extent cx="5760720" cy="3854838"/>
             <wp:effectExtent l="19050" t="0" r="0" b="0"/>
             <wp:docPr id="24" name="Obraz 12"/>
@@ -4498,7 +4549,7 @@
           <w:lang w:eastAsia="pl-PL"/>
         </w:rPr>
         <w:drawing>
-          <wp:inline distT="0" distB="0" distL="0" distR="0" wp14:anchorId="56E74720">
+          <wp:inline distT="0" distB="0" distL="0" distR="0">
             <wp:extent cx="5760720" cy="3890820"/>
             <wp:effectExtent l="19050" t="0" r="0" b="0"/>
             <wp:docPr id="25" name="Obraz 15"/>
@@ -4613,9 +4664,10 @@
           <w:noProof/>
           <w:sz w:val="24"/>
           <w:szCs w:val="24"/>
+          <w:lang w:eastAsia="pl-PL"/>
         </w:rPr>
         <w:drawing>
-          <wp:inline distT="0" distB="0" distL="0" distR="0" wp14:anchorId="01A07A35">
+          <wp:inline distT="0" distB="0" distL="0" distR="0">
             <wp:extent cx="3745230" cy="4286885"/>
             <wp:effectExtent l="19050" t="0" r="7620" b="0"/>
             <wp:docPr id="14" name="Obraz 16"/>
@@ -4699,9 +4751,10 @@
           <w:noProof/>
           <w:sz w:val="24"/>
           <w:szCs w:val="24"/>
+          <w:lang w:eastAsia="pl-PL"/>
         </w:rPr>
         <w:drawing>
-          <wp:inline distT="0" distB="0" distL="0" distR="0" wp14:anchorId="047D0618">
+          <wp:inline distT="0" distB="0" distL="0" distR="0">
             <wp:extent cx="5760720" cy="3879578"/>
             <wp:effectExtent l="19050" t="0" r="0" b="0"/>
             <wp:docPr id="17" name="Obraz 1"/>
@@ -4786,9 +4839,10 @@
           <w:noProof/>
           <w:sz w:val="24"/>
           <w:szCs w:val="24"/>
+          <w:lang w:eastAsia="pl-PL"/>
         </w:rPr>
         <w:drawing>
-          <wp:inline distT="0" distB="0" distL="0" distR="0" wp14:anchorId="4B5F7B18">
+          <wp:inline distT="0" distB="0" distL="0" distR="0">
             <wp:extent cx="5760720" cy="3887982"/>
             <wp:effectExtent l="19050" t="0" r="0" b="0"/>
             <wp:docPr id="20" name="Obraz 2"/>
@@ -4869,7 +4923,7 @@
           <w:lang w:eastAsia="pl-PL"/>
         </w:rPr>
         <w:drawing>
-          <wp:inline distT="0" distB="0" distL="0" distR="0" wp14:anchorId="29022BC8">
+          <wp:inline distT="0" distB="0" distL="0" distR="0">
             <wp:extent cx="2038350" cy="1771650"/>
             <wp:effectExtent l="19050" t="0" r="0" b="0"/>
             <wp:docPr id="21" name="Obraz 3"/>
@@ -5069,15 +5123,23 @@
           <w:sz w:val="24"/>
           <w:szCs w:val="24"/>
         </w:rPr>
-        <w:t xml:space="preserve">główny </w:t>
-      </w:r>
-      <w:r>
-        <w:rPr>
-          <w:rFonts w:cstheme="minorHAnsi"/>
-          <w:sz w:val="24"/>
-          <w:szCs w:val="24"/>
-        </w:rPr>
-        <w:t>Designera</w:t>
+        <w:t>Traffic</w:t>
+      </w:r>
+      <w:r>
+        <w:rPr>
+          <w:rFonts w:cstheme="minorHAnsi"/>
+          <w:sz w:val="24"/>
+          <w:szCs w:val="24"/>
+        </w:rPr>
+        <w:t xml:space="preserve"> </w:t>
+      </w:r>
+      <w:r>
+        <w:rPr>
+          <w:rFonts w:cstheme="minorHAnsi"/>
+          <w:sz w:val="24"/>
+          <w:szCs w:val="24"/>
+        </w:rPr>
+        <w:t>AIO</w:t>
       </w:r>
     </w:p>
     <w:p>
@@ -5099,7 +5161,94 @@
           <w:lang w:eastAsia="pl-PL"/>
         </w:rPr>
         <w:drawing>
-          <wp:inline distT="0" distB="0" distL="0" distR="0" wp14:anchorId="53566D00">
+          <wp:inline distT="0" distB="0" distL="0" distR="0">
+            <wp:extent cx="5760720" cy="3874511"/>
+            <wp:effectExtent l="19050" t="0" r="0" b="0"/>
+            <wp:docPr id="12" name="Obraz 1"/>
+            <wp:cNvGraphicFramePr>
+              <a:graphicFrameLocks xmlns:a="http://schemas.openxmlformats.org/drawingml/2006/main" noChangeAspect="1"/>
+            </wp:cNvGraphicFramePr>
+            <a:graphic xmlns:a="http://schemas.openxmlformats.org/drawingml/2006/main">
+              <a:graphicData uri="http://schemas.openxmlformats.org/drawingml/2006/picture">
+                <pic:pic xmlns:pic="http://schemas.openxmlformats.org/drawingml/2006/picture">
+                  <pic:nvPicPr>
+                    <pic:cNvPr id="0" name="Picture 1"/>
+                    <pic:cNvPicPr>
+                      <a:picLocks noChangeAspect="1" noChangeArrowheads="1"/>
+                    </pic:cNvPicPr>
+                  </pic:nvPicPr>
+                  <pic:blipFill>
+                    <a:blip r:embed="rId28" cstate="print"/>
+                    <a:srcRect/>
+                    <a:stretch>
+                      <a:fillRect/>
+                    </a:stretch>
+                  </pic:blipFill>
+                  <pic:spPr bwMode="auto">
+                    <a:xfrm>
+                      <a:off x="0" y="0"/>
+                      <a:ext cx="5760720" cy="3874511"/>
+                    </a:xfrm>
+                    <a:prstGeom prst="rect">
+                      <a:avLst/>
+                    </a:prstGeom>
+                    <a:noFill/>
+                    <a:ln w="9525">
+                      <a:noFill/>
+                      <a:miter lim="800000"/>
+                      <a:headEnd/>
+                      <a:tailEnd/>
+                    </a:ln>
+                  </pic:spPr>
+                </pic:pic>
+              </a:graphicData>
+            </a:graphic>
+          </wp:inline>
+        </w:drawing>
+      </w:r>
+    </w:p>
+    <w:p>
+      <w:pPr>
+        <w:pStyle w:val="Akapitzlist"/>
+        <w:numPr>
+          <w:ilvl w:val="0"/>
+          <w:numId w:val="6"/>
+        </w:numPr>
+        <w:rPr>
+          <w:rFonts w:cstheme="minorHAnsi"/>
+          <w:sz w:val="24"/>
+          <w:szCs w:val="24"/>
+        </w:rPr>
+      </w:pPr>
+      <w:r>
+        <w:rPr>
+          <w:rFonts w:cstheme="minorHAnsi"/>
+          <w:sz w:val="24"/>
+          <w:szCs w:val="24"/>
+        </w:rPr>
+        <w:t>Panel główny Designera</w:t>
+      </w:r>
+    </w:p>
+    <w:p>
+      <w:pPr>
+        <w:pStyle w:val="Akapitzlist"/>
+        <w:ind w:left="1080"/>
+        <w:rPr>
+          <w:rFonts w:cstheme="minorHAnsi"/>
+          <w:sz w:val="24"/>
+          <w:szCs w:val="24"/>
+        </w:rPr>
+      </w:pPr>
+      <w:r>
+        <w:rPr>
+          <w:rFonts w:cstheme="minorHAnsi"/>
+          <w:noProof/>
+          <w:sz w:val="24"/>
+          <w:szCs w:val="24"/>
+          <w:lang w:eastAsia="pl-PL"/>
+        </w:rPr>
+        <w:drawing>
+          <wp:inline distT="0" distB="0" distL="0" distR="0">
             <wp:extent cx="5760720" cy="3883927"/>
             <wp:effectExtent l="19050" t="0" r="0" b="0"/>
             <wp:docPr id="26" name="Obraz 18"/>
@@ -5116,7 +5265,7 @@
                     </pic:cNvPicPr>
                   </pic:nvPicPr>
                   <pic:blipFill>
-                    <a:blip r:embed="rId28" cstate="print"/>
+                    <a:blip r:embed="rId29" cstate="print"/>
                     <a:srcRect/>
                     <a:stretch>
                       <a:fillRect/>
@@ -5170,215 +5319,6 @@
     <w:p>
       <w:pPr>
         <w:pStyle w:val="Akapitzlist"/>
-        <w:ind w:left="1080"/>
-        <w:rPr>
-          <w:rFonts w:cstheme="minorHAnsi"/>
-          <w:sz w:val="24"/>
-          <w:szCs w:val="24"/>
-        </w:rPr>
-      </w:pPr>
-    </w:p>
-    <w:p>
-      <w:pPr>
-        <w:pStyle w:val="Akapitzlist"/>
-        <w:ind w:left="1080"/>
-        <w:rPr>
-          <w:rFonts w:cstheme="minorHAnsi"/>
-          <w:sz w:val="24"/>
-          <w:szCs w:val="24"/>
-        </w:rPr>
-      </w:pPr>
-    </w:p>
-    <w:p>
-      <w:pPr>
-        <w:pStyle w:val="Akapitzlist"/>
-        <w:ind w:left="1080"/>
-        <w:rPr>
-          <w:rFonts w:cstheme="minorHAnsi"/>
-          <w:sz w:val="24"/>
-          <w:szCs w:val="24"/>
-        </w:rPr>
-      </w:pPr>
-    </w:p>
-    <w:p>
-      <w:pPr>
-        <w:pStyle w:val="Akapitzlist"/>
-        <w:ind w:left="1080"/>
-        <w:rPr>
-          <w:rFonts w:cstheme="minorHAnsi"/>
-          <w:sz w:val="24"/>
-          <w:szCs w:val="24"/>
-        </w:rPr>
-      </w:pPr>
-    </w:p>
-    <w:p>
-      <w:pPr>
-        <w:pStyle w:val="Akapitzlist"/>
-        <w:ind w:left="1080"/>
-        <w:rPr>
-          <w:rFonts w:cstheme="minorHAnsi"/>
-          <w:sz w:val="24"/>
-          <w:szCs w:val="24"/>
-        </w:rPr>
-      </w:pPr>
-    </w:p>
-    <w:p>
-      <w:pPr>
-        <w:pStyle w:val="Akapitzlist"/>
-        <w:ind w:left="1080"/>
-        <w:rPr>
-          <w:rFonts w:cstheme="minorHAnsi"/>
-          <w:sz w:val="24"/>
-          <w:szCs w:val="24"/>
-        </w:rPr>
-      </w:pPr>
-    </w:p>
-    <w:p>
-      <w:pPr>
-        <w:pStyle w:val="Akapitzlist"/>
-        <w:ind w:left="1080"/>
-        <w:rPr>
-          <w:rFonts w:cstheme="minorHAnsi"/>
-          <w:sz w:val="24"/>
-          <w:szCs w:val="24"/>
-        </w:rPr>
-      </w:pPr>
-    </w:p>
-    <w:p>
-      <w:pPr>
-        <w:pStyle w:val="Akapitzlist"/>
-        <w:ind w:left="1080"/>
-        <w:rPr>
-          <w:rFonts w:cstheme="minorHAnsi"/>
-          <w:sz w:val="24"/>
-          <w:szCs w:val="24"/>
-        </w:rPr>
-      </w:pPr>
-    </w:p>
-    <w:p>
-      <w:pPr>
-        <w:pStyle w:val="Akapitzlist"/>
-        <w:ind w:left="1080"/>
-        <w:rPr>
-          <w:rFonts w:cstheme="minorHAnsi"/>
-          <w:sz w:val="24"/>
-          <w:szCs w:val="24"/>
-        </w:rPr>
-      </w:pPr>
-    </w:p>
-    <w:p>
-      <w:pPr>
-        <w:pStyle w:val="Akapitzlist"/>
-        <w:ind w:left="1080"/>
-        <w:rPr>
-          <w:rFonts w:cstheme="minorHAnsi"/>
-          <w:sz w:val="24"/>
-          <w:szCs w:val="24"/>
-        </w:rPr>
-      </w:pPr>
-    </w:p>
-    <w:p>
-      <w:pPr>
-        <w:pStyle w:val="Akapitzlist"/>
-        <w:ind w:left="1080"/>
-        <w:rPr>
-          <w:rFonts w:cstheme="minorHAnsi"/>
-          <w:sz w:val="24"/>
-          <w:szCs w:val="24"/>
-        </w:rPr>
-      </w:pPr>
-    </w:p>
-    <w:p>
-      <w:pPr>
-        <w:pStyle w:val="Akapitzlist"/>
-        <w:ind w:left="1080"/>
-        <w:rPr>
-          <w:rFonts w:cstheme="minorHAnsi"/>
-          <w:sz w:val="24"/>
-          <w:szCs w:val="24"/>
-        </w:rPr>
-      </w:pPr>
-    </w:p>
-    <w:p>
-      <w:pPr>
-        <w:pStyle w:val="Akapitzlist"/>
-        <w:ind w:left="1080"/>
-        <w:rPr>
-          <w:rFonts w:cstheme="minorHAnsi"/>
-          <w:sz w:val="24"/>
-          <w:szCs w:val="24"/>
-        </w:rPr>
-      </w:pPr>
-    </w:p>
-    <w:p>
-      <w:pPr>
-        <w:pStyle w:val="Akapitzlist"/>
-        <w:ind w:left="1080"/>
-        <w:rPr>
-          <w:rFonts w:cstheme="minorHAnsi"/>
-          <w:sz w:val="24"/>
-          <w:szCs w:val="24"/>
-        </w:rPr>
-      </w:pPr>
-    </w:p>
-    <w:p>
-      <w:pPr>
-        <w:pStyle w:val="Akapitzlist"/>
-        <w:ind w:left="1080"/>
-        <w:rPr>
-          <w:rFonts w:cstheme="minorHAnsi"/>
-          <w:sz w:val="24"/>
-          <w:szCs w:val="24"/>
-        </w:rPr>
-      </w:pPr>
-    </w:p>
-    <w:p>
-      <w:pPr>
-        <w:pStyle w:val="Akapitzlist"/>
-        <w:ind w:left="1080"/>
-        <w:rPr>
-          <w:rFonts w:cstheme="minorHAnsi"/>
-          <w:sz w:val="24"/>
-          <w:szCs w:val="24"/>
-        </w:rPr>
-      </w:pPr>
-    </w:p>
-    <w:p>
-      <w:pPr>
-        <w:pStyle w:val="Akapitzlist"/>
-        <w:ind w:left="1080"/>
-        <w:rPr>
-          <w:rFonts w:cstheme="minorHAnsi"/>
-          <w:sz w:val="24"/>
-          <w:szCs w:val="24"/>
-        </w:rPr>
-      </w:pPr>
-    </w:p>
-    <w:p>
-      <w:pPr>
-        <w:pStyle w:val="Akapitzlist"/>
-        <w:ind w:left="1080"/>
-        <w:rPr>
-          <w:rFonts w:cstheme="minorHAnsi"/>
-          <w:sz w:val="24"/>
-          <w:szCs w:val="24"/>
-        </w:rPr>
-      </w:pPr>
-    </w:p>
-    <w:p>
-      <w:pPr>
-        <w:pStyle w:val="Akapitzlist"/>
-        <w:ind w:left="1080"/>
-        <w:rPr>
-          <w:rFonts w:cstheme="minorHAnsi"/>
-          <w:sz w:val="24"/>
-          <w:szCs w:val="24"/>
-        </w:rPr>
-      </w:pPr>
-    </w:p>
-    <w:p>
-      <w:pPr>
-        <w:pStyle w:val="Akapitzlist"/>
         <w:numPr>
           <w:ilvl w:val="0"/>
           <w:numId w:val="2"/>
@@ -5398,6 +5338,134 @@
           <w:szCs w:val="28"/>
         </w:rPr>
         <w:lastRenderedPageBreak/>
+        <w:t>UML story</w:t>
+      </w:r>
+    </w:p>
+    <w:p>
+      <w:r>
+        <w:t>Właściciel agencji reklamy mobilnej „Ad-Mas” zlecił wykonanie wewnętrznego systemu informatycznego do usprawnienia pracy oraz zapewnienia integralności danych w obrębie firmy.</w:t>
+      </w:r>
+    </w:p>
+    <w:p>
+      <w:r>
+        <w:t xml:space="preserve">System ten ma przechowywać dane o pracownikach firmy takie jak unikalne id pracownika, imię, nazwisko, datę urodzenia,  login (składający się z trzech pierwszych liter imienia i trzech pierwszych liter nazwiska oraz liczby np. </w:t>
+      </w:r>
+      <w:r>
+        <w:rPr>
+          <w:i/>
+        </w:rPr>
+        <w:t>jakprz0</w:t>
+      </w:r>
+      <w:r>
+        <w:t xml:space="preserve">), hasło, data zatrudnienia, wysokość zarobków wyliczalny wiek oraz staż pracy. Pracownicy dzielą się na Communication Plannerów, Planner Managerów, Trafficów Manager Trafficów, Designerów tworzących kreacje oraz dwa typy księgowych od kampanii oraz firmowych.  Każdy pracownik posiada pewne wykształcenie które zwiększa jego zarobki. Przykładami </w:t>
+      </w:r>
+      <w:r>
+        <w:t>są</w:t>
+      </w:r>
+      <w:r>
+        <w:t xml:space="preserve"> Wykształcenie techniczne z 20% większym zarobkiem, Wykształcenie wyższe z 50% większym zarobkiem i wykształcenie magistra z 80% większymi zarobkami. </w:t>
+      </w:r>
+    </w:p>
+    <w:p>
+      <w:r>
+        <w:t>Communication Planner posiada listę zleconych kampanii oraz może stać się Planner Managerem. Wtedy posiada także pod sobą zespół Communication Plannerów, którym może zmieniać wysokość wypłaty. Każdy Planner Manager posiada także wysokość premii rocznej ustalonej na 1000 PLN ale może ulec ona zmianie w przyszłości. Premia jest taka sama dla każdego zespołu Plannerów.</w:t>
+      </w:r>
+    </w:p>
+    <w:p>
+      <w:r>
+        <w:t>Traffic posiada listę zakończonych przez niego kampanii reklamowych oraz może je edytować.</w:t>
+      </w:r>
+      <w:r>
+        <w:br/>
+        <w:t>Traffic Manager posiada atrybut premii rocznej w wysokości 1200 PLN, a zarządzanie nią przebiega tak samo jak u Planner Manager. Ponadto zdarzyć się może, że Traffic jest jednocześnie Traffic Managerem.</w:t>
+      </w:r>
+    </w:p>
+    <w:p>
+      <w:r>
+        <w:t>Designer posiada listę kampanii dla których robił wizualizacje oraz może te wizualizacje tworzyć.</w:t>
+      </w:r>
+    </w:p>
+    <w:p>
+      <w:r>
+        <w:t>Księgowi  mogą być jednocześnie od spraw kampanii oraz firmowych. Ci od kampanii mogą rozliczać kampanie zaś firmowi przychód firmy w zadanej dacie na podstawie faktury, która zawiera łączny koszt kampanii.</w:t>
+      </w:r>
+    </w:p>
+    <w:p>
+      <w:r>
+        <w:t>Kampania posiada unikalne id, datę startu, datę zakończenia,  aktualne wyniki, czy potrzebuje nowej kreacji, wielkość kreacji,  czy jest animowana oraz jej opis i status kampanii. Każda kampania może wyliczać aktualny koszt na podstawie aktualnych danych oraz stawki. Do każdej kampanii musi być przypisany plan realizacji zawierający estymacje opis grupy docelowej, kanał  komunikacji.</w:t>
+      </w:r>
+    </w:p>
+    <w:p>
+      <w:r>
+        <w:t>Klienci należą do firm, które mają swoją nazwę, unikalne id adres, numer konta oraz czy są stałymi klientami. Każda firma ma wielu przedstawicieli (klientów) ale każdy przedstawiciel należy tylko do jednej firmy. Klienci posiadają unikalne id, imię, nazwisko, adres email oraz numer telefonu.</w:t>
+      </w:r>
+    </w:p>
+    <w:p>
+      <w:r>
+        <w:t>Stawki dla stałych klientów w zależności od sposobu rozliczenia wynoszą odpowiednio: CPC: 0.10</w:t>
+      </w:r>
+      <w:r>
+        <w:t xml:space="preserve"> </w:t>
+      </w:r>
+      <w:r>
+        <w:t xml:space="preserve"> PLN, CPU: 0.3</w:t>
+      </w:r>
+      <w:r>
+        <w:t xml:space="preserve"> </w:t>
+      </w:r>
+      <w:r>
+        <w:t>PLN, CPM: 0.35 PLN. Dla nowych klientów wszystkie te stawki wynoszą 0,5 PLN.</w:t>
+      </w:r>
+    </w:p>
+    <w:p>
+      <w:r>
+        <w:t>Do każdej kampanii jest przypisany jeden Communication Planner lub Planner Manager oraz jeden Traffic lub Traffic AIO. Opcjonalnie także designer.</w:t>
+      </w:r>
+    </w:p>
+    <w:p>
+      <w:pPr>
+        <w:pStyle w:val="Akapitzlist"/>
+        <w:ind w:left="360"/>
+        <w:rPr>
+          <w:rFonts w:asciiTheme="majorHAnsi" w:hAnsiTheme="majorHAnsi"/>
+          <w:sz w:val="28"/>
+          <w:szCs w:val="28"/>
+        </w:rPr>
+      </w:pPr>
+    </w:p>
+    <w:p>
+      <w:pPr>
+        <w:pStyle w:val="Akapitzlist"/>
+        <w:ind w:left="360"/>
+        <w:rPr>
+          <w:rFonts w:asciiTheme="majorHAnsi" w:hAnsiTheme="majorHAnsi"/>
+          <w:sz w:val="28"/>
+          <w:szCs w:val="28"/>
+        </w:rPr>
+      </w:pPr>
+    </w:p>
+    <w:p>
+      <w:pPr>
+        <w:pStyle w:val="Akapitzlist"/>
+        <w:numPr>
+          <w:ilvl w:val="0"/>
+          <w:numId w:val="2"/>
+        </w:numPr>
+        <w:rPr>
+          <w:rFonts w:asciiTheme="majorHAnsi" w:hAnsiTheme="majorHAnsi"/>
+          <w:b/>
+          <w:sz w:val="28"/>
+          <w:szCs w:val="28"/>
+        </w:rPr>
+      </w:pPr>
+      <w:r>
+        <w:rPr>
+          <w:rFonts w:asciiTheme="majorHAnsi" w:hAnsiTheme="majorHAnsi"/>
+          <w:b/>
+          <w:sz w:val="28"/>
+          <w:szCs w:val="28"/>
+        </w:rPr>
+        <w:lastRenderedPageBreak/>
         <w:t>Omówienie decyzji projektowych i skutków analizy dynamicznej</w:t>
       </w:r>
     </w:p>
@@ -5443,6 +5511,7 @@
       <w:r>
         <w:rPr>
           <w:rFonts w:cstheme="minorHAnsi"/>
+          <w:b/>
           <w:sz w:val="24"/>
           <w:szCs w:val="24"/>
         </w:rPr>
@@ -5576,7 +5645,23 @@
           <w:sz w:val="24"/>
           <w:szCs w:val="24"/>
         </w:rPr>
-        <w:t>przyjmują siebie jako parametry</w:t>
+        <w:t>przyjmują siebie</w:t>
+      </w:r>
+      <w:r>
+        <w:rPr>
+          <w:rFonts w:cstheme="minorHAnsi"/>
+          <w:sz w:val="24"/>
+          <w:szCs w:val="24"/>
+        </w:rPr>
+        <w:t xml:space="preserve"> </w:t>
+      </w:r>
+      <w:r>
+        <w:rPr>
+          <w:rFonts w:cstheme="minorHAnsi"/>
+          <w:sz w:val="24"/>
+          <w:szCs w:val="24"/>
+        </w:rPr>
+        <w:t>jako parametry</w:t>
       </w:r>
       <w:r>
         <w:rPr>
@@ -5603,6 +5688,7 @@
       <w:r>
         <w:rPr>
           <w:rFonts w:cstheme="minorHAnsi"/>
+          <w:b/>
           <w:sz w:val="24"/>
           <w:szCs w:val="24"/>
         </w:rPr>
@@ -5647,25 +5733,7 @@
           <w:sz w:val="24"/>
           <w:szCs w:val="24"/>
         </w:rPr>
-        <w:t>EnumSet</w:t>
-      </w:r>
-      <w:proofErr w:type="spellEnd"/>
-      <w:r>
-        <w:rPr>
-          <w:rFonts w:cstheme="minorHAnsi"/>
-          <w:sz w:val="24"/>
-          <w:szCs w:val="24"/>
-        </w:rPr>
-        <w:t>&lt;</w:t>
-      </w:r>
-      <w:proofErr w:type="spellStart"/>
-      <w:r>
-        <w:rPr>
-          <w:rFonts w:cstheme="minorHAnsi"/>
-          <w:sz w:val="24"/>
-          <w:szCs w:val="24"/>
-        </w:rPr>
-        <w:t>EmployeeType</w:t>
+        <w:t>EnumSet&lt;EmployeeType</w:t>
       </w:r>
       <w:proofErr w:type="spellEnd"/>
       <w:r>
@@ -5693,10 +5761,19 @@
       <w:r>
         <w:rPr>
           <w:rFonts w:cstheme="minorHAnsi"/>
-          <w:sz w:val="24"/>
-          <w:szCs w:val="24"/>
-        </w:rPr>
-        <w:t xml:space="preserve">Wielodziedziczenie </w:t>
+          <w:b/>
+          <w:sz w:val="24"/>
+          <w:szCs w:val="24"/>
+        </w:rPr>
+        <w:t>Wielodziedziczenie</w:t>
+      </w:r>
+      <w:r>
+        <w:rPr>
+          <w:rFonts w:cstheme="minorHAnsi"/>
+          <w:sz w:val="24"/>
+          <w:szCs w:val="24"/>
+        </w:rPr>
+        <w:t xml:space="preserve"> </w:t>
       </w:r>
       <w:r>
         <w:rPr>
@@ -5739,10 +5816,19 @@
       <w:r>
         <w:rPr>
           <w:rFonts w:cstheme="minorHAnsi"/>
-          <w:sz w:val="24"/>
-          <w:szCs w:val="24"/>
-        </w:rPr>
-        <w:t xml:space="preserve">Dziedziczenie wieloaspektowe - </w:t>
+          <w:b/>
+          <w:sz w:val="24"/>
+          <w:szCs w:val="24"/>
+        </w:rPr>
+        <w:t>Dziedziczenie wieloaspektowe</w:t>
+      </w:r>
+      <w:r>
+        <w:rPr>
+          <w:rFonts w:cstheme="minorHAnsi"/>
+          <w:sz w:val="24"/>
+          <w:szCs w:val="24"/>
+        </w:rPr>
+        <w:t xml:space="preserve"> - </w:t>
       </w:r>
       <w:r>
         <w:rPr>
@@ -5797,10 +5883,19 @@
       <w:r>
         <w:rPr>
           <w:rFonts w:cstheme="minorHAnsi"/>
-          <w:sz w:val="24"/>
-          <w:szCs w:val="24"/>
-        </w:rPr>
-        <w:t xml:space="preserve">Asocjacje </w:t>
+          <w:b/>
+          <w:sz w:val="24"/>
+          <w:szCs w:val="24"/>
+        </w:rPr>
+        <w:t>Asocjacje</w:t>
+      </w:r>
+      <w:r>
+        <w:rPr>
+          <w:rFonts w:cstheme="minorHAnsi"/>
+          <w:sz w:val="24"/>
+          <w:szCs w:val="24"/>
+        </w:rPr>
+        <w:t xml:space="preserve"> </w:t>
       </w:r>
       <w:r>
         <w:rPr>
@@ -5816,15 +5911,15 @@
           <w:sz w:val="24"/>
           <w:szCs w:val="24"/>
         </w:rPr>
-        <w:t xml:space="preserve"> w liczności 0</w:t>
-      </w:r>
-      <w:r>
-        <w:rPr>
-          <w:rFonts w:cstheme="minorHAnsi"/>
-          <w:sz w:val="24"/>
-          <w:szCs w:val="24"/>
-        </w:rPr>
-        <w:t>-* przy przyp</w:t>
+        <w:t xml:space="preserve"> </w:t>
+      </w:r>
+      <w:r>
+        <w:rPr>
+          <w:rFonts w:cstheme="minorHAnsi"/>
+          <w:sz w:val="24"/>
+          <w:szCs w:val="24"/>
+        </w:rPr>
+        <w:t xml:space="preserve"> przy przyp</w:t>
       </w:r>
       <w:r>
         <w:rPr>
@@ -5851,10 +5946,19 @@
       <w:r>
         <w:rPr>
           <w:rFonts w:cstheme="minorHAnsi"/>
-          <w:sz w:val="24"/>
-          <w:szCs w:val="24"/>
-        </w:rPr>
-        <w:t xml:space="preserve">Kompozycje </w:t>
+          <w:b/>
+          <w:sz w:val="24"/>
+          <w:szCs w:val="24"/>
+        </w:rPr>
+        <w:t>Kompozycje</w:t>
+      </w:r>
+      <w:r>
+        <w:rPr>
+          <w:rFonts w:cstheme="minorHAnsi"/>
+          <w:sz w:val="24"/>
+          <w:szCs w:val="24"/>
+        </w:rPr>
+        <w:t xml:space="preserve"> </w:t>
       </w:r>
       <w:r>
         <w:rPr>
@@ -5877,8 +5981,8 @@
       </w:pPr>
     </w:p>
     <w:sectPr>
-      <w:headerReference w:type="default" r:id="rId29"/>
-      <w:footerReference w:type="default" r:id="rId30"/>
+      <w:headerReference w:type="default" r:id="rId30"/>
+      <w:footerReference w:type="default" r:id="rId31"/>
       <w:pgSz w:w="11906" w:h="16838"/>
       <w:pgMar w:top="1417" w:right="1417" w:bottom="1417" w:left="1417" w:header="708" w:footer="708" w:gutter="0"/>
       <w:cols w:space="708"/>
@@ -5889,7 +5993,7 @@
 </file>
 
 <file path=word/endnotes.xml><?xml version="1.0" encoding="utf-8"?>
-<w:endnotes xmlns:wpc="http://schemas.microsoft.com/office/word/2010/wordprocessingCanvas" xmlns:cx="http://schemas.microsoft.com/office/drawing/2014/chartex" xmlns:cx1="http://schemas.microsoft.com/office/drawing/2015/9/8/chartex" xmlns:cx2="http://schemas.microsoft.com/office/drawing/2015/10/21/chartex" xmlns:cx3="http://schemas.microsoft.com/office/drawing/2016/5/9/chartex" xmlns:cx4="http://schemas.microsoft.com/office/drawing/2016/5/10/chartex" xmlns:cx5="http://schemas.microsoft.com/office/drawing/2016/5/11/chartex" xmlns:cx6="http://schemas.microsoft.com/office/drawing/2016/5/12/chartex" xmlns:cx7="http://schemas.microsoft.com/office/drawing/2016/5/13/chartex" xmlns:cx8="http://schemas.microsoft.com/office/drawing/2016/5/14/chartex" xmlns:mc="http://schemas.openxmlformats.org/markup-compatibility/2006" xmlns:aink="http://schemas.microsoft.com/office/drawing/2016/ink" xmlns:am3d="http://schemas.microsoft.com/office/drawing/2017/model3d" xmlns:o="urn:schemas-microsoft-com:office:office" xmlns:oel="http://schemas.microsoft.com/office/2019/extlst" xmlns:r="http://schemas.openxmlformats.org/officeDocument/2006/relationships" xmlns:m="http://schemas.openxmlformats.org/officeDocument/2006/math" xmlns:v="urn:schemas-microsoft-com:vml" xmlns:wp14="http://schemas.microsoft.com/office/word/2010/wordprocessingDrawing" xmlns:wp="http://schemas.openxmlformats.org/drawingml/2006/wordprocessingDrawing" xmlns:w10="urn:schemas-microsoft-com:office:word" xmlns:w="http://schemas.openxmlformats.org/wordprocessingml/2006/main" xmlns:w14="http://schemas.microsoft.com/office/word/2010/wordml" xmlns:w15="http://schemas.microsoft.com/office/word/2012/wordml" xmlns:w16cex="http://schemas.microsoft.com/office/word/2018/wordml/cex" xmlns:w16cid="http://schemas.microsoft.com/office/word/2016/wordml/cid" xmlns:w16="http://schemas.microsoft.com/office/word/2018/wordml" xmlns:w16du="http://schemas.microsoft.com/office/word/2023/wordml/word16du" xmlns:w16sdtdh="http://schemas.microsoft.com/office/word/2020/wordml/sdtdatahash" xmlns:w16se="http://schemas.microsoft.com/office/word/2015/wordml/symex" xmlns:wpg="http://schemas.microsoft.com/office/word/2010/wordprocessingGroup" xmlns:wpi="http://schemas.microsoft.com/office/word/2010/wordprocessingInk" xmlns:wne="http://schemas.microsoft.com/office/word/2006/wordml" xmlns:wps="http://schemas.microsoft.com/office/word/2010/wordprocessingShape" mc:Ignorable="w14 w15 w16se w16cid w16 w16cex w16sdtdh w16du wp14">
+<w:endnotes xmlns:ve="http://schemas.openxmlformats.org/markup-compatibility/2006" xmlns:o="urn:schemas-microsoft-com:office:office" xmlns:r="http://schemas.openxmlformats.org/officeDocument/2006/relationships" xmlns:m="http://schemas.openxmlformats.org/officeDocument/2006/math" xmlns:v="urn:schemas-microsoft-com:vml" xmlns:wp="http://schemas.openxmlformats.org/drawingml/2006/wordprocessingDrawing" xmlns:w10="urn:schemas-microsoft-com:office:word" xmlns:w="http://schemas.openxmlformats.org/wordprocessingml/2006/main" xmlns:wne="http://schemas.microsoft.com/office/word/2006/wordml">
   <w:endnote w:type="separator" w:id="-1">
     <w:p>
       <w:pPr>
@@ -5914,7 +6018,7 @@
 </file>
 
 <file path=word/footer1.xml><?xml version="1.0" encoding="utf-8"?>
-<w:ftr xmlns:wpc="http://schemas.microsoft.com/office/word/2010/wordprocessingCanvas" xmlns:cx="http://schemas.microsoft.com/office/drawing/2014/chartex" xmlns:cx1="http://schemas.microsoft.com/office/drawing/2015/9/8/chartex" xmlns:cx2="http://schemas.microsoft.com/office/drawing/2015/10/21/chartex" xmlns:cx3="http://schemas.microsoft.com/office/drawing/2016/5/9/chartex" xmlns:cx4="http://schemas.microsoft.com/office/drawing/2016/5/10/chartex" xmlns:cx5="http://schemas.microsoft.com/office/drawing/2016/5/11/chartex" xmlns:cx6="http://schemas.microsoft.com/office/drawing/2016/5/12/chartex" xmlns:cx7="http://schemas.microsoft.com/office/drawing/2016/5/13/chartex" xmlns:cx8="http://schemas.microsoft.com/office/drawing/2016/5/14/chartex" xmlns:mc="http://schemas.openxmlformats.org/markup-compatibility/2006" xmlns:aink="http://schemas.microsoft.com/office/drawing/2016/ink" xmlns:am3d="http://schemas.microsoft.com/office/drawing/2017/model3d" xmlns:o="urn:schemas-microsoft-com:office:office" xmlns:oel="http://schemas.microsoft.com/office/2019/extlst" xmlns:r="http://schemas.openxmlformats.org/officeDocument/2006/relationships" xmlns:m="http://schemas.openxmlformats.org/officeDocument/2006/math" xmlns:v="urn:schemas-microsoft-com:vml" xmlns:wp14="http://schemas.microsoft.com/office/word/2010/wordprocessingDrawing" xmlns:wp="http://schemas.openxmlformats.org/drawingml/2006/wordprocessingDrawing" xmlns:w10="urn:schemas-microsoft-com:office:word" xmlns:w="http://schemas.openxmlformats.org/wordprocessingml/2006/main" xmlns:w14="http://schemas.microsoft.com/office/word/2010/wordml" xmlns:w15="http://schemas.microsoft.com/office/word/2012/wordml" xmlns:w16cex="http://schemas.microsoft.com/office/word/2018/wordml/cex" xmlns:w16cid="http://schemas.microsoft.com/office/word/2016/wordml/cid" xmlns:w16="http://schemas.microsoft.com/office/word/2018/wordml" xmlns:w16du="http://schemas.microsoft.com/office/word/2023/wordml/word16du" xmlns:w16sdtdh="http://schemas.microsoft.com/office/word/2020/wordml/sdtdatahash" xmlns:w16se="http://schemas.microsoft.com/office/word/2015/wordml/symex" xmlns:wpg="http://schemas.microsoft.com/office/word/2010/wordprocessingGroup" xmlns:wpi="http://schemas.microsoft.com/office/word/2010/wordprocessingInk" xmlns:wne="http://schemas.microsoft.com/office/word/2006/wordml" xmlns:wps="http://schemas.microsoft.com/office/word/2010/wordprocessingShape" mc:Ignorable="w14 w15 w16se w16cid w16 w16cex w16sdtdh w16du wp14">
+<w:ftr xmlns:ve="http://schemas.openxmlformats.org/markup-compatibility/2006" xmlns:o="urn:schemas-microsoft-com:office:office" xmlns:r="http://schemas.openxmlformats.org/officeDocument/2006/relationships" xmlns:m="http://schemas.openxmlformats.org/officeDocument/2006/math" xmlns:v="urn:schemas-microsoft-com:vml" xmlns:wp="http://schemas.openxmlformats.org/drawingml/2006/wordprocessingDrawing" xmlns:w10="urn:schemas-microsoft-com:office:word" xmlns:w="http://schemas.openxmlformats.org/wordprocessingml/2006/main" xmlns:wne="http://schemas.microsoft.com/office/word/2006/wordml">
   <w:sdt>
     <w:sdtPr>
       <w:id w:val="15509922"/>
@@ -5951,7 +6055,7 @@
           <w:rPr>
             <w:noProof/>
           </w:rPr>
-          <w:t>16</w:t>
+          <w:t>15</w:t>
         </w:r>
         <w:r>
           <w:rPr>
@@ -5981,7 +6085,7 @@
 </file>
 
 <file path=word/footnotes.xml><?xml version="1.0" encoding="utf-8"?>
-<w:footnotes xmlns:wpc="http://schemas.microsoft.com/office/word/2010/wordprocessingCanvas" xmlns:cx="http://schemas.microsoft.com/office/drawing/2014/chartex" xmlns:cx1="http://schemas.microsoft.com/office/drawing/2015/9/8/chartex" xmlns:cx2="http://schemas.microsoft.com/office/drawing/2015/10/21/chartex" xmlns:cx3="http://schemas.microsoft.com/office/drawing/2016/5/9/chartex" xmlns:cx4="http://schemas.microsoft.com/office/drawing/2016/5/10/chartex" xmlns:cx5="http://schemas.microsoft.com/office/drawing/2016/5/11/chartex" xmlns:cx6="http://schemas.microsoft.com/office/drawing/2016/5/12/chartex" xmlns:cx7="http://schemas.microsoft.com/office/drawing/2016/5/13/chartex" xmlns:cx8="http://schemas.microsoft.com/office/drawing/2016/5/14/chartex" xmlns:mc="http://schemas.openxmlformats.org/markup-compatibility/2006" xmlns:aink="http://schemas.microsoft.com/office/drawing/2016/ink" xmlns:am3d="http://schemas.microsoft.com/office/drawing/2017/model3d" xmlns:o="urn:schemas-microsoft-com:office:office" xmlns:oel="http://schemas.microsoft.com/office/2019/extlst" xmlns:r="http://schemas.openxmlformats.org/officeDocument/2006/relationships" xmlns:m="http://schemas.openxmlformats.org/officeDocument/2006/math" xmlns:v="urn:schemas-microsoft-com:vml" xmlns:wp14="http://schemas.microsoft.com/office/word/2010/wordprocessingDrawing" xmlns:wp="http://schemas.openxmlformats.org/drawingml/2006/wordprocessingDrawing" xmlns:w10="urn:schemas-microsoft-com:office:word" xmlns:w="http://schemas.openxmlformats.org/wordprocessingml/2006/main" xmlns:w14="http://schemas.microsoft.com/office/word/2010/wordml" xmlns:w15="http://schemas.microsoft.com/office/word/2012/wordml" xmlns:w16cex="http://schemas.microsoft.com/office/word/2018/wordml/cex" xmlns:w16cid="http://schemas.microsoft.com/office/word/2016/wordml/cid" xmlns:w16="http://schemas.microsoft.com/office/word/2018/wordml" xmlns:w16du="http://schemas.microsoft.com/office/word/2023/wordml/word16du" xmlns:w16sdtdh="http://schemas.microsoft.com/office/word/2020/wordml/sdtdatahash" xmlns:w16se="http://schemas.microsoft.com/office/word/2015/wordml/symex" xmlns:wpg="http://schemas.microsoft.com/office/word/2010/wordprocessingGroup" xmlns:wpi="http://schemas.microsoft.com/office/word/2010/wordprocessingInk" xmlns:wne="http://schemas.microsoft.com/office/word/2006/wordml" xmlns:wps="http://schemas.microsoft.com/office/word/2010/wordprocessingShape" mc:Ignorable="w14 w15 w16se w16cid w16 w16cex w16sdtdh w16du wp14">
+<w:footnotes xmlns:ve="http://schemas.openxmlformats.org/markup-compatibility/2006" xmlns:o="urn:schemas-microsoft-com:office:office" xmlns:r="http://schemas.openxmlformats.org/officeDocument/2006/relationships" xmlns:m="http://schemas.openxmlformats.org/officeDocument/2006/math" xmlns:v="urn:schemas-microsoft-com:vml" xmlns:wp="http://schemas.openxmlformats.org/drawingml/2006/wordprocessingDrawing" xmlns:w10="urn:schemas-microsoft-com:office:word" xmlns:w="http://schemas.openxmlformats.org/wordprocessingml/2006/main" xmlns:wne="http://schemas.microsoft.com/office/word/2006/wordml">
   <w:footnote w:type="separator" w:id="-1">
     <w:p>
       <w:pPr>
@@ -6006,7 +6110,7 @@
 </file>
 
 <file path=word/header1.xml><?xml version="1.0" encoding="utf-8"?>
-<w:hdr xmlns:wpc="http://schemas.microsoft.com/office/word/2010/wordprocessingCanvas" xmlns:cx="http://schemas.microsoft.com/office/drawing/2014/chartex" xmlns:cx1="http://schemas.microsoft.com/office/drawing/2015/9/8/chartex" xmlns:cx2="http://schemas.microsoft.com/office/drawing/2015/10/21/chartex" xmlns:cx3="http://schemas.microsoft.com/office/drawing/2016/5/9/chartex" xmlns:cx4="http://schemas.microsoft.com/office/drawing/2016/5/10/chartex" xmlns:cx5="http://schemas.microsoft.com/office/drawing/2016/5/11/chartex" xmlns:cx6="http://schemas.microsoft.com/office/drawing/2016/5/12/chartex" xmlns:cx7="http://schemas.microsoft.com/office/drawing/2016/5/13/chartex" xmlns:cx8="http://schemas.microsoft.com/office/drawing/2016/5/14/chartex" xmlns:mc="http://schemas.openxmlformats.org/markup-compatibility/2006" xmlns:aink="http://schemas.microsoft.com/office/drawing/2016/ink" xmlns:am3d="http://schemas.microsoft.com/office/drawing/2017/model3d" xmlns:o="urn:schemas-microsoft-com:office:office" xmlns:oel="http://schemas.microsoft.com/office/2019/extlst" xmlns:r="http://schemas.openxmlformats.org/officeDocument/2006/relationships" xmlns:m="http://schemas.openxmlformats.org/officeDocument/2006/math" xmlns:v="urn:schemas-microsoft-com:vml" xmlns:wp14="http://schemas.microsoft.com/office/word/2010/wordprocessingDrawing" xmlns:wp="http://schemas.openxmlformats.org/drawingml/2006/wordprocessingDrawing" xmlns:w10="urn:schemas-microsoft-com:office:word" xmlns:w="http://schemas.openxmlformats.org/wordprocessingml/2006/main" xmlns:w14="http://schemas.microsoft.com/office/word/2010/wordml" xmlns:w15="http://schemas.microsoft.com/office/word/2012/wordml" xmlns:w16cex="http://schemas.microsoft.com/office/word/2018/wordml/cex" xmlns:w16cid="http://schemas.microsoft.com/office/word/2016/wordml/cid" xmlns:w16="http://schemas.microsoft.com/office/word/2018/wordml" xmlns:w16du="http://schemas.microsoft.com/office/word/2023/wordml/word16du" xmlns:w16sdtdh="http://schemas.microsoft.com/office/word/2020/wordml/sdtdatahash" xmlns:w16se="http://schemas.microsoft.com/office/word/2015/wordml/symex" xmlns:wpg="http://schemas.microsoft.com/office/word/2010/wordprocessingGroup" xmlns:wpi="http://schemas.microsoft.com/office/word/2010/wordprocessingInk" xmlns:wne="http://schemas.microsoft.com/office/word/2006/wordml" xmlns:wps="http://schemas.microsoft.com/office/word/2010/wordprocessingShape" mc:Ignorable="w14 w15 w16se w16cid w16 w16cex w16sdtdh w16du wp14">
+<w:hdr xmlns:ve="http://schemas.openxmlformats.org/markup-compatibility/2006" xmlns:o="urn:schemas-microsoft-com:office:office" xmlns:r="http://schemas.openxmlformats.org/officeDocument/2006/relationships" xmlns:m="http://schemas.openxmlformats.org/officeDocument/2006/math" xmlns:v="urn:schemas-microsoft-com:vml" xmlns:wp="http://schemas.openxmlformats.org/drawingml/2006/wordprocessingDrawing" xmlns:w10="urn:schemas-microsoft-com:office:word" xmlns:w="http://schemas.openxmlformats.org/wordprocessingml/2006/main" xmlns:wne="http://schemas.microsoft.com/office/word/2006/wordml">
   <w:sdt>
     <w:sdtPr>
       <w:rPr>
@@ -6062,8 +6166,8 @@
 </file>
 
 <file path=word/numbering.xml><?xml version="1.0" encoding="utf-8"?>
-<w:numbering xmlns:wpc="http://schemas.microsoft.com/office/word/2010/wordprocessingCanvas" xmlns:cx="http://schemas.microsoft.com/office/drawing/2014/chartex" xmlns:cx1="http://schemas.microsoft.com/office/drawing/2015/9/8/chartex" xmlns:cx2="http://schemas.microsoft.com/office/drawing/2015/10/21/chartex" xmlns:cx3="http://schemas.microsoft.com/office/drawing/2016/5/9/chartex" xmlns:cx4="http://schemas.microsoft.com/office/drawing/2016/5/10/chartex" xmlns:cx5="http://schemas.microsoft.com/office/drawing/2016/5/11/chartex" xmlns:cx6="http://schemas.microsoft.com/office/drawing/2016/5/12/chartex" xmlns:cx7="http://schemas.microsoft.com/office/drawing/2016/5/13/chartex" xmlns:cx8="http://schemas.microsoft.com/office/drawing/2016/5/14/chartex" xmlns:mc="http://schemas.openxmlformats.org/markup-compatibility/2006" xmlns:aink="http://schemas.microsoft.com/office/drawing/2016/ink" xmlns:am3d="http://schemas.microsoft.com/office/drawing/2017/model3d" xmlns:o="urn:schemas-microsoft-com:office:office" xmlns:oel="http://schemas.microsoft.com/office/2019/extlst" xmlns:r="http://schemas.openxmlformats.org/officeDocument/2006/relationships" xmlns:m="http://schemas.openxmlformats.org/officeDocument/2006/math" xmlns:v="urn:schemas-microsoft-com:vml" xmlns:wp14="http://schemas.microsoft.com/office/word/2010/wordprocessingDrawing" xmlns:wp="http://schemas.openxmlformats.org/drawingml/2006/wordprocessingDrawing" xmlns:w10="urn:schemas-microsoft-com:office:word" xmlns:w="http://schemas.openxmlformats.org/wordprocessingml/2006/main" xmlns:w14="http://schemas.microsoft.com/office/word/2010/wordml" xmlns:w15="http://schemas.microsoft.com/office/word/2012/wordml" xmlns:w16cex="http://schemas.microsoft.com/office/word/2018/wordml/cex" xmlns:w16cid="http://schemas.microsoft.com/office/word/2016/wordml/cid" xmlns:w16="http://schemas.microsoft.com/office/word/2018/wordml" xmlns:w16du="http://schemas.microsoft.com/office/word/2023/wordml/word16du" xmlns:w16sdtdh="http://schemas.microsoft.com/office/word/2020/wordml/sdtdatahash" xmlns:w16se="http://schemas.microsoft.com/office/word/2015/wordml/symex" xmlns:wpg="http://schemas.microsoft.com/office/word/2010/wordprocessingGroup" xmlns:wpi="http://schemas.microsoft.com/office/word/2010/wordprocessingInk" xmlns:wne="http://schemas.microsoft.com/office/word/2006/wordml" xmlns:wps="http://schemas.microsoft.com/office/word/2010/wordprocessingShape" mc:Ignorable="w14 w15 w16se w16cid w16 w16cex w16sdtdh w16du wp14">
-  <w:abstractNum w:abstractNumId="0" w15:restartNumberingAfterBreak="0">
+<w:numbering xmlns:ve="http://schemas.openxmlformats.org/markup-compatibility/2006" xmlns:o="urn:schemas-microsoft-com:office:office" xmlns:r="http://schemas.openxmlformats.org/officeDocument/2006/relationships" xmlns:m="http://schemas.openxmlformats.org/officeDocument/2006/math" xmlns:v="urn:schemas-microsoft-com:vml" xmlns:wp="http://schemas.openxmlformats.org/drawingml/2006/wordprocessingDrawing" xmlns:w10="urn:schemas-microsoft-com:office:word" xmlns:w="http://schemas.openxmlformats.org/wordprocessingml/2006/main" xmlns:wne="http://schemas.microsoft.com/office/word/2006/wordml">
+  <w:abstractNum w:abstractNumId="0">
     <w:nsid w:val="06202407"/>
     <w:multiLevelType w:val="multilevel"/>
     <w:tmpl w:val="D1EE4CE6"/>
@@ -6176,7 +6280,7 @@
       </w:rPr>
     </w:lvl>
   </w:abstractNum>
-  <w:abstractNum w:abstractNumId="1" w15:restartNumberingAfterBreak="0">
+  <w:abstractNum w:abstractNumId="1">
     <w:nsid w:val="08EC7E96"/>
     <w:multiLevelType w:val="hybridMultilevel"/>
     <w:tmpl w:val="0D5E53CA"/>
@@ -6289,7 +6393,7 @@
       </w:rPr>
     </w:lvl>
   </w:abstractNum>
-  <w:abstractNum w:abstractNumId="2" w15:restartNumberingAfterBreak="0">
+  <w:abstractNum w:abstractNumId="2">
     <w:nsid w:val="0ACD062D"/>
     <w:multiLevelType w:val="multilevel"/>
     <w:tmpl w:val="67BCFD16"/>
@@ -6407,7 +6511,7 @@
       </w:rPr>
     </w:lvl>
   </w:abstractNum>
-  <w:abstractNum w:abstractNumId="3" w15:restartNumberingAfterBreak="0">
+  <w:abstractNum w:abstractNumId="3">
     <w:nsid w:val="281859B8"/>
     <w:multiLevelType w:val="hybridMultilevel"/>
     <w:tmpl w:val="7BE0DFFA"/>
@@ -6520,7 +6624,7 @@
       </w:rPr>
     </w:lvl>
   </w:abstractNum>
-  <w:abstractNum w:abstractNumId="4" w15:restartNumberingAfterBreak="0">
+  <w:abstractNum w:abstractNumId="4">
     <w:nsid w:val="29A96941"/>
     <w:multiLevelType w:val="hybridMultilevel"/>
     <w:tmpl w:val="854063A6"/>
@@ -6633,7 +6737,7 @@
       </w:rPr>
     </w:lvl>
   </w:abstractNum>
-  <w:abstractNum w:abstractNumId="5" w15:restartNumberingAfterBreak="0">
+  <w:abstractNum w:abstractNumId="5">
     <w:nsid w:val="51E74C19"/>
     <w:multiLevelType w:val="multilevel"/>
     <w:tmpl w:val="0415001F"/>
@@ -6719,29 +6823,29 @@
       </w:pPr>
     </w:lvl>
   </w:abstractNum>
-  <w:num w:numId="1" w16cid:durableId="77603927">
+  <w:num w:numId="1">
     <w:abstractNumId w:val="2"/>
   </w:num>
-  <w:num w:numId="2" w16cid:durableId="2012488847">
+  <w:num w:numId="2">
     <w:abstractNumId w:val="5"/>
   </w:num>
-  <w:num w:numId="3" w16cid:durableId="410739933">
+  <w:num w:numId="3">
     <w:abstractNumId w:val="0"/>
   </w:num>
-  <w:num w:numId="4" w16cid:durableId="1505973020">
+  <w:num w:numId="4">
     <w:abstractNumId w:val="4"/>
   </w:num>
-  <w:num w:numId="5" w16cid:durableId="777943483">
+  <w:num w:numId="5">
     <w:abstractNumId w:val="3"/>
   </w:num>
-  <w:num w:numId="6" w16cid:durableId="517354094">
+  <w:num w:numId="6">
     <w:abstractNumId w:val="1"/>
   </w:num>
 </w:numbering>
 </file>
 
 <file path=word/styles.xml><?xml version="1.0" encoding="utf-8"?>
-<w:styles xmlns:mc="http://schemas.openxmlformats.org/markup-compatibility/2006" xmlns:r="http://schemas.openxmlformats.org/officeDocument/2006/relationships" xmlns:w="http://schemas.openxmlformats.org/wordprocessingml/2006/main" xmlns:w14="http://schemas.microsoft.com/office/word/2010/wordml" xmlns:w15="http://schemas.microsoft.com/office/word/2012/wordml" xmlns:w16cex="http://schemas.microsoft.com/office/word/2018/wordml/cex" xmlns:w16cid="http://schemas.microsoft.com/office/word/2016/wordml/cid" xmlns:w16="http://schemas.microsoft.com/office/word/2018/wordml" xmlns:w16du="http://schemas.microsoft.com/office/word/2023/wordml/word16du" xmlns:w16sdtdh="http://schemas.microsoft.com/office/word/2020/wordml/sdtdatahash" xmlns:w16se="http://schemas.microsoft.com/office/word/2015/wordml/symex" mc:Ignorable="w14 w15 w16se w16cid w16 w16cex w16sdtdh w16du">
+<w:styles xmlns:r="http://schemas.openxmlformats.org/officeDocument/2006/relationships" xmlns:w="http://schemas.openxmlformats.org/wordprocessingml/2006/main">
   <w:docDefaults>
     <w:rPrDefault>
       <w:rPr>
@@ -6757,383 +6861,144 @@
       </w:pPr>
     </w:pPrDefault>
   </w:docDefaults>
-  <w:latentStyles w:defLockedState="0" w:defUIPriority="99" w:defSemiHidden="0" w:defUnhideWhenUsed="0" w:defQFormat="0" w:count="376">
-    <w:lsdException w:name="Normal" w:uiPriority="0" w:qFormat="1"/>
-    <w:lsdException w:name="heading 1" w:uiPriority="9" w:qFormat="1"/>
-    <w:lsdException w:name="heading 2" w:semiHidden="1" w:uiPriority="9" w:unhideWhenUsed="1" w:qFormat="1"/>
-    <w:lsdException w:name="heading 3" w:semiHidden="1" w:uiPriority="9" w:unhideWhenUsed="1" w:qFormat="1"/>
-    <w:lsdException w:name="heading 4" w:semiHidden="1" w:uiPriority="9" w:unhideWhenUsed="1" w:qFormat="1"/>
-    <w:lsdException w:name="heading 5" w:semiHidden="1" w:uiPriority="9" w:unhideWhenUsed="1" w:qFormat="1"/>
-    <w:lsdException w:name="heading 6" w:semiHidden="1" w:uiPriority="9" w:unhideWhenUsed="1" w:qFormat="1"/>
-    <w:lsdException w:name="heading 7" w:semiHidden="1" w:uiPriority="9" w:unhideWhenUsed="1" w:qFormat="1"/>
-    <w:lsdException w:name="heading 8" w:semiHidden="1" w:uiPriority="9" w:unhideWhenUsed="1" w:qFormat="1"/>
-    <w:lsdException w:name="heading 9" w:semiHidden="1" w:uiPriority="9" w:unhideWhenUsed="1" w:qFormat="1"/>
-    <w:lsdException w:name="index 1" w:semiHidden="1" w:unhideWhenUsed="1"/>
-    <w:lsdException w:name="index 2" w:semiHidden="1" w:unhideWhenUsed="1"/>
-    <w:lsdException w:name="index 3" w:semiHidden="1" w:unhideWhenUsed="1"/>
-    <w:lsdException w:name="index 4" w:semiHidden="1" w:unhideWhenUsed="1"/>
-    <w:lsdException w:name="index 5" w:semiHidden="1" w:unhideWhenUsed="1"/>
-    <w:lsdException w:name="index 6" w:semiHidden="1" w:unhideWhenUsed="1"/>
-    <w:lsdException w:name="index 7" w:semiHidden="1" w:unhideWhenUsed="1"/>
-    <w:lsdException w:name="index 8" w:semiHidden="1" w:unhideWhenUsed="1"/>
-    <w:lsdException w:name="index 9" w:semiHidden="1" w:unhideWhenUsed="1"/>
-    <w:lsdException w:name="toc 1" w:semiHidden="1" w:uiPriority="39" w:unhideWhenUsed="1"/>
-    <w:lsdException w:name="toc 2" w:semiHidden="1" w:uiPriority="39" w:unhideWhenUsed="1"/>
-    <w:lsdException w:name="toc 3" w:semiHidden="1" w:uiPriority="39" w:unhideWhenUsed="1"/>
-    <w:lsdException w:name="toc 4" w:semiHidden="1" w:uiPriority="39" w:unhideWhenUsed="1"/>
-    <w:lsdException w:name="toc 5" w:semiHidden="1" w:uiPriority="39" w:unhideWhenUsed="1"/>
-    <w:lsdException w:name="toc 6" w:semiHidden="1" w:uiPriority="39" w:unhideWhenUsed="1"/>
-    <w:lsdException w:name="toc 7" w:semiHidden="1" w:uiPriority="39" w:unhideWhenUsed="1"/>
-    <w:lsdException w:name="toc 8" w:semiHidden="1" w:uiPriority="39" w:unhideWhenUsed="1"/>
-    <w:lsdException w:name="toc 9" w:semiHidden="1" w:uiPriority="39" w:unhideWhenUsed="1"/>
-    <w:lsdException w:name="Normal Indent" w:semiHidden="1" w:unhideWhenUsed="1"/>
-    <w:lsdException w:name="footnote text" w:semiHidden="1" w:unhideWhenUsed="1"/>
-    <w:lsdException w:name="annotation text" w:semiHidden="1" w:unhideWhenUsed="1"/>
-    <w:lsdException w:name="header" w:semiHidden="1" w:unhideWhenUsed="1"/>
-    <w:lsdException w:name="footer" w:semiHidden="1" w:unhideWhenUsed="1"/>
-    <w:lsdException w:name="index heading" w:semiHidden="1" w:unhideWhenUsed="1"/>
-    <w:lsdException w:name="caption" w:semiHidden="1" w:uiPriority="35" w:unhideWhenUsed="1" w:qFormat="1"/>
-    <w:lsdException w:name="table of figures" w:semiHidden="1" w:unhideWhenUsed="1"/>
-    <w:lsdException w:name="envelope address" w:semiHidden="1" w:unhideWhenUsed="1"/>
-    <w:lsdException w:name="envelope return" w:semiHidden="1" w:unhideWhenUsed="1"/>
-    <w:lsdException w:name="footnote reference" w:semiHidden="1" w:unhideWhenUsed="1"/>
-    <w:lsdException w:name="annotation reference" w:semiHidden="1" w:unhideWhenUsed="1"/>
-    <w:lsdException w:name="line number" w:semiHidden="1" w:unhideWhenUsed="1"/>
-    <w:lsdException w:name="page number" w:semiHidden="1" w:unhideWhenUsed="1"/>
-    <w:lsdException w:name="endnote reference" w:semiHidden="1" w:unhideWhenUsed="1"/>
-    <w:lsdException w:name="endnote text" w:semiHidden="1" w:unhideWhenUsed="1"/>
-    <w:lsdException w:name="table of authorities" w:semiHidden="1" w:unhideWhenUsed="1"/>
-    <w:lsdException w:name="macro" w:semiHidden="1" w:unhideWhenUsed="1"/>
-    <w:lsdException w:name="toa heading" w:semiHidden="1" w:unhideWhenUsed="1"/>
-    <w:lsdException w:name="List" w:semiHidden="1" w:unhideWhenUsed="1"/>
-    <w:lsdException w:name="List Bullet" w:semiHidden="1" w:unhideWhenUsed="1"/>
-    <w:lsdException w:name="List Number" w:semiHidden="1" w:unhideWhenUsed="1"/>
-    <w:lsdException w:name="List 2" w:semiHidden="1" w:unhideWhenUsed="1"/>
-    <w:lsdException w:name="List 3" w:semiHidden="1" w:unhideWhenUsed="1"/>
-    <w:lsdException w:name="List 4" w:semiHidden="1" w:unhideWhenUsed="1"/>
-    <w:lsdException w:name="List 5" w:semiHidden="1" w:unhideWhenUsed="1"/>
-    <w:lsdException w:name="List Bullet 2" w:semiHidden="1" w:unhideWhenUsed="1"/>
-    <w:lsdException w:name="List Bullet 3" w:semiHidden="1" w:unhideWhenUsed="1"/>
-    <w:lsdException w:name="List Bullet 4" w:semiHidden="1" w:unhideWhenUsed="1"/>
-    <w:lsdException w:name="List Bullet 5" w:semiHidden="1" w:unhideWhenUsed="1"/>
-    <w:lsdException w:name="List Number 2" w:semiHidden="1" w:unhideWhenUsed="1"/>
-    <w:lsdException w:name="List Number 3" w:semiHidden="1" w:unhideWhenUsed="1"/>
-    <w:lsdException w:name="List Number 4" w:semiHidden="1" w:unhideWhenUsed="1"/>
-    <w:lsdException w:name="List Number 5" w:semiHidden="1" w:unhideWhenUsed="1"/>
-    <w:lsdException w:name="Title" w:uiPriority="10" w:qFormat="1"/>
-    <w:lsdException w:name="Closing" w:semiHidden="1" w:unhideWhenUsed="1"/>
-    <w:lsdException w:name="Signature" w:semiHidden="1" w:unhideWhenUsed="1"/>
-    <w:lsdException w:name="Default Paragraph Font" w:semiHidden="1" w:uiPriority="1" w:unhideWhenUsed="1"/>
-    <w:lsdException w:name="Body Text" w:semiHidden="1" w:unhideWhenUsed="1"/>
-    <w:lsdException w:name="Body Text Indent" w:semiHidden="1" w:unhideWhenUsed="1"/>
-    <w:lsdException w:name="List Continue" w:semiHidden="1" w:unhideWhenUsed="1"/>
-    <w:lsdException w:name="List Continue 2" w:semiHidden="1" w:unhideWhenUsed="1"/>
-    <w:lsdException w:name="List Continue 3" w:semiHidden="1" w:unhideWhenUsed="1"/>
-    <w:lsdException w:name="List Continue 4" w:semiHidden="1" w:unhideWhenUsed="1"/>
-    <w:lsdException w:name="List Continue 5" w:semiHidden="1" w:unhideWhenUsed="1"/>
-    <w:lsdException w:name="Message Header" w:semiHidden="1" w:unhideWhenUsed="1"/>
-    <w:lsdException w:name="Subtitle" w:uiPriority="11" w:qFormat="1"/>
-    <w:lsdException w:name="Salutation" w:semiHidden="1" w:unhideWhenUsed="1"/>
-    <w:lsdException w:name="Date" w:semiHidden="1" w:unhideWhenUsed="1"/>
-    <w:lsdException w:name="Body Text First Indent" w:semiHidden="1" w:unhideWhenUsed="1"/>
-    <w:lsdException w:name="Body Text First Indent 2" w:semiHidden="1" w:unhideWhenUsed="1"/>
-    <w:lsdException w:name="Note Heading" w:semiHidden="1" w:unhideWhenUsed="1"/>
-    <w:lsdException w:name="Body Text 2" w:semiHidden="1" w:unhideWhenUsed="1"/>
-    <w:lsdException w:name="Body Text 3" w:semiHidden="1" w:unhideWhenUsed="1"/>
-    <w:lsdException w:name="Body Text Indent 2" w:semiHidden="1" w:unhideWhenUsed="1"/>
-    <w:lsdException w:name="Body Text Indent 3" w:semiHidden="1" w:unhideWhenUsed="1"/>
-    <w:lsdException w:name="Block Text" w:semiHidden="1" w:unhideWhenUsed="1"/>
-    <w:lsdException w:name="Hyperlink" w:semiHidden="1" w:unhideWhenUsed="1"/>
-    <w:lsdException w:name="FollowedHyperlink" w:semiHidden="1" w:unhideWhenUsed="1"/>
-    <w:lsdException w:name="Strong" w:uiPriority="22" w:qFormat="1"/>
-    <w:lsdException w:name="Emphasis" w:uiPriority="20" w:qFormat="1"/>
-    <w:lsdException w:name="Document Map" w:semiHidden="1" w:unhideWhenUsed="1"/>
-    <w:lsdException w:name="Plain Text" w:semiHidden="1" w:unhideWhenUsed="1"/>
-    <w:lsdException w:name="E-mail Signature" w:semiHidden="1" w:unhideWhenUsed="1"/>
-    <w:lsdException w:name="HTML Top of Form" w:semiHidden="1" w:unhideWhenUsed="1"/>
-    <w:lsdException w:name="HTML Bottom of Form" w:semiHidden="1" w:unhideWhenUsed="1"/>
-    <w:lsdException w:name="Normal (Web)" w:semiHidden="1" w:unhideWhenUsed="1"/>
-    <w:lsdException w:name="HTML Acronym" w:semiHidden="1" w:unhideWhenUsed="1"/>
-    <w:lsdException w:name="HTML Address" w:semiHidden="1" w:unhideWhenUsed="1"/>
-    <w:lsdException w:name="HTML Cite" w:semiHidden="1" w:unhideWhenUsed="1"/>
-    <w:lsdException w:name="HTML Code" w:semiHidden="1" w:unhideWhenUsed="1"/>
-    <w:lsdException w:name="HTML Definition" w:semiHidden="1" w:unhideWhenUsed="1"/>
-    <w:lsdException w:name="HTML Keyboard" w:semiHidden="1" w:unhideWhenUsed="1"/>
-    <w:lsdException w:name="HTML Preformatted" w:semiHidden="1" w:unhideWhenUsed="1"/>
-    <w:lsdException w:name="HTML Sample" w:semiHidden="1" w:unhideWhenUsed="1"/>
-    <w:lsdException w:name="HTML Typewriter" w:semiHidden="1" w:unhideWhenUsed="1"/>
-    <w:lsdException w:name="HTML Variable" w:semiHidden="1" w:unhideWhenUsed="1"/>
-    <w:lsdException w:name="Normal Table" w:semiHidden="1" w:unhideWhenUsed="1"/>
-    <w:lsdException w:name="annotation subject" w:semiHidden="1" w:unhideWhenUsed="1"/>
-    <w:lsdException w:name="No List" w:semiHidden="1" w:unhideWhenUsed="1"/>
-    <w:lsdException w:name="Outline List 1" w:semiHidden="1" w:unhideWhenUsed="1"/>
-    <w:lsdException w:name="Outline List 2" w:semiHidden="1" w:unhideWhenUsed="1"/>
-    <w:lsdException w:name="Outline List 3" w:semiHidden="1" w:unhideWhenUsed="1"/>
-    <w:lsdException w:name="Table Simple 1" w:semiHidden="1" w:unhideWhenUsed="1"/>
-    <w:lsdException w:name="Table Simple 2" w:semiHidden="1" w:unhideWhenUsed="1"/>
-    <w:lsdException w:name="Table Simple 3" w:semiHidden="1" w:unhideWhenUsed="1"/>
-    <w:lsdException w:name="Table Classic 1" w:semiHidden="1" w:unhideWhenUsed="1"/>
-    <w:lsdException w:name="Table Classic 2" w:semiHidden="1" w:unhideWhenUsed="1"/>
-    <w:lsdException w:name="Table Classic 3" w:semiHidden="1" w:unhideWhenUsed="1"/>
-    <w:lsdException w:name="Table Classic 4" w:semiHidden="1" w:unhideWhenUsed="1"/>
-    <w:lsdException w:name="Table Colorful 1" w:semiHidden="1" w:unhideWhenUsed="1"/>
-    <w:lsdException w:name="Table Colorful 2" w:semiHidden="1" w:unhideWhenUsed="1"/>
-    <w:lsdException w:name="Table Colorful 3" w:semiHidden="1" w:unhideWhenUsed="1"/>
-    <w:lsdException w:name="Table Columns 1" w:semiHidden="1" w:unhideWhenUsed="1"/>
-    <w:lsdException w:name="Table Columns 2" w:semiHidden="1" w:unhideWhenUsed="1"/>
-    <w:lsdException w:name="Table Columns 3" w:semiHidden="1" w:unhideWhenUsed="1"/>
-    <w:lsdException w:name="Table Columns 4" w:semiHidden="1" w:unhideWhenUsed="1"/>
-    <w:lsdException w:name="Table Columns 5" w:semiHidden="1" w:unhideWhenUsed="1"/>
-    <w:lsdException w:name="Table Grid 1" w:semiHidden="1" w:unhideWhenUsed="1"/>
-    <w:lsdException w:name="Table Grid 2" w:semiHidden="1" w:unhideWhenUsed="1"/>
-    <w:lsdException w:name="Table Grid 3" w:semiHidden="1" w:unhideWhenUsed="1"/>
-    <w:lsdException w:name="Table Grid 4" w:semiHidden="1" w:unhideWhenUsed="1"/>
-    <w:lsdException w:name="Table Grid 5" w:semiHidden="1" w:unhideWhenUsed="1"/>
-    <w:lsdException w:name="Table Grid 6" w:semiHidden="1" w:unhideWhenUsed="1"/>
-    <w:lsdException w:name="Table Grid 7" w:semiHidden="1" w:unhideWhenUsed="1"/>
-    <w:lsdException w:name="Table Grid 8" w:semiHidden="1" w:unhideWhenUsed="1"/>
-    <w:lsdException w:name="Table List 1" w:semiHidden="1" w:unhideWhenUsed="1"/>
-    <w:lsdException w:name="Table List 2" w:semiHidden="1" w:unhideWhenUsed="1"/>
-    <w:lsdException w:name="Table List 3" w:semiHidden="1" w:unhideWhenUsed="1"/>
-    <w:lsdException w:name="Table List 4" w:semiHidden="1" w:unhideWhenUsed="1"/>
-    <w:lsdException w:name="Table List 5" w:semiHidden="1" w:unhideWhenUsed="1"/>
-    <w:lsdException w:name="Table List 6" w:semiHidden="1" w:unhideWhenUsed="1"/>
-    <w:lsdException w:name="Table List 7" w:semiHidden="1" w:unhideWhenUsed="1"/>
-    <w:lsdException w:name="Table List 8" w:semiHidden="1" w:unhideWhenUsed="1"/>
-    <w:lsdException w:name="Table 3D effects 1" w:semiHidden="1" w:unhideWhenUsed="1"/>
-    <w:lsdException w:name="Table 3D effects 2" w:semiHidden="1" w:unhideWhenUsed="1"/>
-    <w:lsdException w:name="Table 3D effects 3" w:semiHidden="1" w:unhideWhenUsed="1"/>
-    <w:lsdException w:name="Table Contemporary" w:semiHidden="1" w:unhideWhenUsed="1"/>
-    <w:lsdException w:name="Table Elegant" w:semiHidden="1" w:unhideWhenUsed="1"/>
-    <w:lsdException w:name="Table Professional" w:semiHidden="1" w:unhideWhenUsed="1"/>
-    <w:lsdException w:name="Table Subtle 1" w:semiHidden="1" w:unhideWhenUsed="1"/>
-    <w:lsdException w:name="Table Subtle 2" w:semiHidden="1" w:unhideWhenUsed="1"/>
-    <w:lsdException w:name="Table Web 1" w:semiHidden="1" w:unhideWhenUsed="1"/>
-    <w:lsdException w:name="Table Web 2" w:semiHidden="1" w:unhideWhenUsed="1"/>
-    <w:lsdException w:name="Table Web 3" w:semiHidden="1" w:unhideWhenUsed="1"/>
-    <w:lsdException w:name="Balloon Text" w:semiHidden="1" w:unhideWhenUsed="1"/>
-    <w:lsdException w:name="Table Grid" w:uiPriority="59"/>
-    <w:lsdException w:name="Table Theme" w:semiHidden="1" w:unhideWhenUsed="1"/>
-    <w:lsdException w:name="Placeholder Text" w:semiHidden="1"/>
-    <w:lsdException w:name="No Spacing" w:uiPriority="1" w:qFormat="1"/>
-    <w:lsdException w:name="Light Shading" w:uiPriority="60"/>
-    <w:lsdException w:name="Light List" w:uiPriority="61"/>
-    <w:lsdException w:name="Light Grid" w:uiPriority="62"/>
-    <w:lsdException w:name="Medium Shading 1" w:uiPriority="63"/>
-    <w:lsdException w:name="Medium Shading 2" w:uiPriority="64"/>
-    <w:lsdException w:name="Medium List 1" w:uiPriority="65"/>
-    <w:lsdException w:name="Medium List 2" w:uiPriority="66"/>
-    <w:lsdException w:name="Medium Grid 1" w:uiPriority="67"/>
-    <w:lsdException w:name="Medium Grid 2" w:uiPriority="68"/>
-    <w:lsdException w:name="Medium Grid 3" w:uiPriority="69"/>
-    <w:lsdException w:name="Dark List" w:uiPriority="70"/>
-    <w:lsdException w:name="Colorful Shading" w:uiPriority="71"/>
-    <w:lsdException w:name="Colorful List" w:uiPriority="72"/>
-    <w:lsdException w:name="Colorful Grid" w:uiPriority="73"/>
-    <w:lsdException w:name="Light Shading Accent 1" w:uiPriority="60"/>
-    <w:lsdException w:name="Light List Accent 1" w:uiPriority="61"/>
-    <w:lsdException w:name="Light Grid Accent 1" w:uiPriority="62"/>
-    <w:lsdException w:name="Medium Shading 1 Accent 1" w:uiPriority="63"/>
-    <w:lsdException w:name="Medium Shading 2 Accent 1" w:uiPriority="64"/>
-    <w:lsdException w:name="Medium List 1 Accent 1" w:uiPriority="65"/>
-    <w:lsdException w:name="Revision" w:semiHidden="1"/>
-    <w:lsdException w:name="List Paragraph" w:uiPriority="34" w:qFormat="1"/>
-    <w:lsdException w:name="Quote" w:uiPriority="29" w:qFormat="1"/>
-    <w:lsdException w:name="Intense Quote" w:uiPriority="30" w:qFormat="1"/>
-    <w:lsdException w:name="Medium List 2 Accent 1" w:uiPriority="66"/>
-    <w:lsdException w:name="Medium Grid 1 Accent 1" w:uiPriority="67"/>
-    <w:lsdException w:name="Medium Grid 2 Accent 1" w:uiPriority="68"/>
-    <w:lsdException w:name="Medium Grid 3 Accent 1" w:uiPriority="69"/>
-    <w:lsdException w:name="Dark List Accent 1" w:uiPriority="70"/>
-    <w:lsdException w:name="Colorful Shading Accent 1" w:uiPriority="71"/>
-    <w:lsdException w:name="Colorful List Accent 1" w:uiPriority="72"/>
-    <w:lsdException w:name="Colorful Grid Accent 1" w:uiPriority="73"/>
-    <w:lsdException w:name="Light Shading Accent 2" w:uiPriority="60"/>
-    <w:lsdException w:name="Light List Accent 2" w:uiPriority="61"/>
-    <w:lsdException w:name="Light Grid Accent 2" w:uiPriority="62"/>
-    <w:lsdException w:name="Medium Shading 1 Accent 2" w:uiPriority="63"/>
-    <w:lsdException w:name="Medium Shading 2 Accent 2" w:uiPriority="64"/>
-    <w:lsdException w:name="Medium List 1 Accent 2" w:uiPriority="65"/>
-    <w:lsdException w:name="Medium List 2 Accent 2" w:uiPriority="66"/>
-    <w:lsdException w:name="Medium Grid 1 Accent 2" w:uiPriority="67"/>
-    <w:lsdException w:name="Medium Grid 2 Accent 2" w:uiPriority="68"/>
-    <w:lsdException w:name="Medium Grid 3 Accent 2" w:uiPriority="69"/>
-    <w:lsdException w:name="Dark List Accent 2" w:uiPriority="70"/>
-    <w:lsdException w:name="Colorful Shading Accent 2" w:uiPriority="71"/>
-    <w:lsdException w:name="Colorful List Accent 2" w:uiPriority="72"/>
-    <w:lsdException w:name="Colorful Grid Accent 2" w:uiPriority="73"/>
-    <w:lsdException w:name="Light Shading Accent 3" w:uiPriority="60"/>
-    <w:lsdException w:name="Light List Accent 3" w:uiPriority="61"/>
-    <w:lsdException w:name="Light Grid Accent 3" w:uiPriority="62"/>
-    <w:lsdException w:name="Medium Shading 1 Accent 3" w:uiPriority="63"/>
-    <w:lsdException w:name="Medium Shading 2 Accent 3" w:uiPriority="64"/>
-    <w:lsdException w:name="Medium List 1 Accent 3" w:uiPriority="65"/>
-    <w:lsdException w:name="Medium List 2 Accent 3" w:uiPriority="66"/>
-    <w:lsdException w:name="Medium Grid 1 Accent 3" w:uiPriority="67"/>
-    <w:lsdException w:name="Medium Grid 2 Accent 3" w:uiPriority="68"/>
-    <w:lsdException w:name="Medium Grid 3 Accent 3" w:uiPriority="69"/>
-    <w:lsdException w:name="Dark List Accent 3" w:uiPriority="70"/>
-    <w:lsdException w:name="Colorful Shading Accent 3" w:uiPriority="71"/>
-    <w:lsdException w:name="Colorful List Accent 3" w:uiPriority="72"/>
-    <w:lsdException w:name="Colorful Grid Accent 3" w:uiPriority="73"/>
-    <w:lsdException w:name="Light Shading Accent 4" w:uiPriority="60"/>
-    <w:lsdException w:name="Light List Accent 4" w:uiPriority="61"/>
-    <w:lsdException w:name="Light Grid Accent 4" w:uiPriority="62"/>
-    <w:lsdException w:name="Medium Shading 1 Accent 4" w:uiPriority="63"/>
-    <w:lsdException w:name="Medium Shading 2 Accent 4" w:uiPriority="64"/>
-    <w:lsdException w:name="Medium List 1 Accent 4" w:uiPriority="65"/>
-    <w:lsdException w:name="Medium List 2 Accent 4" w:uiPriority="66"/>
-    <w:lsdException w:name="Medium Grid 1 Accent 4" w:uiPriority="67"/>
-    <w:lsdException w:name="Medium Grid 2 Accent 4" w:uiPriority="68"/>
-    <w:lsdException w:name="Medium Grid 3 Accent 4" w:uiPriority="69"/>
-    <w:lsdException w:name="Dark List Accent 4" w:uiPriority="70"/>
-    <w:lsdException w:name="Colorful Shading Accent 4" w:uiPriority="71"/>
-    <w:lsdException w:name="Colorful List Accent 4" w:uiPriority="72"/>
-    <w:lsdException w:name="Colorful Grid Accent 4" w:uiPriority="73"/>
-    <w:lsdException w:name="Light Shading Accent 5" w:uiPriority="60"/>
-    <w:lsdException w:name="Light List Accent 5" w:uiPriority="61"/>
-    <w:lsdException w:name="Light Grid Accent 5" w:uiPriority="62"/>
-    <w:lsdException w:name="Medium Shading 1 Accent 5" w:uiPriority="63"/>
-    <w:lsdException w:name="Medium Shading 2 Accent 5" w:uiPriority="64"/>
-    <w:lsdException w:name="Medium List 1 Accent 5" w:uiPriority="65"/>
-    <w:lsdException w:name="Medium List 2 Accent 5" w:uiPriority="66"/>
-    <w:lsdException w:name="Medium Grid 1 Accent 5" w:uiPriority="67"/>
-    <w:lsdException w:name="Medium Grid 2 Accent 5" w:uiPriority="68"/>
-    <w:lsdException w:name="Medium Grid 3 Accent 5" w:uiPriority="69"/>
-    <w:lsdException w:name="Dark List Accent 5" w:uiPriority="70"/>
-    <w:lsdException w:name="Colorful Shading Accent 5" w:uiPriority="71"/>
-    <w:lsdException w:name="Colorful List Accent 5" w:uiPriority="72"/>
-    <w:lsdException w:name="Colorful Grid Accent 5" w:uiPriority="73"/>
-    <w:lsdException w:name="Light Shading Accent 6" w:uiPriority="60"/>
-    <w:lsdException w:name="Light List Accent 6" w:uiPriority="61"/>
-    <w:lsdException w:name="Light Grid Accent 6" w:uiPriority="62"/>
-    <w:lsdException w:name="Medium Shading 1 Accent 6" w:uiPriority="63"/>
-    <w:lsdException w:name="Medium Shading 2 Accent 6" w:uiPriority="64"/>
-    <w:lsdException w:name="Medium List 1 Accent 6" w:uiPriority="65"/>
-    <w:lsdException w:name="Medium List 2 Accent 6" w:uiPriority="66"/>
-    <w:lsdException w:name="Medium Grid 1 Accent 6" w:uiPriority="67"/>
-    <w:lsdException w:name="Medium Grid 2 Accent 6" w:uiPriority="68"/>
-    <w:lsdException w:name="Medium Grid 3 Accent 6" w:uiPriority="69"/>
-    <w:lsdException w:name="Dark List Accent 6" w:uiPriority="70"/>
-    <w:lsdException w:name="Colorful Shading Accent 6" w:uiPriority="71"/>
-    <w:lsdException w:name="Colorful List Accent 6" w:uiPriority="72"/>
-    <w:lsdException w:name="Colorful Grid Accent 6" w:uiPriority="73"/>
-    <w:lsdException w:name="Subtle Emphasis" w:uiPriority="19" w:qFormat="1"/>
-    <w:lsdException w:name="Intense Emphasis" w:uiPriority="21" w:qFormat="1"/>
-    <w:lsdException w:name="Subtle Reference" w:uiPriority="31" w:qFormat="1"/>
-    <w:lsdException w:name="Intense Reference" w:uiPriority="32" w:qFormat="1"/>
-    <w:lsdException w:name="Book Title" w:uiPriority="33" w:qFormat="1"/>
-    <w:lsdException w:name="Bibliography" w:semiHidden="1" w:uiPriority="37" w:unhideWhenUsed="1"/>
-    <w:lsdException w:name="TOC Heading" w:semiHidden="1" w:uiPriority="39" w:unhideWhenUsed="1" w:qFormat="1"/>
-    <w:lsdException w:name="Plain Table 1" w:uiPriority="41"/>
-    <w:lsdException w:name="Plain Table 2" w:uiPriority="42"/>
-    <w:lsdException w:name="Plain Table 3" w:uiPriority="43"/>
-    <w:lsdException w:name="Plain Table 4" w:uiPriority="44"/>
-    <w:lsdException w:name="Plain Table 5" w:uiPriority="45"/>
-    <w:lsdException w:name="Grid Table Light" w:uiPriority="40"/>
-    <w:lsdException w:name="Grid Table 1 Light" w:uiPriority="46"/>
-    <w:lsdException w:name="Grid Table 2" w:uiPriority="47"/>
-    <w:lsdException w:name="Grid Table 3" w:uiPriority="48"/>
-    <w:lsdException w:name="Grid Table 4" w:uiPriority="49"/>
-    <w:lsdException w:name="Grid Table 5 Dark" w:uiPriority="50"/>
-    <w:lsdException w:name="Grid Table 6 Colorful" w:uiPriority="51"/>
-    <w:lsdException w:name="Grid Table 7 Colorful" w:uiPriority="52"/>
-    <w:lsdException w:name="Grid Table 1 Light Accent 1" w:uiPriority="46"/>
-    <w:lsdException w:name="Grid Table 2 Accent 1" w:uiPriority="47"/>
-    <w:lsdException w:name="Grid Table 3 Accent 1" w:uiPriority="48"/>
-    <w:lsdException w:name="Grid Table 4 Accent 1" w:uiPriority="49"/>
-    <w:lsdException w:name="Grid Table 5 Dark Accent 1" w:uiPriority="50"/>
-    <w:lsdException w:name="Grid Table 6 Colorful Accent 1" w:uiPriority="51"/>
-    <w:lsdException w:name="Grid Table 7 Colorful Accent 1" w:uiPriority="52"/>
-    <w:lsdException w:name="Grid Table 1 Light Accent 2" w:uiPriority="46"/>
-    <w:lsdException w:name="Grid Table 2 Accent 2" w:uiPriority="47"/>
-    <w:lsdException w:name="Grid Table 3 Accent 2" w:uiPriority="48"/>
-    <w:lsdException w:name="Grid Table 4 Accent 2" w:uiPriority="49"/>
-    <w:lsdException w:name="Grid Table 5 Dark Accent 2" w:uiPriority="50"/>
-    <w:lsdException w:name="Grid Table 6 Colorful Accent 2" w:uiPriority="51"/>
-    <w:lsdException w:name="Grid Table 7 Colorful Accent 2" w:uiPriority="52"/>
-    <w:lsdException w:name="Grid Table 1 Light Accent 3" w:uiPriority="46"/>
-    <w:lsdException w:name="Grid Table 2 Accent 3" w:uiPriority="47"/>
-    <w:lsdException w:name="Grid Table 3 Accent 3" w:uiPriority="48"/>
-    <w:lsdException w:name="Grid Table 4 Accent 3" w:uiPriority="49"/>
-    <w:lsdException w:name="Grid Table 5 Dark Accent 3" w:uiPriority="50"/>
-    <w:lsdException w:name="Grid Table 6 Colorful Accent 3" w:uiPriority="51"/>
-    <w:lsdException w:name="Grid Table 7 Colorful Accent 3" w:uiPriority="52"/>
-    <w:lsdException w:name="Grid Table 1 Light Accent 4" w:uiPriority="46"/>
-    <w:lsdException w:name="Grid Table 2 Accent 4" w:uiPriority="47"/>
-    <w:lsdException w:name="Grid Table 3 Accent 4" w:uiPriority="48"/>
-    <w:lsdException w:name="Grid Table 4 Accent 4" w:uiPriority="49"/>
-    <w:lsdException w:name="Grid Table 5 Dark Accent 4" w:uiPriority="50"/>
-    <w:lsdException w:name="Grid Table 6 Colorful Accent 4" w:uiPriority="51"/>
-    <w:lsdException w:name="Grid Table 7 Colorful Accent 4" w:uiPriority="52"/>
-    <w:lsdException w:name="Grid Table 1 Light Accent 5" w:uiPriority="46"/>
-    <w:lsdException w:name="Grid Table 2 Accent 5" w:uiPriority="47"/>
-    <w:lsdException w:name="Grid Table 3 Accent 5" w:uiPriority="48"/>
-    <w:lsdException w:name="Grid Table 4 Accent 5" w:uiPriority="49"/>
-    <w:lsdException w:name="Grid Table 5 Dark Accent 5" w:uiPriority="50"/>
-    <w:lsdException w:name="Grid Table 6 Colorful Accent 5" w:uiPriority="51"/>
-    <w:lsdException w:name="Grid Table 7 Colorful Accent 5" w:uiPriority="52"/>
-    <w:lsdException w:name="Grid Table 1 Light Accent 6" w:uiPriority="46"/>
-    <w:lsdException w:name="Grid Table 2 Accent 6" w:uiPriority="47"/>
-    <w:lsdException w:name="Grid Table 3 Accent 6" w:uiPriority="48"/>
-    <w:lsdException w:name="Grid Table 4 Accent 6" w:uiPriority="49"/>
-    <w:lsdException w:name="Grid Table 5 Dark Accent 6" w:uiPriority="50"/>
-    <w:lsdException w:name="Grid Table 6 Colorful Accent 6" w:uiPriority="51"/>
-    <w:lsdException w:name="Grid Table 7 Colorful Accent 6" w:uiPriority="52"/>
-    <w:lsdException w:name="List Table 1 Light" w:uiPriority="46"/>
-    <w:lsdException w:name="List Table 2" w:uiPriority="47"/>
-    <w:lsdException w:name="List Table 3" w:uiPriority="48"/>
-    <w:lsdException w:name="List Table 4" w:uiPriority="49"/>
-    <w:lsdException w:name="List Table 5 Dark" w:uiPriority="50"/>
-    <w:lsdException w:name="List Table 6 Colorful" w:uiPriority="51"/>
-    <w:lsdException w:name="List Table 7 Colorful" w:uiPriority="52"/>
-    <w:lsdException w:name="List Table 1 Light Accent 1" w:uiPriority="46"/>
-    <w:lsdException w:name="List Table 2 Accent 1" w:uiPriority="47"/>
-    <w:lsdException w:name="List Table 3 Accent 1" w:uiPriority="48"/>
-    <w:lsdException w:name="List Table 4 Accent 1" w:uiPriority="49"/>
-    <w:lsdException w:name="List Table 5 Dark Accent 1" w:uiPriority="50"/>
-    <w:lsdException w:name="List Table 6 Colorful Accent 1" w:uiPriority="51"/>
-    <w:lsdException w:name="List Table 7 Colorful Accent 1" w:uiPriority="52"/>
-    <w:lsdException w:name="List Table 1 Light Accent 2" w:uiPriority="46"/>
-    <w:lsdException w:name="List Table 2 Accent 2" w:uiPriority="47"/>
-    <w:lsdException w:name="List Table 3 Accent 2" w:uiPriority="48"/>
-    <w:lsdException w:name="List Table 4 Accent 2" w:uiPriority="49"/>
-    <w:lsdException w:name="List Table 5 Dark Accent 2" w:uiPriority="50"/>
-    <w:lsdException w:name="List Table 6 Colorful Accent 2" w:uiPriority="51"/>
-    <w:lsdException w:name="List Table 7 Colorful Accent 2" w:uiPriority="52"/>
-    <w:lsdException w:name="List Table 1 Light Accent 3" w:uiPriority="46"/>
-    <w:lsdException w:name="List Table 2 Accent 3" w:uiPriority="47"/>
-    <w:lsdException w:name="List Table 3 Accent 3" w:uiPriority="48"/>
-    <w:lsdException w:name="List Table 4 Accent 3" w:uiPriority="49"/>
-    <w:lsdException w:name="List Table 5 Dark Accent 3" w:uiPriority="50"/>
-    <w:lsdException w:name="List Table 6 Colorful Accent 3" w:uiPriority="51"/>
-    <w:lsdException w:name="List Table 7 Colorful Accent 3" w:uiPriority="52"/>
-    <w:lsdException w:name="List Table 1 Light Accent 4" w:uiPriority="46"/>
-    <w:lsdException w:name="List Table 2 Accent 4" w:uiPriority="47"/>
-    <w:lsdException w:name="List Table 3 Accent 4" w:uiPriority="48"/>
-    <w:lsdException w:name="List Table 4 Accent 4" w:uiPriority="49"/>
-    <w:lsdException w:name="List Table 5 Dark Accent 4" w:uiPriority="50"/>
-    <w:lsdException w:name="List Table 6 Colorful Accent 4" w:uiPriority="51"/>
-    <w:lsdException w:name="List Table 7 Colorful Accent 4" w:uiPriority="52"/>
-    <w:lsdException w:name="List Table 1 Light Accent 5" w:uiPriority="46"/>
-    <w:lsdException w:name="List Table 2 Accent 5" w:uiPriority="47"/>
-    <w:lsdException w:name="List Table 3 Accent 5" w:uiPriority="48"/>
-    <w:lsdException w:name="List Table 4 Accent 5" w:uiPriority="49"/>
-    <w:lsdException w:name="List Table 5 Dark Accent 5" w:uiPriority="50"/>
-    <w:lsdException w:name="List Table 6 Colorful Accent 5" w:uiPriority="51"/>
-    <w:lsdException w:name="List Table 7 Colorful Accent 5" w:uiPriority="52"/>
-    <w:lsdException w:name="List Table 1 Light Accent 6" w:uiPriority="46"/>
-    <w:lsdException w:name="List Table 2 Accent 6" w:uiPriority="47"/>
-    <w:lsdException w:name="List Table 3 Accent 6" w:uiPriority="48"/>
-    <w:lsdException w:name="List Table 4 Accent 6" w:uiPriority="49"/>
-    <w:lsdException w:name="List Table 5 Dark Accent 6" w:uiPriority="50"/>
-    <w:lsdException w:name="List Table 6 Colorful Accent 6" w:uiPriority="51"/>
-    <w:lsdException w:name="List Table 7 Colorful Accent 6" w:uiPriority="52"/>
-    <w:lsdException w:name="Mention" w:semiHidden="1" w:unhideWhenUsed="1"/>
-    <w:lsdException w:name="Smart Hyperlink" w:semiHidden="1" w:unhideWhenUsed="1"/>
-    <w:lsdException w:name="Hashtag" w:semiHidden="1" w:unhideWhenUsed="1"/>
-    <w:lsdException w:name="Unresolved Mention" w:semiHidden="1" w:unhideWhenUsed="1"/>
-    <w:lsdException w:name="Smart Link" w:semiHidden="1" w:unhideWhenUsed="1"/>
+  <w:latentStyles w:defLockedState="0" w:defUIPriority="99" w:defSemiHidden="1" w:defUnhideWhenUsed="1" w:defQFormat="0" w:count="267">
+    <w:lsdException w:name="Normal" w:semiHidden="0" w:uiPriority="0" w:unhideWhenUsed="0" w:qFormat="1"/>
+    <w:lsdException w:name="heading 1" w:semiHidden="0" w:uiPriority="9" w:unhideWhenUsed="0" w:qFormat="1"/>
+    <w:lsdException w:name="heading 2" w:uiPriority="9" w:qFormat="1"/>
+    <w:lsdException w:name="heading 3" w:uiPriority="9" w:qFormat="1"/>
+    <w:lsdException w:name="heading 4" w:uiPriority="9" w:qFormat="1"/>
+    <w:lsdException w:name="heading 5" w:uiPriority="9" w:qFormat="1"/>
+    <w:lsdException w:name="heading 6" w:uiPriority="9" w:qFormat="1"/>
+    <w:lsdException w:name="heading 7" w:uiPriority="9" w:qFormat="1"/>
+    <w:lsdException w:name="heading 8" w:uiPriority="9" w:qFormat="1"/>
+    <w:lsdException w:name="heading 9" w:uiPriority="9" w:qFormat="1"/>
+    <w:lsdException w:name="toc 1" w:uiPriority="39"/>
+    <w:lsdException w:name="toc 2" w:uiPriority="39"/>
+    <w:lsdException w:name="toc 3" w:uiPriority="39"/>
+    <w:lsdException w:name="toc 4" w:uiPriority="39"/>
+    <w:lsdException w:name="toc 5" w:uiPriority="39"/>
+    <w:lsdException w:name="toc 6" w:uiPriority="39"/>
+    <w:lsdException w:name="toc 7" w:uiPriority="39"/>
+    <w:lsdException w:name="toc 8" w:uiPriority="39"/>
+    <w:lsdException w:name="toc 9" w:uiPriority="39"/>
+    <w:lsdException w:name="caption" w:uiPriority="35" w:qFormat="1"/>
+    <w:lsdException w:name="Title" w:semiHidden="0" w:uiPriority="10" w:unhideWhenUsed="0" w:qFormat="1"/>
+    <w:lsdException w:name="Default Paragraph Font" w:uiPriority="1"/>
+    <w:lsdException w:name="Subtitle" w:semiHidden="0" w:uiPriority="11" w:unhideWhenUsed="0" w:qFormat="1"/>
+    <w:lsdException w:name="Strong" w:semiHidden="0" w:uiPriority="22" w:unhideWhenUsed="0" w:qFormat="1"/>
+    <w:lsdException w:name="Emphasis" w:semiHidden="0" w:uiPriority="20" w:unhideWhenUsed="0" w:qFormat="1"/>
+    <w:lsdException w:name="Table Grid" w:semiHidden="0" w:uiPriority="59" w:unhideWhenUsed="0"/>
+    <w:lsdException w:name="Placeholder Text" w:unhideWhenUsed="0"/>
+    <w:lsdException w:name="No Spacing" w:semiHidden="0" w:uiPriority="1" w:unhideWhenUsed="0" w:qFormat="1"/>
+    <w:lsdException w:name="Light Shading" w:semiHidden="0" w:uiPriority="60" w:unhideWhenUsed="0"/>
+    <w:lsdException w:name="Light List" w:semiHidden="0" w:uiPriority="61" w:unhideWhenUsed="0"/>
+    <w:lsdException w:name="Light Grid" w:semiHidden="0" w:uiPriority="62" w:unhideWhenUsed="0"/>
+    <w:lsdException w:name="Medium Shading 1" w:semiHidden="0" w:uiPriority="63" w:unhideWhenUsed="0"/>
+    <w:lsdException w:name="Medium Shading 2" w:semiHidden="0" w:uiPriority="64" w:unhideWhenUsed="0"/>
+    <w:lsdException w:name="Medium List 1" w:semiHidden="0" w:uiPriority="65" w:unhideWhenUsed="0"/>
+    <w:lsdException w:name="Medium List 2" w:semiHidden="0" w:uiPriority="66" w:unhideWhenUsed="0"/>
+    <w:lsdException w:name="Medium Grid 1" w:semiHidden="0" w:uiPriority="67" w:unhideWhenUsed="0"/>
+    <w:lsdException w:name="Medium Grid 2" w:semiHidden="0" w:uiPriority="68" w:unhideWhenUsed="0"/>
+    <w:lsdException w:name="Medium Grid 3" w:semiHidden="0" w:uiPriority="69" w:unhideWhenUsed="0"/>
+    <w:lsdException w:name="Dark List" w:semiHidden="0" w:uiPriority="70" w:unhideWhenUsed="0"/>
+    <w:lsdException w:name="Colorful Shading" w:semiHidden="0" w:uiPriority="71" w:unhideWhenUsed="0"/>
+    <w:lsdException w:name="Colorful List" w:semiHidden="0" w:uiPriority="72" w:unhideWhenUsed="0"/>
+    <w:lsdException w:name="Colorful Grid" w:semiHidden="0" w:uiPriority="73" w:unhideWhenUsed="0"/>
+    <w:lsdException w:name="Light Shading Accent 1" w:semiHidden="0" w:uiPriority="60" w:unhideWhenUsed="0"/>
+    <w:lsdException w:name="Light List Accent 1" w:semiHidden="0" w:uiPriority="61" w:unhideWhenUsed="0"/>
+    <w:lsdException w:name="Light Grid Accent 1" w:semiHidden="0" w:uiPriority="62" w:unhideWhenUsed="0"/>
+    <w:lsdException w:name="Medium Shading 1 Accent 1" w:semiHidden="0" w:uiPriority="63" w:unhideWhenUsed="0"/>
+    <w:lsdException w:name="Medium Shading 2 Accent 1" w:semiHidden="0" w:uiPriority="64" w:unhideWhenUsed="0"/>
+    <w:lsdException w:name="Medium List 1 Accent 1" w:semiHidden="0" w:uiPriority="65" w:unhideWhenUsed="0"/>
+    <w:lsdException w:name="Revision" w:unhideWhenUsed="0"/>
+    <w:lsdException w:name="List Paragraph" w:semiHidden="0" w:uiPriority="34" w:unhideWhenUsed="0" w:qFormat="1"/>
+    <w:lsdException w:name="Quote" w:semiHidden="0" w:uiPriority="29" w:unhideWhenUsed="0" w:qFormat="1"/>
+    <w:lsdException w:name="Intense Quote" w:semiHidden="0" w:uiPriority="30" w:unhideWhenUsed="0" w:qFormat="1"/>
+    <w:lsdException w:name="Medium List 2 Accent 1" w:semiHidden="0" w:uiPriority="66" w:unhideWhenUsed="0"/>
+    <w:lsdException w:name="Medium Grid 1 Accent 1" w:semiHidden="0" w:uiPriority="67" w:unhideWhenUsed="0"/>
+    <w:lsdException w:name="Medium Grid 2 Accent 1" w:semiHidden="0" w:uiPriority="68" w:unhideWhenUsed="0"/>
+    <w:lsdException w:name="Medium Grid 3 Accent 1" w:semiHidden="0" w:uiPriority="69" w:unhideWhenUsed="0"/>
+    <w:lsdException w:name="Dark List Accent 1" w:semiHidden="0" w:uiPriority="70" w:unhideWhenUsed="0"/>
+    <w:lsdException w:name="Colorful Shading Accent 1" w:semiHidden="0" w:uiPriority="71" w:unhideWhenUsed="0"/>
+    <w:lsdException w:name="Colorful List Accent 1" w:semiHidden="0" w:uiPriority="72" w:unhideWhenUsed="0"/>
+    <w:lsdException w:name="Colorful Grid Accent 1" w:semiHidden="0" w:uiPriority="73" w:unhideWhenUsed="0"/>
+    <w:lsdException w:name="Light Shading Accent 2" w:semiHidden="0" w:uiPriority="60" w:unhideWhenUsed="0"/>
+    <w:lsdException w:name="Light List Accent 2" w:semiHidden="0" w:uiPriority="61" w:unhideWhenUsed="0"/>
+    <w:lsdException w:name="Light Grid Accent 2" w:semiHidden="0" w:uiPriority="62" w:unhideWhenUsed="0"/>
+    <w:lsdException w:name="Medium Shading 1 Accent 2" w:semiHidden="0" w:uiPriority="63" w:unhideWhenUsed="0"/>
+    <w:lsdException w:name="Medium Shading 2 Accent 2" w:semiHidden="0" w:uiPriority="64" w:unhideWhenUsed="0"/>
+    <w:lsdException w:name="Medium List 1 Accent 2" w:semiHidden="0" w:uiPriority="65" w:unhideWhenUsed="0"/>
+    <w:lsdException w:name="Medium List 2 Accent 2" w:semiHidden="0" w:uiPriority="66" w:unhideWhenUsed="0"/>
+    <w:lsdException w:name="Medium Grid 1 Accent 2" w:semiHidden="0" w:uiPriority="67" w:unhideWhenUsed="0"/>
+    <w:lsdException w:name="Medium Grid 2 Accent 2" w:semiHidden="0" w:uiPriority="68" w:unhideWhenUsed="0"/>
+    <w:lsdException w:name="Medium Grid 3 Accent 2" w:semiHidden="0" w:uiPriority="69" w:unhideWhenUsed="0"/>
+    <w:lsdException w:name="Dark List Accent 2" w:semiHidden="0" w:uiPriority="70" w:unhideWhenUsed="0"/>
+    <w:lsdException w:name="Colorful Shading Accent 2" w:semiHidden="0" w:uiPriority="71" w:unhideWhenUsed="0"/>
+    <w:lsdException w:name="Colorful List Accent 2" w:semiHidden="0" w:uiPriority="72" w:unhideWhenUsed="0"/>
+    <w:lsdException w:name="Colorful Grid Accent 2" w:semiHidden="0" w:uiPriority="73" w:unhideWhenUsed="0"/>
+    <w:lsdException w:name="Light Shading Accent 3" w:semiHidden="0" w:uiPriority="60" w:unhideWhenUsed="0"/>
+    <w:lsdException w:name="Light List Accent 3" w:semiHidden="0" w:uiPriority="61" w:unhideWhenUsed="0"/>
+    <w:lsdException w:name="Light Grid Accent 3" w:semiHidden="0" w:uiPriority="62" w:unhideWhenUsed="0"/>
+    <w:lsdException w:name="Medium Shading 1 Accent 3" w:semiHidden="0" w:uiPriority="63" w:unhideWhenUsed="0"/>
+    <w:lsdException w:name="Medium Shading 2 Accent 3" w:semiHidden="0" w:uiPriority="64" w:unhideWhenUsed="0"/>
+    <w:lsdException w:name="Medium List 1 Accent 3" w:semiHidden="0" w:uiPriority="65" w:unhideWhenUsed="0"/>
+    <w:lsdException w:name="Medium List 2 Accent 3" w:semiHidden="0" w:uiPriority="66" w:unhideWhenUsed="0"/>
+    <w:lsdException w:name="Medium Grid 1 Accent 3" w:semiHidden="0" w:uiPriority="67" w:unhideWhenUsed="0"/>
+    <w:lsdException w:name="Medium Grid 2 Accent 3" w:semiHidden="0" w:uiPriority="68" w:unhideWhenUsed="0"/>
+    <w:lsdException w:name="Medium Grid 3 Accent 3" w:semiHidden="0" w:uiPriority="69" w:unhideWhenUsed="0"/>
+    <w:lsdException w:name="Dark List Accent 3" w:semiHidden="0" w:uiPriority="70" w:unhideWhenUsed="0"/>
+    <w:lsdException w:name="Colorful Shading Accent 3" w:semiHidden="0" w:uiPriority="71" w:unhideWhenUsed="0"/>
+    <w:lsdException w:name="Colorful List Accent 3" w:semiHidden="0" w:uiPriority="72" w:unhideWhenUsed="0"/>
+    <w:lsdException w:name="Colorful Grid Accent 3" w:semiHidden="0" w:uiPriority="73" w:unhideWhenUsed="0"/>
+    <w:lsdException w:name="Light Shading Accent 4" w:semiHidden="0" w:uiPriority="60" w:unhideWhenUsed="0"/>
+    <w:lsdException w:name="Light List Accent 4" w:semiHidden="0" w:uiPriority="61" w:unhideWhenUsed="0"/>
+    <w:lsdException w:name="Light Grid Accent 4" w:semiHidden="0" w:uiPriority="62" w:unhideWhenUsed="0"/>
+    <w:lsdException w:name="Medium Shading 1 Accent 4" w:semiHidden="0" w:uiPriority="63" w:unhideWhenUsed="0"/>
+    <w:lsdException w:name="Medium Shading 2 Accent 4" w:semiHidden="0" w:uiPriority="64" w:unhideWhenUsed="0"/>
+    <w:lsdException w:name="Medium List 1 Accent 4" w:semiHidden="0" w:uiPriority="65" w:unhideWhenUsed="0"/>
+    <w:lsdException w:name="Medium List 2 Accent 4" w:semiHidden="0" w:uiPriority="66" w:unhideWhenUsed="0"/>
+    <w:lsdException w:name="Medium Grid 1 Accent 4" w:semiHidden="0" w:uiPriority="67" w:unhideWhenUsed="0"/>
+    <w:lsdException w:name="Medium Grid 2 Accent 4" w:semiHidden="0" w:uiPriority="68" w:unhideWhenUsed="0"/>
+    <w:lsdException w:name="Medium Grid 3 Accent 4" w:semiHidden="0" w:uiPriority="69" w:unhideWhenUsed="0"/>
+    <w:lsdException w:name="Dark List Accent 4" w:semiHidden="0" w:uiPriority="70" w:unhideWhenUsed="0"/>
+    <w:lsdException w:name="Colorful Shading Accent 4" w:semiHidden="0" w:uiPriority="71" w:unhideWhenUsed="0"/>
+    <w:lsdException w:name="Colorful List Accent 4" w:semiHidden="0" w:uiPriority="72" w:unhideWhenUsed="0"/>
+    <w:lsdException w:name="Colorful Grid Accent 4" w:semiHidden="0" w:uiPriority="73" w:unhideWhenUsed="0"/>
+    <w:lsdException w:name="Light Shading Accent 5" w:semiHidden="0" w:uiPriority="60" w:unhideWhenUsed="0"/>
+    <w:lsdException w:name="Light List Accent 5" w:semiHidden="0" w:uiPriority="61" w:unhideWhenUsed="0"/>
+    <w:lsdException w:name="Light Grid Accent 5" w:semiHidden="0" w:uiPriority="62" w:unhideWhenUsed="0"/>
+    <w:lsdException w:name="Medium Shading 1 Accent 5" w:semiHidden="0" w:uiPriority="63" w:unhideWhenUsed="0"/>
+    <w:lsdException w:name="Medium Shading 2 Accent 5" w:semiHidden="0" w:uiPriority="64" w:unhideWhenUsed="0"/>
+    <w:lsdException w:name="Medium List 1 Accent 5" w:semiHidden="0" w:uiPriority="65" w:unhideWhenUsed="0"/>
+    <w:lsdException w:name="Medium List 2 Accent 5" w:semiHidden="0" w:uiPriority="66" w:unhideWhenUsed="0"/>
+    <w:lsdException w:name="Medium Grid 1 Accent 5" w:semiHidden="0" w:uiPriority="67" w:unhideWhenUsed="0"/>
+    <w:lsdException w:name="Medium Grid 2 Accent 5" w:semiHidden="0" w:uiPriority="68" w:unhideWhenUsed="0"/>
+    <w:lsdException w:name="Medium Grid 3 Accent 5" w:semiHidden="0" w:uiPriority="69" w:unhideWhenUsed="0"/>
+    <w:lsdException w:name="Dark List Accent 5" w:semiHidden="0" w:uiPriority="70" w:unhideWhenUsed="0"/>
+    <w:lsdException w:name="Colorful Shading Accent 5" w:semiHidden="0" w:uiPriority="71" w:unhideWhenUsed="0"/>
+    <w:lsdException w:name="Colorful List Accent 5" w:semiHidden="0" w:uiPriority="72" w:unhideWhenUsed="0"/>
+    <w:lsdException w:name="Colorful Grid Accent 5" w:semiHidden="0" w:uiPriority="73" w:unhideWhenUsed="0"/>
+    <w:lsdException w:name="Light Shading Accent 6" w:semiHidden="0" w:uiPriority="60" w:unhideWhenUsed="0"/>
+    <w:lsdException w:name="Light List Accent 6" w:semiHidden="0" w:uiPriority="61" w:unhideWhenUsed="0"/>
+    <w:lsdException w:name="Light Grid Accent 6" w:semiHidden="0" w:uiPriority="62" w:unhideWhenUsed="0"/>
+    <w:lsdException w:name="Medium Shading 1 Accent 6" w:semiHidden="0" w:uiPriority="63" w:unhideWhenUsed="0"/>
+    <w:lsdException w:name="Medium Shading 2 Accent 6" w:semiHidden="0" w:uiPriority="64" w:unhideWhenUsed="0"/>
+    <w:lsdException w:name="Medium List 1 Accent 6" w:semiHidden="0" w:uiPriority="65" w:unhideWhenUsed="0"/>
+    <w:lsdException w:name="Medium List 2 Accent 6" w:semiHidden="0" w:uiPriority="66" w:unhideWhenUsed="0"/>
+    <w:lsdException w:name="Medium Grid 1 Accent 6" w:semiHidden="0" w:uiPriority="67" w:unhideWhenUsed="0"/>
+    <w:lsdException w:name="Medium Grid 2 Accent 6" w:semiHidden="0" w:uiPriority="68" w:unhideWhenUsed="0"/>
+    <w:lsdException w:name="Medium Grid 3 Accent 6" w:semiHidden="0" w:uiPriority="69" w:unhideWhenUsed="0"/>
+    <w:lsdException w:name="Dark List Accent 6" w:semiHidden="0" w:uiPriority="70" w:unhideWhenUsed="0"/>
+    <w:lsdException w:name="Colorful Shading Accent 6" w:semiHidden="0" w:uiPriority="71" w:unhideWhenUsed="0"/>
+    <w:lsdException w:name="Colorful List Accent 6" w:semiHidden="0" w:uiPriority="72" w:unhideWhenUsed="0"/>
+    <w:lsdException w:name="Colorful Grid Accent 6" w:semiHidden="0" w:uiPriority="73" w:unhideWhenUsed="0"/>
+    <w:lsdException w:name="Subtle Emphasis" w:semiHidden="0" w:uiPriority="19" w:unhideWhenUsed="0" w:qFormat="1"/>
+    <w:lsdException w:name="Intense Emphasis" w:semiHidden="0" w:uiPriority="21" w:unhideWhenUsed="0" w:qFormat="1"/>
+    <w:lsdException w:name="Subtle Reference" w:semiHidden="0" w:uiPriority="31" w:unhideWhenUsed="0" w:qFormat="1"/>
+    <w:lsdException w:name="Intense Reference" w:semiHidden="0" w:uiPriority="32" w:unhideWhenUsed="0" w:qFormat="1"/>
+    <w:lsdException w:name="Book Title" w:semiHidden="0" w:uiPriority="33" w:unhideWhenUsed="0" w:qFormat="1"/>
+    <w:lsdException w:name="Bibliography" w:uiPriority="37"/>
+    <w:lsdException w:name="TOC Heading" w:uiPriority="39" w:qFormat="1"/>
   </w:latentStyles>
   <w:style w:type="paragraph" w:default="1" w:styleId="Normalny">
     <w:name w:val="Normal"/>
@@ -7151,6 +7016,7 @@
     <w:uiPriority w:val="99"/>
     <w:semiHidden/>
     <w:unhideWhenUsed/>
+    <w:qFormat/>
     <w:tblPr>
       <w:tblInd w:w="0" w:type="dxa"/>
       <w:tblCellMar>
@@ -7309,6 +7175,7 @@
       <w:spacing w:after="0" w:line="240" w:lineRule="auto"/>
     </w:pPr>
     <w:tblPr>
+      <w:tblInd w:w="0" w:type="dxa"/>
       <w:tblBorders>
         <w:top w:val="single" w:sz="4" w:space="0" w:color="auto"/>
         <w:left w:val="single" w:sz="4" w:space="0" w:color="auto"/>
@@ -7317,6 +7184,12 @@
         <w:insideH w:val="single" w:sz="4" w:space="0" w:color="auto"/>
         <w:insideV w:val="single" w:sz="4" w:space="0" w:color="auto"/>
       </w:tblBorders>
+      <w:tblCellMar>
+        <w:top w:w="0" w:type="dxa"/>
+        <w:left w:w="108" w:type="dxa"/>
+        <w:bottom w:w="0" w:type="dxa"/>
+        <w:right w:w="108" w:type="dxa"/>
+      </w:tblCellMar>
     </w:tblPr>
   </w:style>
   <w:style w:type="paragraph" w:styleId="Tekstdymka">
@@ -7353,7 +7226,7 @@
 </file>
 
 <file path=word/glossary/document.xml><?xml version="1.0" encoding="utf-8"?>
-<w:glossaryDocument xmlns:wpc="http://schemas.microsoft.com/office/word/2010/wordprocessingCanvas" xmlns:cx="http://schemas.microsoft.com/office/drawing/2014/chartex" xmlns:cx1="http://schemas.microsoft.com/office/drawing/2015/9/8/chartex" xmlns:cx2="http://schemas.microsoft.com/office/drawing/2015/10/21/chartex" xmlns:cx3="http://schemas.microsoft.com/office/drawing/2016/5/9/chartex" xmlns:cx4="http://schemas.microsoft.com/office/drawing/2016/5/10/chartex" xmlns:cx5="http://schemas.microsoft.com/office/drawing/2016/5/11/chartex" xmlns:cx6="http://schemas.microsoft.com/office/drawing/2016/5/12/chartex" xmlns:cx7="http://schemas.microsoft.com/office/drawing/2016/5/13/chartex" xmlns:cx8="http://schemas.microsoft.com/office/drawing/2016/5/14/chartex" xmlns:mc="http://schemas.openxmlformats.org/markup-compatibility/2006" xmlns:aink="http://schemas.microsoft.com/office/drawing/2016/ink" xmlns:am3d="http://schemas.microsoft.com/office/drawing/2017/model3d" xmlns:o="urn:schemas-microsoft-com:office:office" xmlns:oel="http://schemas.microsoft.com/office/2019/extlst" xmlns:r="http://schemas.openxmlformats.org/officeDocument/2006/relationships" xmlns:m="http://schemas.openxmlformats.org/officeDocument/2006/math" xmlns:v="urn:schemas-microsoft-com:vml" xmlns:wp14="http://schemas.microsoft.com/office/word/2010/wordprocessingDrawing" xmlns:wp="http://schemas.openxmlformats.org/drawingml/2006/wordprocessingDrawing" xmlns:w10="urn:schemas-microsoft-com:office:word" xmlns:w="http://schemas.openxmlformats.org/wordprocessingml/2006/main" xmlns:w14="http://schemas.microsoft.com/office/word/2010/wordml" xmlns:w15="http://schemas.microsoft.com/office/word/2012/wordml" xmlns:w16cex="http://schemas.microsoft.com/office/word/2018/wordml/cex" xmlns:w16cid="http://schemas.microsoft.com/office/word/2016/wordml/cid" xmlns:w16="http://schemas.microsoft.com/office/word/2018/wordml" xmlns:w16du="http://schemas.microsoft.com/office/word/2023/wordml/word16du" xmlns:w16sdtdh="http://schemas.microsoft.com/office/word/2020/wordml/sdtdatahash" xmlns:w16se="http://schemas.microsoft.com/office/word/2015/wordml/symex" xmlns:wpg="http://schemas.microsoft.com/office/word/2010/wordprocessingGroup" xmlns:wpi="http://schemas.microsoft.com/office/word/2010/wordprocessingInk" xmlns:wne="http://schemas.microsoft.com/office/word/2006/wordml" xmlns:wps="http://schemas.microsoft.com/office/word/2010/wordprocessingShape" mc:Ignorable="w14 w15 w16se w16cid w16 w16cex w16sdtdh w16du wp14">
+<w:glossaryDocument xmlns:ve="http://schemas.openxmlformats.org/markup-compatibility/2006" xmlns:o="urn:schemas-microsoft-com:office:office" xmlns:r="http://schemas.openxmlformats.org/officeDocument/2006/relationships" xmlns:m="http://schemas.openxmlformats.org/officeDocument/2006/math" xmlns:v="urn:schemas-microsoft-com:vml" xmlns:wp="http://schemas.openxmlformats.org/drawingml/2006/wordprocessingDrawing" xmlns:w10="urn:schemas-microsoft-com:office:word" xmlns:w="http://schemas.openxmlformats.org/wordprocessingml/2006/main" xmlns:wne="http://schemas.microsoft.com/office/word/2006/wordml">
   <w:docParts>
     <w:docPart>
       <w:docPartPr>
@@ -7391,7 +7264,7 @@
 </file>
 
 <file path=word/glossary/fontTable.xml><?xml version="1.0" encoding="utf-8"?>
-<w:fonts xmlns:mc="http://schemas.openxmlformats.org/markup-compatibility/2006" xmlns:r="http://schemas.openxmlformats.org/officeDocument/2006/relationships" xmlns:w="http://schemas.openxmlformats.org/wordprocessingml/2006/main" xmlns:w14="http://schemas.microsoft.com/office/word/2010/wordml" xmlns:w15="http://schemas.microsoft.com/office/word/2012/wordml" xmlns:w16cex="http://schemas.microsoft.com/office/word/2018/wordml/cex" xmlns:w16cid="http://schemas.microsoft.com/office/word/2016/wordml/cid" xmlns:w16="http://schemas.microsoft.com/office/word/2018/wordml" xmlns:w16du="http://schemas.microsoft.com/office/word/2023/wordml/word16du" xmlns:w16sdtdh="http://schemas.microsoft.com/office/word/2020/wordml/sdtdatahash" xmlns:w16se="http://schemas.microsoft.com/office/word/2015/wordml/symex" mc:Ignorable="w14 w15 w16se w16cid w16 w16cex w16sdtdh w16du">
+<w:fonts xmlns:r="http://schemas.openxmlformats.org/officeDocument/2006/relationships" xmlns:w="http://schemas.openxmlformats.org/wordprocessingml/2006/main">
   <w:font w:name="Times New Roman">
     <w:panose1 w:val="02020603050405020304"/>
     <w:charset w:val="EE"/>
@@ -7425,7 +7298,7 @@
     <w:charset w:val="EE"/>
     <w:family w:val="swiss"/>
     <w:pitch w:val="variable"/>
-    <w:sig w:usb0="E4002EFF" w:usb1="C200247B" w:usb2="00000009" w:usb3="00000000" w:csb0="000001FF" w:csb1="00000000"/>
+    <w:sig w:usb0="E4002EFF" w:usb1="C000247B" w:usb2="00000009" w:usb3="00000000" w:csb0="000001FF" w:csb1="00000000"/>
   </w:font>
   <w:font w:name="Cambria">
     <w:panose1 w:val="02040503050406030204"/>
@@ -7436,37 +7309,22 @@
   </w:font>
   <w:font w:name="Tahoma">
     <w:panose1 w:val="020B0604030504040204"/>
-    <w:charset w:val="00"/>
-    <w:family w:val="swiss"/>
-    <w:notTrueType/>
-    <w:pitch w:val="variable"/>
-    <w:sig w:usb0="00000003" w:usb1="00000000" w:usb2="00000000" w:usb3="00000000" w:csb0="00000001" w:csb1="00000000"/>
-  </w:font>
-  <w:font w:name="Aptos">
-    <w:charset w:val="00"/>
+    <w:charset w:val="EE"/>
     <w:family w:val="swiss"/>
     <w:pitch w:val="variable"/>
-    <w:sig w:usb0="20000287" w:usb1="00000003" w:usb2="00000000" w:usb3="00000000" w:csb0="0000019F" w:csb1="00000000"/>
-  </w:font>
-  <w:font w:name="Aptos Display">
-    <w:charset w:val="00"/>
-    <w:family w:val="swiss"/>
-    <w:pitch w:val="variable"/>
-    <w:sig w:usb0="20000287" w:usb1="00000003" w:usb2="00000000" w:usb3="00000000" w:csb0="0000019F" w:csb1="00000000"/>
+    <w:sig w:usb0="E1002EFF" w:usb1="C000605B" w:usb2="00000029" w:usb3="00000000" w:csb0="000101FF" w:csb1="00000000"/>
   </w:font>
 </w:fonts>
 </file>
 
 <file path=word/glossary/settings.xml><?xml version="1.0" encoding="utf-8"?>
-<w:settings xmlns:mc="http://schemas.openxmlformats.org/markup-compatibility/2006" xmlns:o="urn:schemas-microsoft-com:office:office" xmlns:r="http://schemas.openxmlformats.org/officeDocument/2006/relationships" xmlns:m="http://schemas.openxmlformats.org/officeDocument/2006/math" xmlns:v="urn:schemas-microsoft-com:vml" xmlns:w10="urn:schemas-microsoft-com:office:word" xmlns:w="http://schemas.openxmlformats.org/wordprocessingml/2006/main" xmlns:w14="http://schemas.microsoft.com/office/word/2010/wordml" xmlns:w15="http://schemas.microsoft.com/office/word/2012/wordml" xmlns:w16cex="http://schemas.microsoft.com/office/word/2018/wordml/cex" xmlns:w16cid="http://schemas.microsoft.com/office/word/2016/wordml/cid" xmlns:w16="http://schemas.microsoft.com/office/word/2018/wordml" xmlns:w16du="http://schemas.microsoft.com/office/word/2023/wordml/word16du" xmlns:w16sdtdh="http://schemas.microsoft.com/office/word/2020/wordml/sdtdatahash" xmlns:w16se="http://schemas.microsoft.com/office/word/2015/wordml/symex" xmlns:sl="http://schemas.openxmlformats.org/schemaLibrary/2006/main" mc:Ignorable="w14 w15 w16se w16cid w16 w16cex w16sdtdh w16du">
+<w:settings xmlns:o="urn:schemas-microsoft-com:office:office" xmlns:r="http://schemas.openxmlformats.org/officeDocument/2006/relationships" xmlns:m="http://schemas.openxmlformats.org/officeDocument/2006/math" xmlns:v="urn:schemas-microsoft-com:vml" xmlns:w10="urn:schemas-microsoft-com:office:word" xmlns:w="http://schemas.openxmlformats.org/wordprocessingml/2006/main" xmlns:sl="http://schemas.openxmlformats.org/schemaLibrary/2006/main">
   <w:view w:val="normal"/>
   <w:defaultTabStop w:val="708"/>
   <w:hyphenationZone w:val="425"/>
   <w:characterSpacingControl w:val="doNotCompress"/>
   <w:compat>
     <w:useFELayout/>
-    <w:compatSetting w:name="compatibilityMode" w:uri="http://schemas.microsoft.com/office/word" w:val="12"/>
-    <w:compatSetting w:name="useWord2013TrackBottomHyphenation" w:uri="http://schemas.microsoft.com/office/word" w:val="1"/>
   </w:compat>
   <w:rsids>
     <w:rsidRoot w:val="00EA0AF6"/>
@@ -7478,12 +7336,13 @@
     <w:rsid w:val="00B53622"/>
     <w:rsid w:val="00C60060"/>
     <w:rsid w:val="00EA0AF6"/>
+    <w:rsid w:val="00FE46DA"/>
   </w:rsids>
   <m:mathPr>
     <m:mathFont m:val="Cambria Math"/>
     <m:brkBin m:val="before"/>
     <m:brkBinSub m:val="--"/>
-    <m:smallFrac m:val="0"/>
+    <m:smallFrac m:val="off"/>
     <m:dispDef/>
     <m:lMargin m:val="0"/>
     <m:rMargin m:val="0"/>
@@ -7500,7 +7359,7 @@
 </file>
 
 <file path=word/glossary/styles.xml><?xml version="1.0" encoding="utf-8"?>
-<w:styles xmlns:mc="http://schemas.openxmlformats.org/markup-compatibility/2006" xmlns:r="http://schemas.openxmlformats.org/officeDocument/2006/relationships" xmlns:w="http://schemas.openxmlformats.org/wordprocessingml/2006/main" xmlns:w14="http://schemas.microsoft.com/office/word/2010/wordml" xmlns:w15="http://schemas.microsoft.com/office/word/2012/wordml" xmlns:w16cex="http://schemas.microsoft.com/office/word/2018/wordml/cex" xmlns:w16cid="http://schemas.microsoft.com/office/word/2016/wordml/cid" xmlns:w16="http://schemas.microsoft.com/office/word/2018/wordml" xmlns:w16du="http://schemas.microsoft.com/office/word/2023/wordml/word16du" xmlns:w16sdtdh="http://schemas.microsoft.com/office/word/2020/wordml/sdtdatahash" xmlns:w16se="http://schemas.microsoft.com/office/word/2015/wordml/symex" mc:Ignorable="w14 w15 w16se w16cid w16 w16cex w16sdtdh w16du">
+<w:styles xmlns:r="http://schemas.openxmlformats.org/officeDocument/2006/relationships" xmlns:w="http://schemas.openxmlformats.org/wordprocessingml/2006/main">
   <w:docDefaults>
     <w:rPrDefault>
       <w:rPr>
@@ -7516,383 +7375,144 @@
       </w:pPr>
     </w:pPrDefault>
   </w:docDefaults>
-  <w:latentStyles w:defLockedState="0" w:defUIPriority="99" w:defSemiHidden="0" w:defUnhideWhenUsed="0" w:defQFormat="0" w:count="376">
-    <w:lsdException w:name="Normal" w:uiPriority="0" w:qFormat="1"/>
-    <w:lsdException w:name="heading 1" w:uiPriority="9" w:qFormat="1"/>
-    <w:lsdException w:name="heading 2" w:semiHidden="1" w:uiPriority="9" w:unhideWhenUsed="1" w:qFormat="1"/>
-    <w:lsdException w:name="heading 3" w:semiHidden="1" w:uiPriority="9" w:unhideWhenUsed="1" w:qFormat="1"/>
-    <w:lsdException w:name="heading 4" w:semiHidden="1" w:uiPriority="9" w:unhideWhenUsed="1" w:qFormat="1"/>
-    <w:lsdException w:name="heading 5" w:semiHidden="1" w:uiPriority="9" w:unhideWhenUsed="1" w:qFormat="1"/>
-    <w:lsdException w:name="heading 6" w:semiHidden="1" w:uiPriority="9" w:unhideWhenUsed="1" w:qFormat="1"/>
-    <w:lsdException w:name="heading 7" w:semiHidden="1" w:uiPriority="9" w:unhideWhenUsed="1" w:qFormat="1"/>
-    <w:lsdException w:name="heading 8" w:semiHidden="1" w:uiPriority="9" w:unhideWhenUsed="1" w:qFormat="1"/>
-    <w:lsdException w:name="heading 9" w:semiHidden="1" w:uiPriority="9" w:unhideWhenUsed="1" w:qFormat="1"/>
-    <w:lsdException w:name="index 1" w:semiHidden="1" w:unhideWhenUsed="1"/>
-    <w:lsdException w:name="index 2" w:semiHidden="1" w:unhideWhenUsed="1"/>
-    <w:lsdException w:name="index 3" w:semiHidden="1" w:unhideWhenUsed="1"/>
-    <w:lsdException w:name="index 4" w:semiHidden="1" w:unhideWhenUsed="1"/>
-    <w:lsdException w:name="index 5" w:semiHidden="1" w:unhideWhenUsed="1"/>
-    <w:lsdException w:name="index 6" w:semiHidden="1" w:unhideWhenUsed="1"/>
-    <w:lsdException w:name="index 7" w:semiHidden="1" w:unhideWhenUsed="1"/>
-    <w:lsdException w:name="index 8" w:semiHidden="1" w:unhideWhenUsed="1"/>
-    <w:lsdException w:name="index 9" w:semiHidden="1" w:unhideWhenUsed="1"/>
-    <w:lsdException w:name="toc 1" w:semiHidden="1" w:uiPriority="39" w:unhideWhenUsed="1"/>
-    <w:lsdException w:name="toc 2" w:semiHidden="1" w:uiPriority="39" w:unhideWhenUsed="1"/>
-    <w:lsdException w:name="toc 3" w:semiHidden="1" w:uiPriority="39" w:unhideWhenUsed="1"/>
-    <w:lsdException w:name="toc 4" w:semiHidden="1" w:uiPriority="39" w:unhideWhenUsed="1"/>
-    <w:lsdException w:name="toc 5" w:semiHidden="1" w:uiPriority="39" w:unhideWhenUsed="1"/>
-    <w:lsdException w:name="toc 6" w:semiHidden="1" w:uiPriority="39" w:unhideWhenUsed="1"/>
-    <w:lsdException w:name="toc 7" w:semiHidden="1" w:uiPriority="39" w:unhideWhenUsed="1"/>
-    <w:lsdException w:name="toc 8" w:semiHidden="1" w:uiPriority="39" w:unhideWhenUsed="1"/>
-    <w:lsdException w:name="toc 9" w:semiHidden="1" w:uiPriority="39" w:unhideWhenUsed="1"/>
-    <w:lsdException w:name="Normal Indent" w:semiHidden="1" w:unhideWhenUsed="1"/>
-    <w:lsdException w:name="footnote text" w:semiHidden="1" w:unhideWhenUsed="1"/>
-    <w:lsdException w:name="annotation text" w:semiHidden="1" w:unhideWhenUsed="1"/>
-    <w:lsdException w:name="header" w:semiHidden="1" w:unhideWhenUsed="1"/>
-    <w:lsdException w:name="footer" w:semiHidden="1" w:unhideWhenUsed="1"/>
-    <w:lsdException w:name="index heading" w:semiHidden="1" w:unhideWhenUsed="1"/>
-    <w:lsdException w:name="caption" w:semiHidden="1" w:uiPriority="35" w:unhideWhenUsed="1" w:qFormat="1"/>
-    <w:lsdException w:name="table of figures" w:semiHidden="1" w:unhideWhenUsed="1"/>
-    <w:lsdException w:name="envelope address" w:semiHidden="1" w:unhideWhenUsed="1"/>
-    <w:lsdException w:name="envelope return" w:semiHidden="1" w:unhideWhenUsed="1"/>
-    <w:lsdException w:name="footnote reference" w:semiHidden="1" w:unhideWhenUsed="1"/>
-    <w:lsdException w:name="annotation reference" w:semiHidden="1" w:unhideWhenUsed="1"/>
-    <w:lsdException w:name="line number" w:semiHidden="1" w:unhideWhenUsed="1"/>
-    <w:lsdException w:name="page number" w:semiHidden="1" w:unhideWhenUsed="1"/>
-    <w:lsdException w:name="endnote reference" w:semiHidden="1" w:unhideWhenUsed="1"/>
-    <w:lsdException w:name="endnote text" w:semiHidden="1" w:unhideWhenUsed="1"/>
-    <w:lsdException w:name="table of authorities" w:semiHidden="1" w:unhideWhenUsed="1"/>
-    <w:lsdException w:name="macro" w:semiHidden="1" w:unhideWhenUsed="1"/>
-    <w:lsdException w:name="toa heading" w:semiHidden="1" w:unhideWhenUsed="1"/>
-    <w:lsdException w:name="List" w:semiHidden="1" w:unhideWhenUsed="1"/>
-    <w:lsdException w:name="List Bullet" w:semiHidden="1" w:unhideWhenUsed="1"/>
-    <w:lsdException w:name="List Number" w:semiHidden="1" w:unhideWhenUsed="1"/>
-    <w:lsdException w:name="List 2" w:semiHidden="1" w:unhideWhenUsed="1"/>
-    <w:lsdException w:name="List 3" w:semiHidden="1" w:unhideWhenUsed="1"/>
-    <w:lsdException w:name="List 4" w:semiHidden="1" w:unhideWhenUsed="1"/>
-    <w:lsdException w:name="List 5" w:semiHidden="1" w:unhideWhenUsed="1"/>
-    <w:lsdException w:name="List Bullet 2" w:semiHidden="1" w:unhideWhenUsed="1"/>
-    <w:lsdException w:name="List Bullet 3" w:semiHidden="1" w:unhideWhenUsed="1"/>
-    <w:lsdException w:name="List Bullet 4" w:semiHidden="1" w:unhideWhenUsed="1"/>
-    <w:lsdException w:name="List Bullet 5" w:semiHidden="1" w:unhideWhenUsed="1"/>
-    <w:lsdException w:name="List Number 2" w:semiHidden="1" w:unhideWhenUsed="1"/>
-    <w:lsdException w:name="List Number 3" w:semiHidden="1" w:unhideWhenUsed="1"/>
-    <w:lsdException w:name="List Number 4" w:semiHidden="1" w:unhideWhenUsed="1"/>
-    <w:lsdException w:name="List Number 5" w:semiHidden="1" w:unhideWhenUsed="1"/>
-    <w:lsdException w:name="Title" w:uiPriority="10" w:qFormat="1"/>
-    <w:lsdException w:name="Closing" w:semiHidden="1" w:unhideWhenUsed="1"/>
-    <w:lsdException w:name="Signature" w:semiHidden="1" w:unhideWhenUsed="1"/>
-    <w:lsdException w:name="Default Paragraph Font" w:semiHidden="1" w:uiPriority="1" w:unhideWhenUsed="1"/>
-    <w:lsdException w:name="Body Text" w:semiHidden="1" w:unhideWhenUsed="1"/>
-    <w:lsdException w:name="Body Text Indent" w:semiHidden="1" w:unhideWhenUsed="1"/>
-    <w:lsdException w:name="List Continue" w:semiHidden="1" w:unhideWhenUsed="1"/>
-    <w:lsdException w:name="List Continue 2" w:semiHidden="1" w:unhideWhenUsed="1"/>
-    <w:lsdException w:name="List Continue 3" w:semiHidden="1" w:unhideWhenUsed="1"/>
-    <w:lsdException w:name="List Continue 4" w:semiHidden="1" w:unhideWhenUsed="1"/>
-    <w:lsdException w:name="List Continue 5" w:semiHidden="1" w:unhideWhenUsed="1"/>
-    <w:lsdException w:name="Message Header" w:semiHidden="1" w:unhideWhenUsed="1"/>
-    <w:lsdException w:name="Subtitle" w:uiPriority="11" w:qFormat="1"/>
-    <w:lsdException w:name="Salutation" w:semiHidden="1" w:unhideWhenUsed="1"/>
-    <w:lsdException w:name="Date" w:semiHidden="1" w:unhideWhenUsed="1"/>
-    <w:lsdException w:name="Body Text First Indent" w:semiHidden="1" w:unhideWhenUsed="1"/>
-    <w:lsdException w:name="Body Text First Indent 2" w:semiHidden="1" w:unhideWhenUsed="1"/>
-    <w:lsdException w:name="Note Heading" w:semiHidden="1" w:unhideWhenUsed="1"/>
-    <w:lsdException w:name="Body Text 2" w:semiHidden="1" w:unhideWhenUsed="1"/>
-    <w:lsdException w:name="Body Text 3" w:semiHidden="1" w:unhideWhenUsed="1"/>
-    <w:lsdException w:name="Body Text Indent 2" w:semiHidden="1" w:unhideWhenUsed="1"/>
-    <w:lsdException w:name="Body Text Indent 3" w:semiHidden="1" w:unhideWhenUsed="1"/>
-    <w:lsdException w:name="Block Text" w:semiHidden="1" w:unhideWhenUsed="1"/>
-    <w:lsdException w:name="Hyperlink" w:semiHidden="1" w:unhideWhenUsed="1"/>
-    <w:lsdException w:name="FollowedHyperlink" w:semiHidden="1" w:unhideWhenUsed="1"/>
-    <w:lsdException w:name="Strong" w:uiPriority="22" w:qFormat="1"/>
-    <w:lsdException w:name="Emphasis" w:uiPriority="20" w:qFormat="1"/>
-    <w:lsdException w:name="Document Map" w:semiHidden="1" w:unhideWhenUsed="1"/>
-    <w:lsdException w:name="Plain Text" w:semiHidden="1" w:unhideWhenUsed="1"/>
-    <w:lsdException w:name="E-mail Signature" w:semiHidden="1" w:unhideWhenUsed="1"/>
-    <w:lsdException w:name="HTML Top of Form" w:semiHidden="1" w:unhideWhenUsed="1"/>
-    <w:lsdException w:name="HTML Bottom of Form" w:semiHidden="1" w:unhideWhenUsed="1"/>
-    <w:lsdException w:name="Normal (Web)" w:semiHidden="1" w:unhideWhenUsed="1"/>
-    <w:lsdException w:name="HTML Acronym" w:semiHidden="1" w:unhideWhenUsed="1"/>
-    <w:lsdException w:name="HTML Address" w:semiHidden="1" w:unhideWhenUsed="1"/>
-    <w:lsdException w:name="HTML Cite" w:semiHidden="1" w:unhideWhenUsed="1"/>
-    <w:lsdException w:name="HTML Code" w:semiHidden="1" w:unhideWhenUsed="1"/>
-    <w:lsdException w:name="HTML Definition" w:semiHidden="1" w:unhideWhenUsed="1"/>
-    <w:lsdException w:name="HTML Keyboard" w:semiHidden="1" w:unhideWhenUsed="1"/>
-    <w:lsdException w:name="HTML Preformatted" w:semiHidden="1" w:unhideWhenUsed="1"/>
-    <w:lsdException w:name="HTML Sample" w:semiHidden="1" w:unhideWhenUsed="1"/>
-    <w:lsdException w:name="HTML Typewriter" w:semiHidden="1" w:unhideWhenUsed="1"/>
-    <w:lsdException w:name="HTML Variable" w:semiHidden="1" w:unhideWhenUsed="1"/>
-    <w:lsdException w:name="Normal Table" w:semiHidden="1" w:unhideWhenUsed="1"/>
-    <w:lsdException w:name="annotation subject" w:semiHidden="1" w:unhideWhenUsed="1"/>
-    <w:lsdException w:name="No List" w:semiHidden="1" w:unhideWhenUsed="1"/>
-    <w:lsdException w:name="Outline List 1" w:semiHidden="1" w:unhideWhenUsed="1"/>
-    <w:lsdException w:name="Outline List 2" w:semiHidden="1" w:unhideWhenUsed="1"/>
-    <w:lsdException w:name="Outline List 3" w:semiHidden="1" w:unhideWhenUsed="1"/>
-    <w:lsdException w:name="Table Simple 1" w:semiHidden="1" w:unhideWhenUsed="1"/>
-    <w:lsdException w:name="Table Simple 2" w:semiHidden="1" w:unhideWhenUsed="1"/>
-    <w:lsdException w:name="Table Simple 3" w:semiHidden="1" w:unhideWhenUsed="1"/>
-    <w:lsdException w:name="Table Classic 1" w:semiHidden="1" w:unhideWhenUsed="1"/>
-    <w:lsdException w:name="Table Classic 2" w:semiHidden="1" w:unhideWhenUsed="1"/>
-    <w:lsdException w:name="Table Classic 3" w:semiHidden="1" w:unhideWhenUsed="1"/>
-    <w:lsdException w:name="Table Classic 4" w:semiHidden="1" w:unhideWhenUsed="1"/>
-    <w:lsdException w:name="Table Colorful 1" w:semiHidden="1" w:unhideWhenUsed="1"/>
-    <w:lsdException w:name="Table Colorful 2" w:semiHidden="1" w:unhideWhenUsed="1"/>
-    <w:lsdException w:name="Table Colorful 3" w:semiHidden="1" w:unhideWhenUsed="1"/>
-    <w:lsdException w:name="Table Columns 1" w:semiHidden="1" w:unhideWhenUsed="1"/>
-    <w:lsdException w:name="Table Columns 2" w:semiHidden="1" w:unhideWhenUsed="1"/>
-    <w:lsdException w:name="Table Columns 3" w:semiHidden="1" w:unhideWhenUsed="1"/>
-    <w:lsdException w:name="Table Columns 4" w:semiHidden="1" w:unhideWhenUsed="1"/>
-    <w:lsdException w:name="Table Columns 5" w:semiHidden="1" w:unhideWhenUsed="1"/>
-    <w:lsdException w:name="Table Grid 1" w:semiHidden="1" w:unhideWhenUsed="1"/>
-    <w:lsdException w:name="Table Grid 2" w:semiHidden="1" w:unhideWhenUsed="1"/>
-    <w:lsdException w:name="Table Grid 3" w:semiHidden="1" w:unhideWhenUsed="1"/>
-    <w:lsdException w:name="Table Grid 4" w:semiHidden="1" w:unhideWhenUsed="1"/>
-    <w:lsdException w:name="Table Grid 5" w:semiHidden="1" w:unhideWhenUsed="1"/>
-    <w:lsdException w:name="Table Grid 6" w:semiHidden="1" w:unhideWhenUsed="1"/>
-    <w:lsdException w:name="Table Grid 7" w:semiHidden="1" w:unhideWhenUsed="1"/>
-    <w:lsdException w:name="Table Grid 8" w:semiHidden="1" w:unhideWhenUsed="1"/>
-    <w:lsdException w:name="Table List 1" w:semiHidden="1" w:unhideWhenUsed="1"/>
-    <w:lsdException w:name="Table List 2" w:semiHidden="1" w:unhideWhenUsed="1"/>
-    <w:lsdException w:name="Table List 3" w:semiHidden="1" w:unhideWhenUsed="1"/>
-    <w:lsdException w:name="Table List 4" w:semiHidden="1" w:unhideWhenUsed="1"/>
-    <w:lsdException w:name="Table List 5" w:semiHidden="1" w:unhideWhenUsed="1"/>
-    <w:lsdException w:name="Table List 6" w:semiHidden="1" w:unhideWhenUsed="1"/>
-    <w:lsdException w:name="Table List 7" w:semiHidden="1" w:unhideWhenUsed="1"/>
-    <w:lsdException w:name="Table List 8" w:semiHidden="1" w:unhideWhenUsed="1"/>
-    <w:lsdException w:name="Table 3D effects 1" w:semiHidden="1" w:unhideWhenUsed="1"/>
-    <w:lsdException w:name="Table 3D effects 2" w:semiHidden="1" w:unhideWhenUsed="1"/>
-    <w:lsdException w:name="Table 3D effects 3" w:semiHidden="1" w:unhideWhenUsed="1"/>
-    <w:lsdException w:name="Table Contemporary" w:semiHidden="1" w:unhideWhenUsed="1"/>
-    <w:lsdException w:name="Table Elegant" w:semiHidden="1" w:unhideWhenUsed="1"/>
-    <w:lsdException w:name="Table Professional" w:semiHidden="1" w:unhideWhenUsed="1"/>
-    <w:lsdException w:name="Table Subtle 1" w:semiHidden="1" w:unhideWhenUsed="1"/>
-    <w:lsdException w:name="Table Subtle 2" w:semiHidden="1" w:unhideWhenUsed="1"/>
-    <w:lsdException w:name="Table Web 1" w:semiHidden="1" w:unhideWhenUsed="1"/>
-    <w:lsdException w:name="Table Web 2" w:semiHidden="1" w:unhideWhenUsed="1"/>
-    <w:lsdException w:name="Table Web 3" w:semiHidden="1" w:unhideWhenUsed="1"/>
-    <w:lsdException w:name="Balloon Text" w:semiHidden="1" w:unhideWhenUsed="1"/>
-    <w:lsdException w:name="Table Grid" w:uiPriority="59"/>
-    <w:lsdException w:name="Table Theme" w:semiHidden="1" w:unhideWhenUsed="1"/>
-    <w:lsdException w:name="Placeholder Text" w:semiHidden="1"/>
-    <w:lsdException w:name="No Spacing" w:uiPriority="1" w:qFormat="1"/>
-    <w:lsdException w:name="Light Shading" w:uiPriority="60"/>
-    <w:lsdException w:name="Light List" w:uiPriority="61"/>
-    <w:lsdException w:name="Light Grid" w:uiPriority="62"/>
-    <w:lsdException w:name="Medium Shading 1" w:uiPriority="63"/>
-    <w:lsdException w:name="Medium Shading 2" w:uiPriority="64"/>
-    <w:lsdException w:name="Medium List 1" w:uiPriority="65"/>
-    <w:lsdException w:name="Medium List 2" w:uiPriority="66"/>
-    <w:lsdException w:name="Medium Grid 1" w:uiPriority="67"/>
-    <w:lsdException w:name="Medium Grid 2" w:uiPriority="68"/>
-    <w:lsdException w:name="Medium Grid 3" w:uiPriority="69"/>
-    <w:lsdException w:name="Dark List" w:uiPriority="70"/>
-    <w:lsdException w:name="Colorful Shading" w:uiPriority="71"/>
-    <w:lsdException w:name="Colorful List" w:uiPriority="72"/>
-    <w:lsdException w:name="Colorful Grid" w:uiPriority="73"/>
-    <w:lsdException w:name="Light Shading Accent 1" w:uiPriority="60"/>
-    <w:lsdException w:name="Light List Accent 1" w:uiPriority="61"/>
-    <w:lsdException w:name="Light Grid Accent 1" w:uiPriority="62"/>
-    <w:lsdException w:name="Medium Shading 1 Accent 1" w:uiPriority="63"/>
-    <w:lsdException w:name="Medium Shading 2 Accent 1" w:uiPriority="64"/>
-    <w:lsdException w:name="Medium List 1 Accent 1" w:uiPriority="65"/>
-    <w:lsdException w:name="Revision" w:semiHidden="1"/>
-    <w:lsdException w:name="List Paragraph" w:uiPriority="34" w:qFormat="1"/>
-    <w:lsdException w:name="Quote" w:uiPriority="29" w:qFormat="1"/>
-    <w:lsdException w:name="Intense Quote" w:uiPriority="30" w:qFormat="1"/>
-    <w:lsdException w:name="Medium List 2 Accent 1" w:uiPriority="66"/>
-    <w:lsdException w:name="Medium Grid 1 Accent 1" w:uiPriority="67"/>
-    <w:lsdException w:name="Medium Grid 2 Accent 1" w:uiPriority="68"/>
-    <w:lsdException w:name="Medium Grid 3 Accent 1" w:uiPriority="69"/>
-    <w:lsdException w:name="Dark List Accent 1" w:uiPriority="70"/>
-    <w:lsdException w:name="Colorful Shading Accent 1" w:uiPriority="71"/>
-    <w:lsdException w:name="Colorful List Accent 1" w:uiPriority="72"/>
-    <w:lsdException w:name="Colorful Grid Accent 1" w:uiPriority="73"/>
-    <w:lsdException w:name="Light Shading Accent 2" w:uiPriority="60"/>
-    <w:lsdException w:name="Light List Accent 2" w:uiPriority="61"/>
-    <w:lsdException w:name="Light Grid Accent 2" w:uiPriority="62"/>
-    <w:lsdException w:name="Medium Shading 1 Accent 2" w:uiPriority="63"/>
-    <w:lsdException w:name="Medium Shading 2 Accent 2" w:uiPriority="64"/>
-    <w:lsdException w:name="Medium List 1 Accent 2" w:uiPriority="65"/>
-    <w:lsdException w:name="Medium List 2 Accent 2" w:uiPriority="66"/>
-    <w:lsdException w:name="Medium Grid 1 Accent 2" w:uiPriority="67"/>
-    <w:lsdException w:name="Medium Grid 2 Accent 2" w:uiPriority="68"/>
-    <w:lsdException w:name="Medium Grid 3 Accent 2" w:uiPriority="69"/>
-    <w:lsdException w:name="Dark List Accent 2" w:uiPriority="70"/>
-    <w:lsdException w:name="Colorful Shading Accent 2" w:uiPriority="71"/>
-    <w:lsdException w:name="Colorful List Accent 2" w:uiPriority="72"/>
-    <w:lsdException w:name="Colorful Grid Accent 2" w:uiPriority="73"/>
-    <w:lsdException w:name="Light Shading Accent 3" w:uiPriority="60"/>
-    <w:lsdException w:name="Light List Accent 3" w:uiPriority="61"/>
-    <w:lsdException w:name="Light Grid Accent 3" w:uiPriority="62"/>
-    <w:lsdException w:name="Medium Shading 1 Accent 3" w:uiPriority="63"/>
-    <w:lsdException w:name="Medium Shading 2 Accent 3" w:uiPriority="64"/>
-    <w:lsdException w:name="Medium List 1 Accent 3" w:uiPriority="65"/>
-    <w:lsdException w:name="Medium List 2 Accent 3" w:uiPriority="66"/>
-    <w:lsdException w:name="Medium Grid 1 Accent 3" w:uiPriority="67"/>
-    <w:lsdException w:name="Medium Grid 2 Accent 3" w:uiPriority="68"/>
-    <w:lsdException w:name="Medium Grid 3 Accent 3" w:uiPriority="69"/>
-    <w:lsdException w:name="Dark List Accent 3" w:uiPriority="70"/>
-    <w:lsdException w:name="Colorful Shading Accent 3" w:uiPriority="71"/>
-    <w:lsdException w:name="Colorful List Accent 3" w:uiPriority="72"/>
-    <w:lsdException w:name="Colorful Grid Accent 3" w:uiPriority="73"/>
-    <w:lsdException w:name="Light Shading Accent 4" w:uiPriority="60"/>
-    <w:lsdException w:name="Light List Accent 4" w:uiPriority="61"/>
-    <w:lsdException w:name="Light Grid Accent 4" w:uiPriority="62"/>
-    <w:lsdException w:name="Medium Shading 1 Accent 4" w:uiPriority="63"/>
-    <w:lsdException w:name="Medium Shading 2 Accent 4" w:uiPriority="64"/>
-    <w:lsdException w:name="Medium List 1 Accent 4" w:uiPriority="65"/>
-    <w:lsdException w:name="Medium List 2 Accent 4" w:uiPriority="66"/>
-    <w:lsdException w:name="Medium Grid 1 Accent 4" w:uiPriority="67"/>
-    <w:lsdException w:name="Medium Grid 2 Accent 4" w:uiPriority="68"/>
-    <w:lsdException w:name="Medium Grid 3 Accent 4" w:uiPriority="69"/>
-    <w:lsdException w:name="Dark List Accent 4" w:uiPriority="70"/>
-    <w:lsdException w:name="Colorful Shading Accent 4" w:uiPriority="71"/>
-    <w:lsdException w:name="Colorful List Accent 4" w:uiPriority="72"/>
-    <w:lsdException w:name="Colorful Grid Accent 4" w:uiPriority="73"/>
-    <w:lsdException w:name="Light Shading Accent 5" w:uiPriority="60"/>
-    <w:lsdException w:name="Light List Accent 5" w:uiPriority="61"/>
-    <w:lsdException w:name="Light Grid Accent 5" w:uiPriority="62"/>
-    <w:lsdException w:name="Medium Shading 1 Accent 5" w:uiPriority="63"/>
-    <w:lsdException w:name="Medium Shading 2 Accent 5" w:uiPriority="64"/>
-    <w:lsdException w:name="Medium List 1 Accent 5" w:uiPriority="65"/>
-    <w:lsdException w:name="Medium List 2 Accent 5" w:uiPriority="66"/>
-    <w:lsdException w:name="Medium Grid 1 Accent 5" w:uiPriority="67"/>
-    <w:lsdException w:name="Medium Grid 2 Accent 5" w:uiPriority="68"/>
-    <w:lsdException w:name="Medium Grid 3 Accent 5" w:uiPriority="69"/>
-    <w:lsdException w:name="Dark List Accent 5" w:uiPriority="70"/>
-    <w:lsdException w:name="Colorful Shading Accent 5" w:uiPriority="71"/>
-    <w:lsdException w:name="Colorful List Accent 5" w:uiPriority="72"/>
-    <w:lsdException w:name="Colorful Grid Accent 5" w:uiPriority="73"/>
-    <w:lsdException w:name="Light Shading Accent 6" w:uiPriority="60"/>
-    <w:lsdException w:name="Light List Accent 6" w:uiPriority="61"/>
-    <w:lsdException w:name="Light Grid Accent 6" w:uiPriority="62"/>
-    <w:lsdException w:name="Medium Shading 1 Accent 6" w:uiPriority="63"/>
-    <w:lsdException w:name="Medium Shading 2 Accent 6" w:uiPriority="64"/>
-    <w:lsdException w:name="Medium List 1 Accent 6" w:uiPriority="65"/>
-    <w:lsdException w:name="Medium List 2 Accent 6" w:uiPriority="66"/>
-    <w:lsdException w:name="Medium Grid 1 Accent 6" w:uiPriority="67"/>
-    <w:lsdException w:name="Medium Grid 2 Accent 6" w:uiPriority="68"/>
-    <w:lsdException w:name="Medium Grid 3 Accent 6" w:uiPriority="69"/>
-    <w:lsdException w:name="Dark List Accent 6" w:uiPriority="70"/>
-    <w:lsdException w:name="Colorful Shading Accent 6" w:uiPriority="71"/>
-    <w:lsdException w:name="Colorful List Accent 6" w:uiPriority="72"/>
-    <w:lsdException w:name="Colorful Grid Accent 6" w:uiPriority="73"/>
-    <w:lsdException w:name="Subtle Emphasis" w:uiPriority="19" w:qFormat="1"/>
-    <w:lsdException w:name="Intense Emphasis" w:uiPriority="21" w:qFormat="1"/>
-    <w:lsdException w:name="Subtle Reference" w:uiPriority="31" w:qFormat="1"/>
-    <w:lsdException w:name="Intense Reference" w:uiPriority="32" w:qFormat="1"/>
-    <w:lsdException w:name="Book Title" w:uiPriority="33" w:qFormat="1"/>
-    <w:lsdException w:name="Bibliography" w:semiHidden="1" w:uiPriority="37" w:unhideWhenUsed="1"/>
-    <w:lsdException w:name="TOC Heading" w:semiHidden="1" w:uiPriority="39" w:unhideWhenUsed="1" w:qFormat="1"/>
-    <w:lsdException w:name="Plain Table 1" w:uiPriority="41"/>
-    <w:lsdException w:name="Plain Table 2" w:uiPriority="42"/>
-    <w:lsdException w:name="Plain Table 3" w:uiPriority="43"/>
-    <w:lsdException w:name="Plain Table 4" w:uiPriority="44"/>
-    <w:lsdException w:name="Plain Table 5" w:uiPriority="45"/>
-    <w:lsdException w:name="Grid Table Light" w:uiPriority="40"/>
-    <w:lsdException w:name="Grid Table 1 Light" w:uiPriority="46"/>
-    <w:lsdException w:name="Grid Table 2" w:uiPriority="47"/>
-    <w:lsdException w:name="Grid Table 3" w:uiPriority="48"/>
-    <w:lsdException w:name="Grid Table 4" w:uiPriority="49"/>
-    <w:lsdException w:name="Grid Table 5 Dark" w:uiPriority="50"/>
-    <w:lsdException w:name="Grid Table 6 Colorful" w:uiPriority="51"/>
-    <w:lsdException w:name="Grid Table 7 Colorful" w:uiPriority="52"/>
-    <w:lsdException w:name="Grid Table 1 Light Accent 1" w:uiPriority="46"/>
-    <w:lsdException w:name="Grid Table 2 Accent 1" w:uiPriority="47"/>
-    <w:lsdException w:name="Grid Table 3 Accent 1" w:uiPriority="48"/>
-    <w:lsdException w:name="Grid Table 4 Accent 1" w:uiPriority="49"/>
-    <w:lsdException w:name="Grid Table 5 Dark Accent 1" w:uiPriority="50"/>
-    <w:lsdException w:name="Grid Table 6 Colorful Accent 1" w:uiPriority="51"/>
-    <w:lsdException w:name="Grid Table 7 Colorful Accent 1" w:uiPriority="52"/>
-    <w:lsdException w:name="Grid Table 1 Light Accent 2" w:uiPriority="46"/>
-    <w:lsdException w:name="Grid Table 2 Accent 2" w:uiPriority="47"/>
-    <w:lsdException w:name="Grid Table 3 Accent 2" w:uiPriority="48"/>
-    <w:lsdException w:name="Grid Table 4 Accent 2" w:uiPriority="49"/>
-    <w:lsdException w:name="Grid Table 5 Dark Accent 2" w:uiPriority="50"/>
-    <w:lsdException w:name="Grid Table 6 Colorful Accent 2" w:uiPriority="51"/>
-    <w:lsdException w:name="Grid Table 7 Colorful Accent 2" w:uiPriority="52"/>
-    <w:lsdException w:name="Grid Table 1 Light Accent 3" w:uiPriority="46"/>
-    <w:lsdException w:name="Grid Table 2 Accent 3" w:uiPriority="47"/>
-    <w:lsdException w:name="Grid Table 3 Accent 3" w:uiPriority="48"/>
-    <w:lsdException w:name="Grid Table 4 Accent 3" w:uiPriority="49"/>
-    <w:lsdException w:name="Grid Table 5 Dark Accent 3" w:uiPriority="50"/>
-    <w:lsdException w:name="Grid Table 6 Colorful Accent 3" w:uiPriority="51"/>
-    <w:lsdException w:name="Grid Table 7 Colorful Accent 3" w:uiPriority="52"/>
-    <w:lsdException w:name="Grid Table 1 Light Accent 4" w:uiPriority="46"/>
-    <w:lsdException w:name="Grid Table 2 Accent 4" w:uiPriority="47"/>
-    <w:lsdException w:name="Grid Table 3 Accent 4" w:uiPriority="48"/>
-    <w:lsdException w:name="Grid Table 4 Accent 4" w:uiPriority="49"/>
-    <w:lsdException w:name="Grid Table 5 Dark Accent 4" w:uiPriority="50"/>
-    <w:lsdException w:name="Grid Table 6 Colorful Accent 4" w:uiPriority="51"/>
-    <w:lsdException w:name="Grid Table 7 Colorful Accent 4" w:uiPriority="52"/>
-    <w:lsdException w:name="Grid Table 1 Light Accent 5" w:uiPriority="46"/>
-    <w:lsdException w:name="Grid Table 2 Accent 5" w:uiPriority="47"/>
-    <w:lsdException w:name="Grid Table 3 Accent 5" w:uiPriority="48"/>
-    <w:lsdException w:name="Grid Table 4 Accent 5" w:uiPriority="49"/>
-    <w:lsdException w:name="Grid Table 5 Dark Accent 5" w:uiPriority="50"/>
-    <w:lsdException w:name="Grid Table 6 Colorful Accent 5" w:uiPriority="51"/>
-    <w:lsdException w:name="Grid Table 7 Colorful Accent 5" w:uiPriority="52"/>
-    <w:lsdException w:name="Grid Table 1 Light Accent 6" w:uiPriority="46"/>
-    <w:lsdException w:name="Grid Table 2 Accent 6" w:uiPriority="47"/>
-    <w:lsdException w:name="Grid Table 3 Accent 6" w:uiPriority="48"/>
-    <w:lsdException w:name="Grid Table 4 Accent 6" w:uiPriority="49"/>
-    <w:lsdException w:name="Grid Table 5 Dark Accent 6" w:uiPriority="50"/>
-    <w:lsdException w:name="Grid Table 6 Colorful Accent 6" w:uiPriority="51"/>
-    <w:lsdException w:name="Grid Table 7 Colorful Accent 6" w:uiPriority="52"/>
-    <w:lsdException w:name="List Table 1 Light" w:uiPriority="46"/>
-    <w:lsdException w:name="List Table 2" w:uiPriority="47"/>
-    <w:lsdException w:name="List Table 3" w:uiPriority="48"/>
-    <w:lsdException w:name="List Table 4" w:uiPriority="49"/>
-    <w:lsdException w:name="List Table 5 Dark" w:uiPriority="50"/>
-    <w:lsdException w:name="List Table 6 Colorful" w:uiPriority="51"/>
-    <w:lsdException w:name="List Table 7 Colorful" w:uiPriority="52"/>
-    <w:lsdException w:name="List Table 1 Light Accent 1" w:uiPriority="46"/>
-    <w:lsdException w:name="List Table 2 Accent 1" w:uiPriority="47"/>
-    <w:lsdException w:name="List Table 3 Accent 1" w:uiPriority="48"/>
-    <w:lsdException w:name="List Table 4 Accent 1" w:uiPriority="49"/>
-    <w:lsdException w:name="List Table 5 Dark Accent 1" w:uiPriority="50"/>
-    <w:lsdException w:name="List Table 6 Colorful Accent 1" w:uiPriority="51"/>
-    <w:lsdException w:name="List Table 7 Colorful Accent 1" w:uiPriority="52"/>
-    <w:lsdException w:name="List Table 1 Light Accent 2" w:uiPriority="46"/>
-    <w:lsdException w:name="List Table 2 Accent 2" w:uiPriority="47"/>
-    <w:lsdException w:name="List Table 3 Accent 2" w:uiPriority="48"/>
-    <w:lsdException w:name="List Table 4 Accent 2" w:uiPriority="49"/>
-    <w:lsdException w:name="List Table 5 Dark Accent 2" w:uiPriority="50"/>
-    <w:lsdException w:name="List Table 6 Colorful Accent 2" w:uiPriority="51"/>
-    <w:lsdException w:name="List Table 7 Colorful Accent 2" w:uiPriority="52"/>
-    <w:lsdException w:name="List Table 1 Light Accent 3" w:uiPriority="46"/>
-    <w:lsdException w:name="List Table 2 Accent 3" w:uiPriority="47"/>
-    <w:lsdException w:name="List Table 3 Accent 3" w:uiPriority="48"/>
-    <w:lsdException w:name="List Table 4 Accent 3" w:uiPriority="49"/>
-    <w:lsdException w:name="List Table 5 Dark Accent 3" w:uiPriority="50"/>
-    <w:lsdException w:name="List Table 6 Colorful Accent 3" w:uiPriority="51"/>
-    <w:lsdException w:name="List Table 7 Colorful Accent 3" w:uiPriority="52"/>
-    <w:lsdException w:name="List Table 1 Light Accent 4" w:uiPriority="46"/>
-    <w:lsdException w:name="List Table 2 Accent 4" w:uiPriority="47"/>
-    <w:lsdException w:name="List Table 3 Accent 4" w:uiPriority="48"/>
-    <w:lsdException w:name="List Table 4 Accent 4" w:uiPriority="49"/>
-    <w:lsdException w:name="List Table 5 Dark Accent 4" w:uiPriority="50"/>
-    <w:lsdException w:name="List Table 6 Colorful Accent 4" w:uiPriority="51"/>
-    <w:lsdException w:name="List Table 7 Colorful Accent 4" w:uiPriority="52"/>
-    <w:lsdException w:name="List Table 1 Light Accent 5" w:uiPriority="46"/>
-    <w:lsdException w:name="List Table 2 Accent 5" w:uiPriority="47"/>
-    <w:lsdException w:name="List Table 3 Accent 5" w:uiPriority="48"/>
-    <w:lsdException w:name="List Table 4 Accent 5" w:uiPriority="49"/>
-    <w:lsdException w:name="List Table 5 Dark Accent 5" w:uiPriority="50"/>
-    <w:lsdException w:name="List Table 6 Colorful Accent 5" w:uiPriority="51"/>
-    <w:lsdException w:name="List Table 7 Colorful Accent 5" w:uiPriority="52"/>
-    <w:lsdException w:name="List Table 1 Light Accent 6" w:uiPriority="46"/>
-    <w:lsdException w:name="List Table 2 Accent 6" w:uiPriority="47"/>
-    <w:lsdException w:name="List Table 3 Accent 6" w:uiPriority="48"/>
-    <w:lsdException w:name="List Table 4 Accent 6" w:uiPriority="49"/>
-    <w:lsdException w:name="List Table 5 Dark Accent 6" w:uiPriority="50"/>
-    <w:lsdException w:name="List Table 6 Colorful Accent 6" w:uiPriority="51"/>
-    <w:lsdException w:name="List Table 7 Colorful Accent 6" w:uiPriority="52"/>
-    <w:lsdException w:name="Mention" w:semiHidden="1" w:unhideWhenUsed="1"/>
-    <w:lsdException w:name="Smart Hyperlink" w:semiHidden="1" w:unhideWhenUsed="1"/>
-    <w:lsdException w:name="Hashtag" w:semiHidden="1" w:unhideWhenUsed="1"/>
-    <w:lsdException w:name="Unresolved Mention" w:semiHidden="1" w:unhideWhenUsed="1"/>
-    <w:lsdException w:name="Smart Link" w:semiHidden="1" w:unhideWhenUsed="1"/>
+  <w:latentStyles w:defLockedState="0" w:defUIPriority="99" w:defSemiHidden="1" w:defUnhideWhenUsed="1" w:defQFormat="0" w:count="267">
+    <w:lsdException w:name="Normal" w:semiHidden="0" w:uiPriority="0" w:unhideWhenUsed="0" w:qFormat="1"/>
+    <w:lsdException w:name="heading 1" w:semiHidden="0" w:uiPriority="9" w:unhideWhenUsed="0" w:qFormat="1"/>
+    <w:lsdException w:name="heading 2" w:uiPriority="9" w:qFormat="1"/>
+    <w:lsdException w:name="heading 3" w:uiPriority="9" w:qFormat="1"/>
+    <w:lsdException w:name="heading 4" w:uiPriority="9" w:qFormat="1"/>
+    <w:lsdException w:name="heading 5" w:uiPriority="9" w:qFormat="1"/>
+    <w:lsdException w:name="heading 6" w:uiPriority="9" w:qFormat="1"/>
+    <w:lsdException w:name="heading 7" w:uiPriority="9" w:qFormat="1"/>
+    <w:lsdException w:name="heading 8" w:uiPriority="9" w:qFormat="1"/>
+    <w:lsdException w:name="heading 9" w:uiPriority="9" w:qFormat="1"/>
+    <w:lsdException w:name="toc 1" w:uiPriority="39"/>
+    <w:lsdException w:name="toc 2" w:uiPriority="39"/>
+    <w:lsdException w:name="toc 3" w:uiPriority="39"/>
+    <w:lsdException w:name="toc 4" w:uiPriority="39"/>
+    <w:lsdException w:name="toc 5" w:uiPriority="39"/>
+    <w:lsdException w:name="toc 6" w:uiPriority="39"/>
+    <w:lsdException w:name="toc 7" w:uiPriority="39"/>
+    <w:lsdException w:name="toc 8" w:uiPriority="39"/>
+    <w:lsdException w:name="toc 9" w:uiPriority="39"/>
+    <w:lsdException w:name="caption" w:uiPriority="35" w:qFormat="1"/>
+    <w:lsdException w:name="Title" w:semiHidden="0" w:uiPriority="10" w:unhideWhenUsed="0" w:qFormat="1"/>
+    <w:lsdException w:name="Default Paragraph Font" w:uiPriority="1"/>
+    <w:lsdException w:name="Subtitle" w:semiHidden="0" w:uiPriority="11" w:unhideWhenUsed="0" w:qFormat="1"/>
+    <w:lsdException w:name="Strong" w:semiHidden="0" w:uiPriority="22" w:unhideWhenUsed="0" w:qFormat="1"/>
+    <w:lsdException w:name="Emphasis" w:semiHidden="0" w:uiPriority="20" w:unhideWhenUsed="0" w:qFormat="1"/>
+    <w:lsdException w:name="Table Grid" w:semiHidden="0" w:uiPriority="59" w:unhideWhenUsed="0"/>
+    <w:lsdException w:name="Placeholder Text" w:unhideWhenUsed="0"/>
+    <w:lsdException w:name="No Spacing" w:semiHidden="0" w:uiPriority="1" w:unhideWhenUsed="0" w:qFormat="1"/>
+    <w:lsdException w:name="Light Shading" w:semiHidden="0" w:uiPriority="60" w:unhideWhenUsed="0"/>
+    <w:lsdException w:name="Light List" w:semiHidden="0" w:uiPriority="61" w:unhideWhenUsed="0"/>
+    <w:lsdException w:name="Light Grid" w:semiHidden="0" w:uiPriority="62" w:unhideWhenUsed="0"/>
+    <w:lsdException w:name="Medium Shading 1" w:semiHidden="0" w:uiPriority="63" w:unhideWhenUsed="0"/>
+    <w:lsdException w:name="Medium Shading 2" w:semiHidden="0" w:uiPriority="64" w:unhideWhenUsed="0"/>
+    <w:lsdException w:name="Medium List 1" w:semiHidden="0" w:uiPriority="65" w:unhideWhenUsed="0"/>
+    <w:lsdException w:name="Medium List 2" w:semiHidden="0" w:uiPriority="66" w:unhideWhenUsed="0"/>
+    <w:lsdException w:name="Medium Grid 1" w:semiHidden="0" w:uiPriority="67" w:unhideWhenUsed="0"/>
+    <w:lsdException w:name="Medium Grid 2" w:semiHidden="0" w:uiPriority="68" w:unhideWhenUsed="0"/>
+    <w:lsdException w:name="Medium Grid 3" w:semiHidden="0" w:uiPriority="69" w:unhideWhenUsed="0"/>
+    <w:lsdException w:name="Dark List" w:semiHidden="0" w:uiPriority="70" w:unhideWhenUsed="0"/>
+    <w:lsdException w:name="Colorful Shading" w:semiHidden="0" w:uiPriority="71" w:unhideWhenUsed="0"/>
+    <w:lsdException w:name="Colorful List" w:semiHidden="0" w:uiPriority="72" w:unhideWhenUsed="0"/>
+    <w:lsdException w:name="Colorful Grid" w:semiHidden="0" w:uiPriority="73" w:unhideWhenUsed="0"/>
+    <w:lsdException w:name="Light Shading Accent 1" w:semiHidden="0" w:uiPriority="60" w:unhideWhenUsed="0"/>
+    <w:lsdException w:name="Light List Accent 1" w:semiHidden="0" w:uiPriority="61" w:unhideWhenUsed="0"/>
+    <w:lsdException w:name="Light Grid Accent 1" w:semiHidden="0" w:uiPriority="62" w:unhideWhenUsed="0"/>
+    <w:lsdException w:name="Medium Shading 1 Accent 1" w:semiHidden="0" w:uiPriority="63" w:unhideWhenUsed="0"/>
+    <w:lsdException w:name="Medium Shading 2 Accent 1" w:semiHidden="0" w:uiPriority="64" w:unhideWhenUsed="0"/>
+    <w:lsdException w:name="Medium List 1 Accent 1" w:semiHidden="0" w:uiPriority="65" w:unhideWhenUsed="0"/>
+    <w:lsdException w:name="Revision" w:unhideWhenUsed="0"/>
+    <w:lsdException w:name="List Paragraph" w:semiHidden="0" w:uiPriority="34" w:unhideWhenUsed="0" w:qFormat="1"/>
+    <w:lsdException w:name="Quote" w:semiHidden="0" w:uiPriority="29" w:unhideWhenUsed="0" w:qFormat="1"/>
+    <w:lsdException w:name="Intense Quote" w:semiHidden="0" w:uiPriority="30" w:unhideWhenUsed="0" w:qFormat="1"/>
+    <w:lsdException w:name="Medium List 2 Accent 1" w:semiHidden="0" w:uiPriority="66" w:unhideWhenUsed="0"/>
+    <w:lsdException w:name="Medium Grid 1 Accent 1" w:semiHidden="0" w:uiPriority="67" w:unhideWhenUsed="0"/>
+    <w:lsdException w:name="Medium Grid 2 Accent 1" w:semiHidden="0" w:uiPriority="68" w:unhideWhenUsed="0"/>
+    <w:lsdException w:name="Medium Grid 3 Accent 1" w:semiHidden="0" w:uiPriority="69" w:unhideWhenUsed="0"/>
+    <w:lsdException w:name="Dark List Accent 1" w:semiHidden="0" w:uiPriority="70" w:unhideWhenUsed="0"/>
+    <w:lsdException w:name="Colorful Shading Accent 1" w:semiHidden="0" w:uiPriority="71" w:unhideWhenUsed="0"/>
+    <w:lsdException w:name="Colorful List Accent 1" w:semiHidden="0" w:uiPriority="72" w:unhideWhenUsed="0"/>
+    <w:lsdException w:name="Colorful Grid Accent 1" w:semiHidden="0" w:uiPriority="73" w:unhideWhenUsed="0"/>
+    <w:lsdException w:name="Light Shading Accent 2" w:semiHidden="0" w:uiPriority="60" w:unhideWhenUsed="0"/>
+    <w:lsdException w:name="Light List Accent 2" w:semiHidden="0" w:uiPriority="61" w:unhideWhenUsed="0"/>
+    <w:lsdException w:name="Light Grid Accent 2" w:semiHidden="0" w:uiPriority="62" w:unhideWhenUsed="0"/>
+    <w:lsdException w:name="Medium Shading 1 Accent 2" w:semiHidden="0" w:uiPriority="63" w:unhideWhenUsed="0"/>
+    <w:lsdException w:name="Medium Shading 2 Accent 2" w:semiHidden="0" w:uiPriority="64" w:unhideWhenUsed="0"/>
+    <w:lsdException w:name="Medium List 1 Accent 2" w:semiHidden="0" w:uiPriority="65" w:unhideWhenUsed="0"/>
+    <w:lsdException w:name="Medium List 2 Accent 2" w:semiHidden="0" w:uiPriority="66" w:unhideWhenUsed="0"/>
+    <w:lsdException w:name="Medium Grid 1 Accent 2" w:semiHidden="0" w:uiPriority="67" w:unhideWhenUsed="0"/>
+    <w:lsdException w:name="Medium Grid 2 Accent 2" w:semiHidden="0" w:uiPriority="68" w:unhideWhenUsed="0"/>
+    <w:lsdException w:name="Medium Grid 3 Accent 2" w:semiHidden="0" w:uiPriority="69" w:unhideWhenUsed="0"/>
+    <w:lsdException w:name="Dark List Accent 2" w:semiHidden="0" w:uiPriority="70" w:unhideWhenUsed="0"/>
+    <w:lsdException w:name="Colorful Shading Accent 2" w:semiHidden="0" w:uiPriority="71" w:unhideWhenUsed="0"/>
+    <w:lsdException w:name="Colorful List Accent 2" w:semiHidden="0" w:uiPriority="72" w:unhideWhenUsed="0"/>
+    <w:lsdException w:name="Colorful Grid Accent 2" w:semiHidden="0" w:uiPriority="73" w:unhideWhenUsed="0"/>
+    <w:lsdException w:name="Light Shading Accent 3" w:semiHidden="0" w:uiPriority="60" w:unhideWhenUsed="0"/>
+    <w:lsdException w:name="Light List Accent 3" w:semiHidden="0" w:uiPriority="61" w:unhideWhenUsed="0"/>
+    <w:lsdException w:name="Light Grid Accent 3" w:semiHidden="0" w:uiPriority="62" w:unhideWhenUsed="0"/>
+    <w:lsdException w:name="Medium Shading 1 Accent 3" w:semiHidden="0" w:uiPriority="63" w:unhideWhenUsed="0"/>
+    <w:lsdException w:name="Medium Shading 2 Accent 3" w:semiHidden="0" w:uiPriority="64" w:unhideWhenUsed="0"/>
+    <w:lsdException w:name="Medium List 1 Accent 3" w:semiHidden="0" w:uiPriority="65" w:unhideWhenUsed="0"/>
+    <w:lsdException w:name="Medium List 2 Accent 3" w:semiHidden="0" w:uiPriority="66" w:unhideWhenUsed="0"/>
+    <w:lsdException w:name="Medium Grid 1 Accent 3" w:semiHidden="0" w:uiPriority="67" w:unhideWhenUsed="0"/>
+    <w:lsdException w:name="Medium Grid 2 Accent 3" w:semiHidden="0" w:uiPriority="68" w:unhideWhenUsed="0"/>
+    <w:lsdException w:name="Medium Grid 3 Accent 3" w:semiHidden="0" w:uiPriority="69" w:unhideWhenUsed="0"/>
+    <w:lsdException w:name="Dark List Accent 3" w:semiHidden="0" w:uiPriority="70" w:unhideWhenUsed="0"/>
+    <w:lsdException w:name="Colorful Shading Accent 3" w:semiHidden="0" w:uiPriority="71" w:unhideWhenUsed="0"/>
+    <w:lsdException w:name="Colorful List Accent 3" w:semiHidden="0" w:uiPriority="72" w:unhideWhenUsed="0"/>
+    <w:lsdException w:name="Colorful Grid Accent 3" w:semiHidden="0" w:uiPriority="73" w:unhideWhenUsed="0"/>
+    <w:lsdException w:name="Light Shading Accent 4" w:semiHidden="0" w:uiPriority="60" w:unhideWhenUsed="0"/>
+    <w:lsdException w:name="Light List Accent 4" w:semiHidden="0" w:uiPriority="61" w:unhideWhenUsed="0"/>
+    <w:lsdException w:name="Light Grid Accent 4" w:semiHidden="0" w:uiPriority="62" w:unhideWhenUsed="0"/>
+    <w:lsdException w:name="Medium Shading 1 Accent 4" w:semiHidden="0" w:uiPriority="63" w:unhideWhenUsed="0"/>
+    <w:lsdException w:name="Medium Shading 2 Accent 4" w:semiHidden="0" w:uiPriority="64" w:unhideWhenUsed="0"/>
+    <w:lsdException w:name="Medium List 1 Accent 4" w:semiHidden="0" w:uiPriority="65" w:unhideWhenUsed="0"/>
+    <w:lsdException w:name="Medium List 2 Accent 4" w:semiHidden="0" w:uiPriority="66" w:unhideWhenUsed="0"/>
+    <w:lsdException w:name="Medium Grid 1 Accent 4" w:semiHidden="0" w:uiPriority="67" w:unhideWhenUsed="0"/>
+    <w:lsdException w:name="Medium Grid 2 Accent 4" w:semiHidden="0" w:uiPriority="68" w:unhideWhenUsed="0"/>
+    <w:lsdException w:name="Medium Grid 3 Accent 4" w:semiHidden="0" w:uiPriority="69" w:unhideWhenUsed="0"/>
+    <w:lsdException w:name="Dark List Accent 4" w:semiHidden="0" w:uiPriority="70" w:unhideWhenUsed="0"/>
+    <w:lsdException w:name="Colorful Shading Accent 4" w:semiHidden="0" w:uiPriority="71" w:unhideWhenUsed="0"/>
+    <w:lsdException w:name="Colorful List Accent 4" w:semiHidden="0" w:uiPriority="72" w:unhideWhenUsed="0"/>
+    <w:lsdException w:name="Colorful Grid Accent 4" w:semiHidden="0" w:uiPriority="73" w:unhideWhenUsed="0"/>
+    <w:lsdException w:name="Light Shading Accent 5" w:semiHidden="0" w:uiPriority="60" w:unhideWhenUsed="0"/>
+    <w:lsdException w:name="Light List Accent 5" w:semiHidden="0" w:uiPriority="61" w:unhideWhenUsed="0"/>
+    <w:lsdException w:name="Light Grid Accent 5" w:semiHidden="0" w:uiPriority="62" w:unhideWhenUsed="0"/>
+    <w:lsdException w:name="Medium Shading 1 Accent 5" w:semiHidden="0" w:uiPriority="63" w:unhideWhenUsed="0"/>
+    <w:lsdException w:name="Medium Shading 2 Accent 5" w:semiHidden="0" w:uiPriority="64" w:unhideWhenUsed="0"/>
+    <w:lsdException w:name="Medium List 1 Accent 5" w:semiHidden="0" w:uiPriority="65" w:unhideWhenUsed="0"/>
+    <w:lsdException w:name="Medium List 2 Accent 5" w:semiHidden="0" w:uiPriority="66" w:unhideWhenUsed="0"/>
+    <w:lsdException w:name="Medium Grid 1 Accent 5" w:semiHidden="0" w:uiPriority="67" w:unhideWhenUsed="0"/>
+    <w:lsdException w:name="Medium Grid 2 Accent 5" w:semiHidden="0" w:uiPriority="68" w:unhideWhenUsed="0"/>
+    <w:lsdException w:name="Medium Grid 3 Accent 5" w:semiHidden="0" w:uiPriority="69" w:unhideWhenUsed="0"/>
+    <w:lsdException w:name="Dark List Accent 5" w:semiHidden="0" w:uiPriority="70" w:unhideWhenUsed="0"/>
+    <w:lsdException w:name="Colorful Shading Accent 5" w:semiHidden="0" w:uiPriority="71" w:unhideWhenUsed="0"/>
+    <w:lsdException w:name="Colorful List Accent 5" w:semiHidden="0" w:uiPriority="72" w:unhideWhenUsed="0"/>
+    <w:lsdException w:name="Colorful Grid Accent 5" w:semiHidden="0" w:uiPriority="73" w:unhideWhenUsed="0"/>
+    <w:lsdException w:name="Light Shading Accent 6" w:semiHidden="0" w:uiPriority="60" w:unhideWhenUsed="0"/>
+    <w:lsdException w:name="Light List Accent 6" w:semiHidden="0" w:uiPriority="61" w:unhideWhenUsed="0"/>
+    <w:lsdException w:name="Light Grid Accent 6" w:semiHidden="0" w:uiPriority="62" w:unhideWhenUsed="0"/>
+    <w:lsdException w:name="Medium Shading 1 Accent 6" w:semiHidden="0" w:uiPriority="63" w:unhideWhenUsed="0"/>
+    <w:lsdException w:name="Medium Shading 2 Accent 6" w:semiHidden="0" w:uiPriority="64" w:unhideWhenUsed="0"/>
+    <w:lsdException w:name="Medium List 1 Accent 6" w:semiHidden="0" w:uiPriority="65" w:unhideWhenUsed="0"/>
+    <w:lsdException w:name="Medium List 2 Accent 6" w:semiHidden="0" w:uiPriority="66" w:unhideWhenUsed="0"/>
+    <w:lsdException w:name="Medium Grid 1 Accent 6" w:semiHidden="0" w:uiPriority="67" w:unhideWhenUsed="0"/>
+    <w:lsdException w:name="Medium Grid 2 Accent 6" w:semiHidden="0" w:uiPriority="68" w:unhideWhenUsed="0"/>
+    <w:lsdException w:name="Medium Grid 3 Accent 6" w:semiHidden="0" w:uiPriority="69" w:unhideWhenUsed="0"/>
+    <w:lsdException w:name="Dark List Accent 6" w:semiHidden="0" w:uiPriority="70" w:unhideWhenUsed="0"/>
+    <w:lsdException w:name="Colorful Shading Accent 6" w:semiHidden="0" w:uiPriority="71" w:unhideWhenUsed="0"/>
+    <w:lsdException w:name="Colorful List Accent 6" w:semiHidden="0" w:uiPriority="72" w:unhideWhenUsed="0"/>
+    <w:lsdException w:name="Colorful Grid Accent 6" w:semiHidden="0" w:uiPriority="73" w:unhideWhenUsed="0"/>
+    <w:lsdException w:name="Subtle Emphasis" w:semiHidden="0" w:uiPriority="19" w:unhideWhenUsed="0" w:qFormat="1"/>
+    <w:lsdException w:name="Intense Emphasis" w:semiHidden="0" w:uiPriority="21" w:unhideWhenUsed="0" w:qFormat="1"/>
+    <w:lsdException w:name="Subtle Reference" w:semiHidden="0" w:uiPriority="31" w:unhideWhenUsed="0" w:qFormat="1"/>
+    <w:lsdException w:name="Intense Reference" w:semiHidden="0" w:uiPriority="32" w:unhideWhenUsed="0" w:qFormat="1"/>
+    <w:lsdException w:name="Book Title" w:semiHidden="0" w:uiPriority="33" w:unhideWhenUsed="0" w:qFormat="1"/>
+    <w:lsdException w:name="Bibliography" w:uiPriority="37"/>
+    <w:lsdException w:name="TOC Heading" w:uiPriority="39" w:qFormat="1"/>
   </w:latentStyles>
   <w:style w:type="paragraph" w:default="1" w:styleId="Normalny">
     <w:name w:val="Normal"/>
@@ -7910,6 +7530,7 @@
     <w:uiPriority w:val="99"/>
     <w:semiHidden/>
     <w:unhideWhenUsed/>
+    <w:qFormat/>
     <w:tblPr>
       <w:tblInd w:w="0" w:type="dxa"/>
       <w:tblCellMar>
@@ -7934,7 +7555,7 @@
 </file>
 
 <file path=word/glossary/webSettings.xml><?xml version="1.0" encoding="utf-8"?>
-<w:webSettings xmlns:mc="http://schemas.openxmlformats.org/markup-compatibility/2006" xmlns:r="http://schemas.openxmlformats.org/officeDocument/2006/relationships" xmlns:w="http://schemas.openxmlformats.org/wordprocessingml/2006/main" xmlns:w14="http://schemas.microsoft.com/office/word/2010/wordml" xmlns:w15="http://schemas.microsoft.com/office/word/2012/wordml" xmlns:w16cex="http://schemas.microsoft.com/office/word/2018/wordml/cex" xmlns:w16cid="http://schemas.microsoft.com/office/word/2016/wordml/cid" xmlns:w16="http://schemas.microsoft.com/office/word/2018/wordml" xmlns:w16du="http://schemas.microsoft.com/office/word/2023/wordml/word16du" xmlns:w16sdtdh="http://schemas.microsoft.com/office/word/2020/wordml/sdtdatahash" xmlns:w16se="http://schemas.microsoft.com/office/word/2015/wordml/symex" mc:Ignorable="w14 w15 w16se w16cid w16 w16cex w16sdtdh w16du">
+<w:webSettings xmlns:r="http://schemas.openxmlformats.org/officeDocument/2006/relationships" xmlns:w="http://schemas.openxmlformats.org/wordprocessingml/2006/main">
   <w:optimizeForBrowser/>
 </w:webSettings>
 </file>
@@ -8227,7 +7848,7 @@
 </file>
 
 <file path=customXml/itemProps1.xml><?xml version="1.0" encoding="utf-8"?>
-<ds:datastoreItem xmlns:ds="http://schemas.openxmlformats.org/officeDocument/2006/customXml" ds:itemID="{6B570D80-D621-43A5-A209-25B351CA3633}">
+<ds:datastoreItem xmlns:ds="http://schemas.openxmlformats.org/officeDocument/2006/customXml" ds:itemID="{CE0675BB-60C3-4A5F-8985-FA16B8640FC0}">
   <ds:schemaRefs>
     <ds:schemaRef ds:uri="http://schemas.openxmlformats.org/officeDocument/2006/bibliography"/>
   </ds:schemaRefs>

</xml_diff>